<commit_message>
Actualización del proyecto OFICRI Spring Boot
</commit_message>
<xml_diff>
--- a/sistema_web/src/main/resources/templates/informe_dosaje.docx
+++ b/sistema_web/src/main/resources/templates/informe_dosaje.docx
@@ -229,8 +229,8 @@
     <w:tbl>
       <w:tblPr>
         <w:tblStyle w:val="Tablaconcuadrcula"/>
-        <w:tblW w:w="10490" w:type="dxa"/>
-        <w:tblInd w:w="-459" w:type="dxa"/>
+        <w:tblW w:w="10442" w:type="dxa"/>
+        <w:tblInd w:w="-411" w:type="dxa"/>
         <w:tblBorders>
           <w:top w:val="none" w:sz="0" w:space="0" w:color="auto"/>
           <w:left w:val="none" w:sz="0" w:space="0" w:color="auto"/>
@@ -242,25 +242,18 @@
         <w:tblLook w:val="04A0" w:firstRow="1" w:lastRow="0" w:firstColumn="1" w:lastColumn="0" w:noHBand="0" w:noVBand="1"/>
       </w:tblPr>
       <w:tblGrid>
-        <w:gridCol w:w="48"/>
-        <w:gridCol w:w="2929"/>
-        <w:gridCol w:w="709"/>
+        <w:gridCol w:w="3638"/>
         <w:gridCol w:w="1417"/>
-        <w:gridCol w:w="213"/>
-        <w:gridCol w:w="2197"/>
-        <w:gridCol w:w="567"/>
-        <w:gridCol w:w="2410"/>
+        <w:gridCol w:w="2268"/>
+        <w:gridCol w:w="3119"/>
       </w:tblGrid>
       <w:tr>
         <w:trPr>
-          <w:gridBefore w:val="1"/>
-          <w:wBefore w:w="48" w:type="dxa"/>
           <w:trHeight w:val="486"/>
         </w:trPr>
         <w:tc>
           <w:tcPr>
             <w:tcW w:w="3638" w:type="dxa"/>
-            <w:gridSpan w:val="2"/>
           </w:tcPr>
           <w:p>
             <w:pPr>
@@ -293,7 +286,7 @@
         <w:tc>
           <w:tcPr>
             <w:tcW w:w="6804" w:type="dxa"/>
-            <w:gridSpan w:val="5"/>
+            <w:gridSpan w:val="3"/>
           </w:tcPr>
           <w:p>
             <w:pPr>
@@ -342,14 +335,11 @@
       </w:tr>
       <w:tr>
         <w:trPr>
-          <w:gridBefore w:val="1"/>
-          <w:wBefore w:w="48" w:type="dxa"/>
           <w:trHeight w:val="419"/>
         </w:trPr>
         <w:tc>
           <w:tcPr>
             <w:tcW w:w="3638" w:type="dxa"/>
-            <w:gridSpan w:val="2"/>
           </w:tcPr>
           <w:p>
             <w:pPr>
@@ -382,7 +372,7 @@
         <w:tc>
           <w:tcPr>
             <w:tcW w:w="6804" w:type="dxa"/>
-            <w:gridSpan w:val="5"/>
+            <w:gridSpan w:val="3"/>
           </w:tcPr>
           <w:p>
             <w:pPr>
@@ -433,14 +423,11 @@
       </w:tr>
       <w:tr>
         <w:trPr>
-          <w:gridBefore w:val="1"/>
-          <w:wBefore w:w="48" w:type="dxa"/>
           <w:trHeight w:val="1262"/>
         </w:trPr>
         <w:tc>
           <w:tcPr>
             <w:tcW w:w="3638" w:type="dxa"/>
-            <w:gridSpan w:val="2"/>
           </w:tcPr>
           <w:p>
             <w:pPr>
@@ -473,7 +460,7 @@
         <w:tc>
           <w:tcPr>
             <w:tcW w:w="6804" w:type="dxa"/>
-            <w:gridSpan w:val="5"/>
+            <w:gridSpan w:val="3"/>
           </w:tcPr>
           <w:p>
             <w:pPr>
@@ -511,14 +498,11 @@
       </w:tr>
       <w:tr>
         <w:trPr>
-          <w:gridBefore w:val="1"/>
-          <w:wBefore w:w="48" w:type="dxa"/>
           <w:trHeight w:val="417"/>
         </w:trPr>
         <w:tc>
           <w:tcPr>
             <w:tcW w:w="3638" w:type="dxa"/>
-            <w:gridSpan w:val="2"/>
           </w:tcPr>
           <w:p>
             <w:pPr>
@@ -600,7 +584,7 @@
         <w:tc>
           <w:tcPr>
             <w:tcW w:w="5387" w:type="dxa"/>
-            <w:gridSpan w:val="4"/>
+            <w:gridSpan w:val="2"/>
           </w:tcPr>
           <w:p>
             <w:pPr>
@@ -658,14 +642,11 @@
       </w:tr>
       <w:tr>
         <w:trPr>
-          <w:gridBefore w:val="1"/>
-          <w:wBefore w:w="48" w:type="dxa"/>
           <w:trHeight w:val="693"/>
         </w:trPr>
         <w:tc>
           <w:tcPr>
             <w:tcW w:w="3638" w:type="dxa"/>
-            <w:gridSpan w:val="2"/>
           </w:tcPr>
           <w:p>
             <w:pPr>
@@ -762,8 +743,7 @@
         </w:tc>
         <w:tc>
           <w:tcPr>
-            <w:tcW w:w="2410" w:type="dxa"/>
-            <w:gridSpan w:val="2"/>
+            <w:tcW w:w="2268" w:type="dxa"/>
           </w:tcPr>
           <w:p>
             <w:pPr>
@@ -819,8 +799,7 @@
         </w:tc>
         <w:tc>
           <w:tcPr>
-            <w:tcW w:w="2977" w:type="dxa"/>
-            <w:gridSpan w:val="2"/>
+            <w:tcW w:w="3119" w:type="dxa"/>
           </w:tcPr>
           <w:p>
             <w:pPr>
@@ -876,14 +855,11 @@
       </w:tr>
       <w:tr>
         <w:trPr>
-          <w:gridBefore w:val="1"/>
-          <w:wBefore w:w="48" w:type="dxa"/>
           <w:trHeight w:val="419"/>
         </w:trPr>
         <w:tc>
           <w:tcPr>
             <w:tcW w:w="3638" w:type="dxa"/>
-            <w:gridSpan w:val="2"/>
           </w:tcPr>
           <w:p>
             <w:pPr>
@@ -916,7 +892,7 @@
         <w:tc>
           <w:tcPr>
             <w:tcW w:w="6804" w:type="dxa"/>
-            <w:gridSpan w:val="5"/>
+            <w:gridSpan w:val="3"/>
           </w:tcPr>
           <w:p>
             <w:pPr>
@@ -972,14 +948,11 @@
       </w:tr>
       <w:tr>
         <w:trPr>
-          <w:gridBefore w:val="1"/>
-          <w:wBefore w:w="48" w:type="dxa"/>
           <w:trHeight w:val="709"/>
         </w:trPr>
         <w:tc>
           <w:tcPr>
             <w:tcW w:w="3638" w:type="dxa"/>
-            <w:gridSpan w:val="2"/>
           </w:tcPr>
           <w:p>
             <w:pPr>
@@ -1012,7 +985,7 @@
         <w:tc>
           <w:tcPr>
             <w:tcW w:w="6804" w:type="dxa"/>
-            <w:gridSpan w:val="5"/>
+            <w:gridSpan w:val="3"/>
           </w:tcPr>
           <w:p>
             <w:pPr>
@@ -1063,14 +1036,11 @@
       </w:tr>
       <w:tr>
         <w:trPr>
-          <w:gridBefore w:val="1"/>
-          <w:wBefore w:w="48" w:type="dxa"/>
           <w:trHeight w:val="407"/>
         </w:trPr>
         <w:tc>
           <w:tcPr>
             <w:tcW w:w="3638" w:type="dxa"/>
-            <w:gridSpan w:val="2"/>
           </w:tcPr>
           <w:p>
             <w:pPr>
@@ -1103,7 +1073,7 @@
         <w:tc>
           <w:tcPr>
             <w:tcW w:w="6804" w:type="dxa"/>
-            <w:gridSpan w:val="5"/>
+            <w:gridSpan w:val="3"/>
           </w:tcPr>
           <w:p>
             <w:pPr>
@@ -1153,6 +1123,14 @@
                 </w:r>
               </w:sdtContent>
             </w:sdt>
+            <w:r>
+              <w:rPr>
+                <w:b/>
+                <w:bCs/>
+                <w:sz w:val="24"/>
+              </w:rPr>
+              <w:t xml:space="preserve"> </w:t>
+            </w:r>
             <w:r>
               <w:rPr>
                 <w:b/>
@@ -1228,156 +1206,91 @@
           </w:p>
         </w:tc>
       </w:tr>
-      <w:tr>
-        <w:trPr>
-          <w:gridBefore w:val="1"/>
-          <w:wBefore w:w="48" w:type="dxa"/>
-          <w:trHeight w:val="1190"/>
-        </w:trPr>
-        <w:tc>
-          <w:tcPr>
-            <w:tcW w:w="10442" w:type="dxa"/>
-            <w:gridSpan w:val="7"/>
-          </w:tcPr>
-          <w:p>
-            <w:pPr>
-              <w:pStyle w:val="Prrafodelista"/>
-              <w:numPr>
-                <w:ilvl w:val="0"/>
-                <w:numId w:val="2"/>
-              </w:numPr>
-              <w:tabs>
-                <w:tab w:val="left" w:pos="414"/>
-                <w:tab w:val="left" w:pos="3284"/>
-                <w:tab w:val="left" w:pos="4091"/>
-              </w:tabs>
-              <w:rPr>
-                <w:b/>
-                <w:bCs/>
-                <w:sz w:val="24"/>
-              </w:rPr>
-            </w:pPr>
-            <w:r>
-              <w:rPr>
-                <w:noProof/>
-                <w:sz w:val="24"/>
-              </w:rPr>
-              <mc:AlternateContent>
-                <mc:Choice Requires="wps">
-                  <w:drawing>
-                    <wp:anchor distT="0" distB="0" distL="114300" distR="114300" simplePos="0" relativeHeight="251681280" behindDoc="0" locked="0" layoutInCell="1" allowOverlap="1" wp14:anchorId="11FAFCF0" wp14:editId="24BBE48D">
-                      <wp:simplePos x="0" y="0"/>
-                      <wp:positionH relativeFrom="column">
-                        <wp:posOffset>365760</wp:posOffset>
-                      </wp:positionH>
-                      <wp:positionV relativeFrom="paragraph">
-                        <wp:posOffset>175260</wp:posOffset>
-                      </wp:positionV>
-                      <wp:extent cx="6076800" cy="586740"/>
-                      <wp:effectExtent l="0" t="0" r="635" b="3810"/>
-                      <wp:wrapNone/>
-                      <wp:docPr id="12" name="Cuadro de texto 12"/>
-                      <wp:cNvGraphicFramePr/>
-                      <a:graphic xmlns:a="http://schemas.openxmlformats.org/drawingml/2006/main">
-                        <a:graphicData uri="http://schemas.microsoft.com/office/word/2010/wordprocessingShape">
-                          <wps:wsp>
-                            <wps:cNvSpPr txBox="1"/>
-                            <wps:spPr>
-                              <a:xfrm>
-                                <a:off x="0" y="0"/>
-                                <a:ext cx="6076800" cy="586740"/>
-                              </a:xfrm>
-                              <a:prstGeom prst="rect">
-                                <a:avLst/>
-                              </a:prstGeom>
-                              <a:solidFill>
-                                <a:schemeClr val="lt1"/>
-                              </a:solidFill>
-                              <a:ln w="6350">
-                                <a:noFill/>
-                              </a:ln>
-                            </wps:spPr>
-                            <wps:txbx>
-                              <w:txbxContent>
-                                <w:p>
-                                  <w:r>
-                                    <w:rPr>
-                                      <w:sz w:val="24"/>
-                                    </w:rPr>
-                                    <w:t>Presunto delito de</w:t>
-                                  </w:r>
-                                  <w:r>
-                                    <w:rPr>
-                                      <w:sz w:val="24"/>
-                                    </w:rPr>
-                                    <w:t xml:space="preserve"> </w:t>
-                                  </w:r>
-                                  <w:sdt>
-                                    <w:sdtPr>
-                                      <w:rPr>
-                                        <w:sz w:val="24"/>
-                                      </w:rPr>
-                                      <w:id w:val="-1114822937"/>
-                                      <w:placeholder>
-                                        <w:docPart w:val="4B782E51192545D6BBF6EEC34BE014B8"/>
-                                      </w:placeholder>
-                                      <w:showingPlcHdr/>
-                                      <w:text/>
-                                    </w:sdtPr>
-                                    <w:sdtContent>
-                                      <w:r>
-                                        <w:rPr>
-                                          <w:rStyle w:val="Textodelmarcadordeposicin"/>
-                                          <w:rFonts w:eastAsiaTheme="minorHAnsi"/>
-                                          <w:highlight w:val="lightGray"/>
-                                        </w:rPr>
-                                        <w:t>Haga clic aquí para escribir texto.</w:t>
-                                      </w:r>
-                                    </w:sdtContent>
-                                  </w:sdt>
-                                  <w:r>
-                                    <w:rPr>
-                                      <w:sz w:val="24"/>
-                                    </w:rPr>
-                                    <w:t>. Se procedió a efectuar el examen de dosaje etílico, empleando la prueba cualitativa en aliento alcohólico y shefftel modificando para la prueba cuantitativa, con el siguiente resultado:</w:t>
-                                  </w:r>
-                                  <w:r>
-                                    <w:rPr>
-                                      <w:sz w:val="24"/>
-                                    </w:rPr>
-                                    <w:t xml:space="preserve"> </w:t>
-                                  </w:r>
-                                </w:p>
-                              </w:txbxContent>
-                            </wps:txbx>
-                            <wps:bodyPr rot="0" spcFirstLastPara="0" vertOverflow="overflow" horzOverflow="overflow" vert="horz" wrap="square" lIns="91440" tIns="45720" rIns="91440" bIns="45720" numCol="1" spcCol="0" rtlCol="0" fromWordArt="0" anchor="t" anchorCtr="0" forceAA="0" compatLnSpc="1">
-                              <a:prstTxWarp prst="textNoShape">
-                                <a:avLst/>
-                              </a:prstTxWarp>
-                              <a:noAutofit/>
-                            </wps:bodyPr>
-                          </wps:wsp>
-                        </a:graphicData>
-                      </a:graphic>
-                      <wp14:sizeRelH relativeFrom="margin">
-                        <wp14:pctWidth>0</wp14:pctWidth>
-                      </wp14:sizeRelH>
-                      <wp14:sizeRelV relativeFrom="margin">
-                        <wp14:pctHeight>0</wp14:pctHeight>
-                      </wp14:sizeRelV>
-                    </wp:anchor>
-                  </w:drawing>
-                </mc:Choice>
-                <mc:Fallback>
-                  <w:pict>
-                    <v:shapetype w14:anchorId="11FAFCF0" id="_x0000_t202" coordsize="21600,21600" o:spt="202" path="m,l,21600r21600,l21600,xe">
-                      <v:stroke joinstyle="miter"/>
-                      <v:path gradientshapeok="t" o:connecttype="rect"/>
-                    </v:shapetype>
-                    <v:shape id="Cuadro de texto 12" o:spid="_x0000_s1026" type="#_x0000_t202" style="position:absolute;left:0;text-align:left;margin-left:28.8pt;margin-top:13.8pt;width:478.5pt;height:46.2pt;z-index:251681280;visibility:visible;mso-wrap-style:square;mso-width-percent:0;mso-height-percent:0;mso-wrap-distance-left:9pt;mso-wrap-distance-top:0;mso-wrap-distance-right:9pt;mso-wrap-distance-bottom:0;mso-position-horizontal:absolute;mso-position-horizontal-relative:text;mso-position-vertical:absolute;mso-position-vertical-relative:text;mso-width-percent:0;mso-height-percent:0;mso-width-relative:margin;mso-height-relative:margin;v-text-anchor:top" o:gfxdata="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" fillcolor="white [3201]" stroked="f" strokeweight=".5pt">
-                      <v:textbox>
+    </w:tbl>
+    <w:p>
+      <w:pPr>
+        <w:pStyle w:val="Textoindependiente"/>
+        <w:spacing w:before="8"/>
+      </w:pPr>
+      <w:r>
+        <w:rPr>
+          <w:noProof/>
+        </w:rPr>
+        <mc:AlternateContent>
+          <mc:Choice Requires="wps">
+            <w:drawing>
+              <wp:anchor distT="0" distB="0" distL="114300" distR="114300" simplePos="0" relativeHeight="251684864" behindDoc="0" locked="0" layoutInCell="1" allowOverlap="1" wp14:anchorId="73888A0C" wp14:editId="439E1D04">
+                <wp:simplePos x="0" y="0"/>
+                <wp:positionH relativeFrom="column">
+                  <wp:posOffset>-352425</wp:posOffset>
+                </wp:positionH>
+                <wp:positionV relativeFrom="paragraph">
+                  <wp:posOffset>13035</wp:posOffset>
+                </wp:positionV>
+                <wp:extent cx="6628163" cy="1082842"/>
+                <wp:effectExtent l="0" t="0" r="1270" b="3175"/>
+                <wp:wrapNone/>
+                <wp:docPr id="12" name="Cuadro de texto 12"/>
+                <wp:cNvGraphicFramePr/>
+                <a:graphic xmlns:a="http://schemas.openxmlformats.org/drawingml/2006/main">
+                  <a:graphicData uri="http://schemas.microsoft.com/office/word/2010/wordprocessingShape">
+                    <wps:wsp>
+                      <wps:cNvSpPr txBox="1"/>
+                      <wps:spPr>
+                        <a:xfrm>
+                          <a:off x="0" y="0"/>
+                          <a:ext cx="6628163" cy="1082842"/>
+                        </a:xfrm>
+                        <a:prstGeom prst="rect">
+                          <a:avLst/>
+                        </a:prstGeom>
+                        <a:solidFill>
+                          <a:schemeClr val="lt1"/>
+                        </a:solidFill>
+                        <a:ln w="6350">
+                          <a:noFill/>
+                        </a:ln>
+                      </wps:spPr>
+                      <wps:txbx>
                         <w:txbxContent>
                           <w:p>
+                            <w:pPr>
+                              <w:pStyle w:val="Prrafodelista"/>
+                              <w:numPr>
+                                <w:ilvl w:val="0"/>
+                                <w:numId w:val="6"/>
+                              </w:numPr>
+                              <w:tabs>
+                                <w:tab w:val="left" w:pos="414"/>
+                                <w:tab w:val="left" w:pos="3284"/>
+                                <w:tab w:val="left" w:pos="4091"/>
+                              </w:tabs>
+                              <w:rPr>
+                                <w:b/>
+                                <w:bCs/>
+                                <w:sz w:val="24"/>
+                              </w:rPr>
+                            </w:pPr>
+                            <w:r>
+                              <w:rPr>
+                                <w:b/>
+                                <w:bCs/>
+                                <w:sz w:val="24"/>
+                              </w:rPr>
+                              <w:t>MOTIVACIÓN DEL EXAMEN DE DOSAJE ETILICO Y CRITERIOS CIENTIFICOS</w:t>
+                            </w:r>
+                          </w:p>
+                          <w:p>
+                            <w:pPr>
+                              <w:rPr>
+                                <w:sz w:val="24"/>
+                              </w:rPr>
+                            </w:pPr>
+                          </w:p>
+                          <w:p>
+                            <w:pPr>
+                              <w:ind w:left="360"/>
+                            </w:pPr>
                             <w:r>
                               <w:rPr>
                                 <w:sz w:val="24"/>
@@ -1397,7 +1310,7 @@
                                 </w:rPr>
                                 <w:id w:val="-1114822937"/>
                                 <w:placeholder>
-                                  <w:docPart w:val="4B782E51192545D6BBF6EEC34BE014B8"/>
+                                  <w:docPart w:val="8D7BB10A85A143A4ADF1C6817FAA9F47"/>
                                 </w:placeholder>
                                 <w:showingPlcHdr/>
                                 <w:text/>
@@ -1427,135 +1340,189 @@
                             </w:r>
                           </w:p>
                         </w:txbxContent>
-                      </v:textbox>
-                    </v:shape>
-                  </w:pict>
-                </mc:Fallback>
-              </mc:AlternateContent>
-            </w:r>
-            <w:r>
-              <w:rPr>
-                <w:b/>
-                <w:bCs/>
-                <w:sz w:val="24"/>
-              </w:rPr>
-              <w:t>MOTIVACIÓN DEL EXAMEN DE DOSAJE ETILICO Y CRITERIOS CIENTIFICOS</w:t>
-            </w:r>
-          </w:p>
-          <w:p>
-            <w:pPr>
-              <w:pStyle w:val="Prrafodelista"/>
-              <w:tabs>
-                <w:tab w:val="left" w:pos="414"/>
-                <w:tab w:val="left" w:pos="3284"/>
-                <w:tab w:val="left" w:pos="4091"/>
-              </w:tabs>
-              <w:ind w:left="720" w:firstLine="0"/>
-              <w:rPr>
-                <w:b/>
-                <w:bCs/>
-                <w:sz w:val="24"/>
-              </w:rPr>
-            </w:pPr>
-          </w:p>
-          <w:p>
-            <w:pPr>
-              <w:pStyle w:val="Prrafodelista"/>
-              <w:tabs>
-                <w:tab w:val="left" w:pos="414"/>
-                <w:tab w:val="left" w:pos="3284"/>
-                <w:tab w:val="left" w:pos="4091"/>
-              </w:tabs>
-              <w:ind w:left="0" w:firstLine="699"/>
-              <w:rPr>
-                <w:sz w:val="24"/>
-              </w:rPr>
-            </w:pPr>
-          </w:p>
-          <w:p>
-            <w:pPr>
-              <w:pStyle w:val="Prrafodelista"/>
-              <w:tabs>
-                <w:tab w:val="left" w:pos="414"/>
-                <w:tab w:val="left" w:pos="3284"/>
-                <w:tab w:val="left" w:pos="4091"/>
-              </w:tabs>
-              <w:ind w:left="0" w:firstLine="699"/>
-              <w:rPr>
-                <w:sz w:val="24"/>
-              </w:rPr>
-            </w:pPr>
-          </w:p>
-          <w:p>
-            <w:pPr>
-              <w:pStyle w:val="Prrafodelista"/>
-              <w:tabs>
-                <w:tab w:val="left" w:pos="414"/>
-                <w:tab w:val="left" w:pos="3284"/>
-                <w:tab w:val="left" w:pos="4091"/>
-              </w:tabs>
-              <w:ind w:left="0" w:firstLine="699"/>
-              <w:rPr>
-                <w:sz w:val="24"/>
-              </w:rPr>
-            </w:pPr>
-          </w:p>
-          <w:p>
-            <w:pPr>
-              <w:pStyle w:val="Prrafodelista"/>
-              <w:tabs>
-                <w:tab w:val="left" w:pos="414"/>
-                <w:tab w:val="left" w:pos="3284"/>
-                <w:tab w:val="left" w:pos="4091"/>
-              </w:tabs>
-              <w:ind w:left="0" w:firstLine="699"/>
-              <w:rPr>
-                <w:sz w:val="24"/>
-              </w:rPr>
-            </w:pPr>
-          </w:p>
-        </w:tc>
-      </w:tr>
+                      </wps:txbx>
+                      <wps:bodyPr rot="0" spcFirstLastPara="0" vertOverflow="overflow" horzOverflow="overflow" vert="horz" wrap="square" lIns="91440" tIns="45720" rIns="91440" bIns="45720" numCol="1" spcCol="0" rtlCol="0" fromWordArt="0" anchor="t" anchorCtr="0" forceAA="0" compatLnSpc="1">
+                        <a:prstTxWarp prst="textNoShape">
+                          <a:avLst/>
+                        </a:prstTxWarp>
+                        <a:noAutofit/>
+                      </wps:bodyPr>
+                    </wps:wsp>
+                  </a:graphicData>
+                </a:graphic>
+                <wp14:sizeRelH relativeFrom="margin">
+                  <wp14:pctWidth>0</wp14:pctWidth>
+                </wp14:sizeRelH>
+                <wp14:sizeRelV relativeFrom="margin">
+                  <wp14:pctHeight>0</wp14:pctHeight>
+                </wp14:sizeRelV>
+              </wp:anchor>
+            </w:drawing>
+          </mc:Choice>
+          <mc:Fallback>
+            <w:pict>
+              <v:shapetype w14:anchorId="73888A0C" id="_x0000_t202" coordsize="21600,21600" o:spt="202" path="m,l,21600r21600,l21600,xe">
+                <v:stroke joinstyle="miter"/>
+                <v:path gradientshapeok="t" o:connecttype="rect"/>
+              </v:shapetype>
+              <v:shape id="Cuadro de texto 12" o:spid="_x0000_s1026" type="#_x0000_t202" style="position:absolute;margin-left:-27.75pt;margin-top:1.05pt;width:521.9pt;height:85.25pt;z-index:251684864;visibility:visible;mso-wrap-style:square;mso-width-percent:0;mso-height-percent:0;mso-wrap-distance-left:9pt;mso-wrap-distance-top:0;mso-wrap-distance-right:9pt;mso-wrap-distance-bottom:0;mso-position-horizontal:absolute;mso-position-horizontal-relative:text;mso-position-vertical:absolute;mso-position-vertical-relative:text;mso-width-percent:0;mso-height-percent:0;mso-width-relative:margin;mso-height-relative:margin;v-text-anchor:top" o:gfxdata="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" fillcolor="white [3201]" stroked="f" strokeweight=".5pt">
+                <v:textbox>
+                  <w:txbxContent>
+                    <w:p>
+                      <w:pPr>
+                        <w:pStyle w:val="Prrafodelista"/>
+                        <w:numPr>
+                          <w:ilvl w:val="0"/>
+                          <w:numId w:val="6"/>
+                        </w:numPr>
+                        <w:tabs>
+                          <w:tab w:val="left" w:pos="414"/>
+                          <w:tab w:val="left" w:pos="3284"/>
+                          <w:tab w:val="left" w:pos="4091"/>
+                        </w:tabs>
+                        <w:rPr>
+                          <w:b/>
+                          <w:bCs/>
+                          <w:sz w:val="24"/>
+                        </w:rPr>
+                      </w:pPr>
+                      <w:r>
+                        <w:rPr>
+                          <w:b/>
+                          <w:bCs/>
+                          <w:sz w:val="24"/>
+                        </w:rPr>
+                        <w:t>MOTIVACIÓN DEL EXAMEN DE DOSAJE ETILICO Y CRITERIOS CIENTIFICOS</w:t>
+                      </w:r>
+                    </w:p>
+                    <w:p>
+                      <w:pPr>
+                        <w:rPr>
+                          <w:sz w:val="24"/>
+                        </w:rPr>
+                      </w:pPr>
+                    </w:p>
+                    <w:p>
+                      <w:pPr>
+                        <w:ind w:left="360"/>
+                      </w:pPr>
+                      <w:r>
+                        <w:rPr>
+                          <w:sz w:val="24"/>
+                        </w:rPr>
+                        <w:t>Presunto delito de</w:t>
+                      </w:r>
+                      <w:r>
+                        <w:rPr>
+                          <w:sz w:val="24"/>
+                        </w:rPr>
+                        <w:t xml:space="preserve"> </w:t>
+                      </w:r>
+                      <w:sdt>
+                        <w:sdtPr>
+                          <w:rPr>
+                            <w:sz w:val="24"/>
+                          </w:rPr>
+                          <w:id w:val="-1114822937"/>
+                          <w:placeholder>
+                            <w:docPart w:val="8D7BB10A85A143A4ADF1C6817FAA9F47"/>
+                          </w:placeholder>
+                          <w:showingPlcHdr/>
+                          <w:text/>
+                        </w:sdtPr>
+                        <w:sdtContent>
+                          <w:r>
+                            <w:rPr>
+                              <w:rStyle w:val="Textodelmarcadordeposicin"/>
+                              <w:rFonts w:eastAsiaTheme="minorHAnsi"/>
+                              <w:highlight w:val="lightGray"/>
+                            </w:rPr>
+                            <w:t>Haga clic aquí para escribir texto.</w:t>
+                          </w:r>
+                        </w:sdtContent>
+                      </w:sdt>
+                      <w:r>
+                        <w:rPr>
+                          <w:sz w:val="24"/>
+                        </w:rPr>
+                        <w:t>. Se procedió a efectuar el examen de dosaje etílico, empleando la prueba cualitativa en aliento alcohólico y shefftel modificando para la prueba cuantitativa, con el siguiente resultado:</w:t>
+                      </w:r>
+                      <w:r>
+                        <w:rPr>
+                          <w:sz w:val="24"/>
+                        </w:rPr>
+                        <w:t xml:space="preserve"> </w:t>
+                      </w:r>
+                    </w:p>
+                  </w:txbxContent>
+                </v:textbox>
+              </v:shape>
+            </w:pict>
+          </mc:Fallback>
+        </mc:AlternateContent>
+      </w:r>
+    </w:p>
+    <w:p>
+      <w:pPr>
+        <w:pStyle w:val="Textoindependiente"/>
+        <w:spacing w:before="8"/>
+      </w:pPr>
+    </w:p>
+    <w:p>
+      <w:pPr>
+        <w:pStyle w:val="Textoindependiente"/>
+        <w:spacing w:before="8"/>
+      </w:pPr>
+    </w:p>
+    <w:p>
+      <w:pPr>
+        <w:pStyle w:val="Textoindependiente"/>
+        <w:spacing w:before="8"/>
+      </w:pPr>
+    </w:p>
+    <w:p>
+      <w:pPr>
+        <w:pStyle w:val="Textoindependiente"/>
+        <w:spacing w:before="8"/>
+      </w:pPr>
+    </w:p>
+    <w:p>
+      <w:pPr>
+        <w:pStyle w:val="Textoindependiente"/>
+        <w:spacing w:before="8"/>
+      </w:pPr>
+    </w:p>
+    <w:p>
+      <w:pPr>
+        <w:pStyle w:val="Textoindependiente"/>
+        <w:spacing w:before="8"/>
+      </w:pPr>
+    </w:p>
+    <w:tbl>
+      <w:tblPr>
+        <w:tblStyle w:val="Tablaconcuadrcula"/>
+        <w:tblW w:w="0" w:type="auto"/>
+        <w:tblInd w:w="2802" w:type="dxa"/>
+        <w:tblLook w:val="04A0" w:firstRow="1" w:lastRow="0" w:firstColumn="1" w:lastColumn="0" w:noHBand="0" w:noVBand="1"/>
+      </w:tblPr>
+      <w:tblGrid>
+        <w:gridCol w:w="1943"/>
+        <w:gridCol w:w="2477"/>
+      </w:tblGrid>
       <w:tr>
-        <w:tblPrEx>
-          <w:tblBorders>
-            <w:top w:val="single" w:sz="4" w:space="0" w:color="auto"/>
-            <w:left w:val="single" w:sz="4" w:space="0" w:color="auto"/>
-            <w:bottom w:val="single" w:sz="4" w:space="0" w:color="auto"/>
-            <w:right w:val="single" w:sz="4" w:space="0" w:color="auto"/>
-            <w:insideH w:val="single" w:sz="4" w:space="0" w:color="auto"/>
-            <w:insideV w:val="single" w:sz="4" w:space="0" w:color="auto"/>
-          </w:tblBorders>
-        </w:tblPrEx>
         <w:trPr>
-          <w:gridBefore w:val="2"/>
-          <w:gridAfter w:val="1"/>
-          <w:wBefore w:w="2977" w:type="dxa"/>
-          <w:wAfter w:w="2410" w:type="dxa"/>
-          <w:trHeight w:val="465"/>
+          <w:trHeight w:val="407"/>
         </w:trPr>
         <w:tc>
           <w:tcPr>
-            <w:tcW w:w="2339" w:type="dxa"/>
-            <w:gridSpan w:val="3"/>
-            <w:tcBorders>
-              <w:top w:val="single" w:sz="8" w:space="0" w:color="auto"/>
-              <w:left w:val="single" w:sz="8" w:space="0" w:color="auto"/>
-              <w:bottom w:val="single" w:sz="8" w:space="0" w:color="auto"/>
-              <w:right w:val="single" w:sz="8" w:space="0" w:color="auto"/>
-            </w:tcBorders>
+            <w:tcW w:w="1943" w:type="dxa"/>
+            <w:vAlign w:val="center"/>
           </w:tcPr>
           <w:p>
             <w:pPr>
               <w:pStyle w:val="Textoindependiente"/>
-              <w:spacing w:before="212"/>
+              <w:spacing w:before="8"/>
               <w:jc w:val="center"/>
-              <w:rPr>
-                <w:b/>
-                <w:bCs/>
-                <w:sz w:val="22"/>
-                <w:szCs w:val="22"/>
-              </w:rPr>
             </w:pPr>
             <w:r>
               <w:rPr>
@@ -1570,26 +1537,14 @@
         </w:tc>
         <w:tc>
           <w:tcPr>
-            <w:tcW w:w="2764" w:type="dxa"/>
-            <w:gridSpan w:val="2"/>
-            <w:tcBorders>
-              <w:top w:val="single" w:sz="8" w:space="0" w:color="auto"/>
-              <w:left w:val="single" w:sz="8" w:space="0" w:color="auto"/>
-              <w:bottom w:val="single" w:sz="8" w:space="0" w:color="auto"/>
-              <w:right w:val="single" w:sz="8" w:space="0" w:color="auto"/>
-            </w:tcBorders>
+            <w:tcW w:w="2309" w:type="dxa"/>
+            <w:vAlign w:val="center"/>
           </w:tcPr>
           <w:p>
             <w:pPr>
               <w:pStyle w:val="Textoindependiente"/>
-              <w:spacing w:before="212"/>
+              <w:spacing w:before="8"/>
               <w:jc w:val="center"/>
-              <w:rPr>
-                <w:b/>
-                <w:bCs/>
-                <w:sz w:val="22"/>
-                <w:szCs w:val="22"/>
-              </w:rPr>
             </w:pPr>
             <w:r>
               <w:rPr>
@@ -1604,45 +1559,19 @@
         </w:tc>
       </w:tr>
       <w:tr>
-        <w:tblPrEx>
-          <w:tblBorders>
-            <w:top w:val="single" w:sz="4" w:space="0" w:color="auto"/>
-            <w:left w:val="single" w:sz="4" w:space="0" w:color="auto"/>
-            <w:bottom w:val="single" w:sz="4" w:space="0" w:color="auto"/>
-            <w:right w:val="single" w:sz="4" w:space="0" w:color="auto"/>
-            <w:insideH w:val="single" w:sz="4" w:space="0" w:color="auto"/>
-            <w:insideV w:val="single" w:sz="4" w:space="0" w:color="auto"/>
-          </w:tblBorders>
-        </w:tblPrEx>
         <w:trPr>
-          <w:gridBefore w:val="2"/>
-          <w:gridAfter w:val="1"/>
-          <w:wBefore w:w="2977" w:type="dxa"/>
-          <w:wAfter w:w="2410" w:type="dxa"/>
-          <w:trHeight w:val="609"/>
+          <w:trHeight w:val="413"/>
         </w:trPr>
         <w:tc>
           <w:tcPr>
-            <w:tcW w:w="2339" w:type="dxa"/>
-            <w:gridSpan w:val="3"/>
-            <w:tcBorders>
-              <w:top w:val="single" w:sz="8" w:space="0" w:color="auto"/>
-              <w:left w:val="single" w:sz="8" w:space="0" w:color="auto"/>
-              <w:bottom w:val="single" w:sz="8" w:space="0" w:color="auto"/>
-              <w:right w:val="single" w:sz="8" w:space="0" w:color="auto"/>
-            </w:tcBorders>
+            <w:tcW w:w="1943" w:type="dxa"/>
+            <w:vAlign w:val="center"/>
           </w:tcPr>
           <w:p>
             <w:pPr>
               <w:pStyle w:val="Textoindependiente"/>
-              <w:spacing w:before="212"/>
+              <w:spacing w:before="8"/>
               <w:jc w:val="center"/>
-              <w:rPr>
-                <w:b/>
-                <w:bCs/>
-                <w:sz w:val="22"/>
-                <w:szCs w:val="22"/>
-              </w:rPr>
             </w:pPr>
             <w:r>
               <w:rPr>
@@ -1657,33 +1586,21 @@
         </w:tc>
         <w:tc>
           <w:tcPr>
-            <w:tcW w:w="2764" w:type="dxa"/>
-            <w:gridSpan w:val="2"/>
-            <w:tcBorders>
-              <w:top w:val="single" w:sz="8" w:space="0" w:color="auto"/>
-              <w:left w:val="single" w:sz="8" w:space="0" w:color="auto"/>
-              <w:bottom w:val="single" w:sz="8" w:space="0" w:color="auto"/>
-              <w:right w:val="single" w:sz="8" w:space="0" w:color="auto"/>
-            </w:tcBorders>
+            <w:tcW w:w="2309" w:type="dxa"/>
+            <w:vAlign w:val="center"/>
           </w:tcPr>
           <w:p>
             <w:pPr>
               <w:pStyle w:val="Textoindependiente"/>
-              <w:spacing w:before="212"/>
+              <w:spacing w:before="8"/>
               <w:jc w:val="center"/>
-              <w:rPr>
-                <w:b/>
-                <w:bCs/>
-                <w:sz w:val="22"/>
-                <w:szCs w:val="22"/>
-              </w:rPr>
             </w:pPr>
             <w:sdt>
               <w:sdtPr>
                 <w:tag w:val="CUALITATIVO"/>
                 <w:id w:val="-1289201734"/>
                 <w:placeholder>
-                  <w:docPart w:val="B4C97908068A44C28D5D68247966EFC6"/>
+                  <w:docPart w:val="CDD6FA75BDFC476DBE098830951F09F0"/>
                 </w:placeholder>
                 <w:showingPlcHdr/>
                 <w:dropDownList>
@@ -1707,45 +1624,19 @@
         </w:tc>
       </w:tr>
       <w:tr>
-        <w:tblPrEx>
-          <w:tblBorders>
-            <w:top w:val="single" w:sz="4" w:space="0" w:color="auto"/>
-            <w:left w:val="single" w:sz="4" w:space="0" w:color="auto"/>
-            <w:bottom w:val="single" w:sz="4" w:space="0" w:color="auto"/>
-            <w:right w:val="single" w:sz="4" w:space="0" w:color="auto"/>
-            <w:insideH w:val="single" w:sz="4" w:space="0" w:color="auto"/>
-            <w:insideV w:val="single" w:sz="4" w:space="0" w:color="auto"/>
-          </w:tblBorders>
-        </w:tblPrEx>
         <w:trPr>
-          <w:gridBefore w:val="2"/>
-          <w:gridAfter w:val="1"/>
-          <w:wBefore w:w="2977" w:type="dxa"/>
-          <w:wAfter w:w="2410" w:type="dxa"/>
-          <w:trHeight w:val="465"/>
+          <w:trHeight w:val="539"/>
         </w:trPr>
         <w:tc>
           <w:tcPr>
-            <w:tcW w:w="2339" w:type="dxa"/>
-            <w:gridSpan w:val="3"/>
-            <w:tcBorders>
-              <w:top w:val="single" w:sz="8" w:space="0" w:color="auto"/>
-              <w:left w:val="single" w:sz="8" w:space="0" w:color="auto"/>
-              <w:bottom w:val="single" w:sz="8" w:space="0" w:color="auto"/>
-              <w:right w:val="single" w:sz="8" w:space="0" w:color="auto"/>
-            </w:tcBorders>
+            <w:tcW w:w="1943" w:type="dxa"/>
+            <w:vAlign w:val="center"/>
           </w:tcPr>
           <w:p>
             <w:pPr>
               <w:pStyle w:val="Textoindependiente"/>
-              <w:spacing w:before="212"/>
+              <w:spacing w:before="8"/>
               <w:jc w:val="center"/>
-              <w:rPr>
-                <w:b/>
-                <w:bCs/>
-                <w:sz w:val="22"/>
-                <w:szCs w:val="22"/>
-              </w:rPr>
             </w:pPr>
             <w:r>
               <w:rPr>
@@ -1754,363 +1645,113 @@
                 <w:sz w:val="22"/>
                 <w:szCs w:val="22"/>
               </w:rPr>
-              <w:t>Cua</w:t>
-            </w:r>
-            <w:r>
-              <w:rPr>
-                <w:b/>
-                <w:bCs/>
-                <w:sz w:val="22"/>
-                <w:szCs w:val="22"/>
-              </w:rPr>
-              <w:t>nt</w:t>
-            </w:r>
-            <w:r>
-              <w:rPr>
-                <w:b/>
-                <w:bCs/>
-                <w:sz w:val="22"/>
-                <w:szCs w:val="22"/>
-              </w:rPr>
-              <w:t>itativo</w:t>
+              <w:t>Cuantitativo</w:t>
             </w:r>
           </w:p>
         </w:tc>
         <w:tc>
           <w:tcPr>
-            <w:tcW w:w="2764" w:type="dxa"/>
-            <w:gridSpan w:val="2"/>
-            <w:tcBorders>
-              <w:top w:val="single" w:sz="8" w:space="0" w:color="auto"/>
-              <w:left w:val="single" w:sz="8" w:space="0" w:color="auto"/>
-              <w:bottom w:val="single" w:sz="8" w:space="0" w:color="auto"/>
-              <w:right w:val="single" w:sz="8" w:space="0" w:color="auto"/>
-            </w:tcBorders>
+            <w:tcW w:w="2309" w:type="dxa"/>
+            <w:vAlign w:val="center"/>
           </w:tcPr>
           <w:p>
             <w:pPr>
               <w:pStyle w:val="Textoindependiente"/>
-              <w:spacing w:before="212"/>
+              <w:spacing w:before="8"/>
               <w:jc w:val="center"/>
-              <w:rPr>
-                <w:b/>
-                <w:bCs/>
-                <w:sz w:val="22"/>
-                <w:szCs w:val="22"/>
-              </w:rPr>
             </w:pPr>
-            <w:sdt>
-              <w:sdtPr>
-                <w:rPr>
-                  <w:highlight w:val="lightGray"/>
-                </w:rPr>
-                <w:tag w:val="CUANTITATIVO"/>
-                <w:id w:val="-1992544217"/>
-                <w:placeholder>
-                  <w:docPart w:val="5F5FF8D1EB76450EB29A2E912C363745"/>
-                </w:placeholder>
-                <w:showingPlcHdr/>
-                <w:text/>
-              </w:sdtPr>
-              <w:sdtContent>
-                <w:r>
-                  <w:rPr>
-                    <w:rStyle w:val="Textodelmarcadordeposicin"/>
-                    <w:rFonts w:eastAsiaTheme="minorHAnsi"/>
-                    <w:highlight w:val="lightGray"/>
-                  </w:rPr>
-                  <w:t>Cuantitativo</w:t>
-                </w:r>
-              </w:sdtContent>
-            </w:sdt>
+            <w:r>
+              <w:t>{{CUANTITATIVO}}</w:t>
+            </w:r>
           </w:p>
         </w:tc>
       </w:tr>
-      <w:tr>
-        <w:trPr>
-          <w:trHeight w:val="1437"/>
-        </w:trPr>
-        <w:tc>
-          <w:tcPr>
-            <w:tcW w:w="10490" w:type="dxa"/>
-            <w:gridSpan w:val="8"/>
-          </w:tcPr>
-          <w:p>
-            <w:pPr>
-              <w:pStyle w:val="Textoindependiente"/>
-              <w:spacing w:before="80" w:line="336" w:lineRule="auto"/>
-              <w:ind w:right="137"/>
-              <w:jc w:val="both"/>
-            </w:pPr>
-          </w:p>
-          <w:p>
-            <w:pPr>
-              <w:pStyle w:val="Textoindependiente"/>
-              <w:numPr>
-                <w:ilvl w:val="0"/>
-                <w:numId w:val="2"/>
-              </w:numPr>
-              <w:spacing w:before="80" w:line="336" w:lineRule="auto"/>
-              <w:ind w:right="137"/>
-              <w:jc w:val="both"/>
-            </w:pPr>
-            <w:r>
-              <w:rPr>
-                <w:sz w:val="20"/>
-              </w:rPr>
-              <w:t xml:space="preserve"> </w:t>
-            </w:r>
-            <w:r>
-              <w:rPr>
-                <w:noProof/>
-              </w:rPr>
-              <mc:AlternateContent>
-                <mc:Choice Requires="wps">
-                  <w:drawing>
-                    <wp:anchor distT="0" distB="0" distL="114300" distR="114300" simplePos="0" relativeHeight="251687424" behindDoc="0" locked="0" layoutInCell="1" allowOverlap="1" wp14:anchorId="76443FD8" wp14:editId="1BB65C6C">
-                      <wp:simplePos x="0" y="0"/>
-                      <wp:positionH relativeFrom="column">
-                        <wp:posOffset>373380</wp:posOffset>
-                      </wp:positionH>
-                      <wp:positionV relativeFrom="paragraph">
-                        <wp:posOffset>233680</wp:posOffset>
-                      </wp:positionV>
-                      <wp:extent cx="6213764" cy="891540"/>
-                      <wp:effectExtent l="0" t="0" r="0" b="3810"/>
-                      <wp:wrapNone/>
-                      <wp:docPr id="13" name="Cuadro de texto 13"/>
-                      <wp:cNvGraphicFramePr/>
-                      <a:graphic xmlns:a="http://schemas.openxmlformats.org/drawingml/2006/main">
-                        <a:graphicData uri="http://schemas.microsoft.com/office/word/2010/wordprocessingShape">
-                          <wps:wsp>
-                            <wps:cNvSpPr txBox="1"/>
-                            <wps:spPr>
-                              <a:xfrm>
-                                <a:off x="0" y="0"/>
-                                <a:ext cx="6213764" cy="891540"/>
-                              </a:xfrm>
-                              <a:prstGeom prst="rect">
-                                <a:avLst/>
-                              </a:prstGeom>
-                              <a:solidFill>
-                                <a:schemeClr val="lt1"/>
-                              </a:solidFill>
-                              <a:ln w="6350">
-                                <a:noFill/>
-                              </a:ln>
-                            </wps:spPr>
-                            <wps:txbx>
-                              <w:txbxContent>
-                                <w:p>
-                                  <w:r>
-                                    <w:rPr>
-                                      <w:sz w:val="24"/>
-                                    </w:rPr>
-                                    <w:t>En la muestra M-1 (</w:t>
-                                  </w:r>
-                                  <w:sdt>
-                                    <w:sdtPr>
-                                      <w:rPr>
-                                        <w:sz w:val="24"/>
-                                      </w:rPr>
-                                      <w:id w:val="1276989336"/>
-                                      <w:showingPlcHdr/>
-                                      <w:dataBinding w:prefixMappings="" w:xpath="/datos[1]/tipoMuestra[1]" w:storeItemID="{E163170D-14DD-43D0-813B-5CDDEAF845F4}"/>
-                                      <w:dropDownList w:lastValue="">
-                                        <w:listItem w:value="Elija un elemento."/>
-                                        <w:listItem w:displayText="Orina" w:value="Orina"/>
-                                        <w:listItem w:displayText="Sangre" w:value="Sangre"/>
-                                        <w:listItem w:displayText="Humor Vítreo" w:value="Humor Vítreo"/>
-                                      </w:dropDownList>
-                                    </w:sdtPr>
-                                    <w:sdtContent>
-                                      <w:r>
-                                        <w:rPr>
-                                          <w:rStyle w:val="Textodelmarcadordeposicin"/>
-                                          <w:rFonts w:eastAsiaTheme="minorHAnsi"/>
-                                          <w:highlight w:val="lightGray"/>
-                                        </w:rPr>
-                                        <w:t>Elija un elemento.</w:t>
-                                      </w:r>
-                                    </w:sdtContent>
-                                  </w:sdt>
-                                  <w:r>
-                                    <w:rPr>
-                                      <w:sz w:val="24"/>
-                                    </w:rPr>
-                                    <w:t xml:space="preserve">) analizada se obtuvo un resultado </w:t>
-                                  </w:r>
-                                  <w:sdt>
-                                    <w:sdtPr>
-                                      <w:tag w:val="CUALITATIVO"/>
-                                      <w:id w:val="645553700"/>
-                                      <w:showingPlcHdr/>
-                                      <w:dropDownList>
-                                        <w:listItem w:value="Elija un elemento."/>
-                                        <w:listItem w:displayText="POSITIVO" w:value="POSITIVO"/>
-                                        <w:listItem w:displayText="NEGATIVO" w:value="NEGATIVO"/>
-                                      </w:dropDownList>
-                                    </w:sdtPr>
-                                    <w:sdtContent>
-                                      <w:r>
-                                        <w:rPr>
-                                          <w:rStyle w:val="Textodelmarcadordeposicin"/>
-                                          <w:rFonts w:eastAsiaTheme="minorHAnsi"/>
-                                          <w:highlight w:val="lightGray"/>
-                                        </w:rPr>
-                                        <w:t>Elija un elemento.</w:t>
-                                      </w:r>
-                                    </w:sdtContent>
-                                  </w:sdt>
-                                  <w:r>
-                                    <w:rPr>
-                                      <w:sz w:val="24"/>
-                                    </w:rPr>
-                                    <w:t xml:space="preserve"> </w:t>
-                                  </w:r>
-                                  <w:r>
-                                    <w:rPr>
-                                      <w:sz w:val="24"/>
-                                    </w:rPr>
-                                    <w:t xml:space="preserve">para examen cualitativo y de alcoholemia </w:t>
-                                  </w:r>
-                                  <w:sdt>
-                                    <w:sdtPr>
-                                      <w:rPr>
-                                        <w:b/>
-                                        <w:bCs/>
-                                        <w:sz w:val="24"/>
-                                        <w:highlight w:val="lightGray"/>
-                                      </w:rPr>
-                                      <w:id w:val="-723143956"/>
-                                      <w:showingPlcHdr/>
-                                      <w:text/>
-                                    </w:sdtPr>
-                                    <w:sdtContent>
-                                      <w:r>
-                                        <w:rPr>
-                                          <w:rStyle w:val="Textodelmarcadordeposicin"/>
-                                          <w:rFonts w:eastAsiaTheme="minorHAnsi"/>
-                                          <w:b/>
-                                          <w:bCs/>
-                                          <w:highlight w:val="lightGray"/>
-                                        </w:rPr>
-                                        <w:t>Cantidad</w:t>
-                                      </w:r>
-                                    </w:sdtContent>
-                                  </w:sdt>
-                                  <w:r>
-                                    <w:rPr>
-                                      <w:b/>
-                                      <w:bCs/>
-                                      <w:sz w:val="24"/>
-                                    </w:rPr>
-                                    <w:t xml:space="preserve"> </w:t>
-                                  </w:r>
-                                  <w:r>
-                                    <w:rPr>
-                                      <w:b/>
-                                      <w:bCs/>
-                                      <w:sz w:val="24"/>
-                                    </w:rPr>
-                                    <w:t>g/l (</w:t>
-                                  </w:r>
-                                  <w:r>
-                                    <w:rPr>
-                                      <w:b/>
-                                      <w:bCs/>
-                                      <w:sz w:val="24"/>
-                                    </w:rPr>
-                                    <w:t xml:space="preserve"> </w:t>
-                                  </w:r>
-                                  <w:sdt>
-                                    <w:sdtPr>
-                                      <w:rPr>
-                                        <w:b/>
-                                        <w:bCs/>
-                                        <w:sz w:val="24"/>
-                                      </w:rPr>
-                                      <w:id w:val="-278337628"/>
-                                      <w:showingPlcHdr/>
-                                      <w:text/>
-                                    </w:sdtPr>
-                                    <w:sdtContent>
-                                      <w:r>
-                                        <w:rPr>
-                                          <w:rStyle w:val="Textodelmarcadordeposicin"/>
-                                          <w:rFonts w:eastAsiaTheme="minorHAnsi"/>
-                                          <w:b/>
-                                          <w:bCs/>
-                                          <w:highlight w:val="lightGray"/>
-                                        </w:rPr>
-                                        <w:t>cantidad en texto</w:t>
-                                      </w:r>
-                                    </w:sdtContent>
-                                  </w:sdt>
-                                  <w:r>
-                                    <w:rPr>
-                                      <w:b/>
-                                      <w:bCs/>
-                                      <w:sz w:val="24"/>
-                                    </w:rPr>
-                                    <w:t xml:space="preserve"> </w:t>
-                                  </w:r>
-                                  <w:r>
-                                    <w:rPr>
-                                      <w:b/>
-                                      <w:bCs/>
-                                      <w:sz w:val="24"/>
-                                    </w:rPr>
-                                    <w:t>cg x l. de</w:t>
-                                  </w:r>
-                                  <w:r>
-                                    <w:rPr>
-                                      <w:b/>
-                                      <w:bCs/>
-                                      <w:sz w:val="24"/>
-                                    </w:rPr>
-                                    <w:t xml:space="preserve"> sangre</w:t>
-                                  </w:r>
-                                  <w:r>
-                                    <w:rPr>
-                                      <w:b/>
-                                      <w:bCs/>
-                                      <w:sz w:val="24"/>
-                                    </w:rPr>
-                                    <w:t>)</w:t>
-                                  </w:r>
-                                  <w:r>
-                                    <w:rPr>
-                                      <w:sz w:val="24"/>
-                                    </w:rPr>
-                                    <w:t xml:space="preserve"> en análisis cuantitativo. La muestra procesada queda en laboratorio en calidad de custodia durante el tiempo establecido por ley (Directiva N° 16-03-27).</w:t>
-                                  </w:r>
-                                </w:p>
-                              </w:txbxContent>
-                            </wps:txbx>
-                            <wps:bodyPr rot="0" spcFirstLastPara="0" vertOverflow="overflow" horzOverflow="overflow" vert="horz" wrap="square" lIns="91440" tIns="45720" rIns="91440" bIns="45720" numCol="1" spcCol="0" rtlCol="0" fromWordArt="0" anchor="t" anchorCtr="0" forceAA="0" compatLnSpc="1">
-                              <a:prstTxWarp prst="textNoShape">
-                                <a:avLst/>
-                              </a:prstTxWarp>
-                              <a:noAutofit/>
-                            </wps:bodyPr>
-                          </wps:wsp>
-                        </a:graphicData>
-                      </a:graphic>
-                      <wp14:sizeRelH relativeFrom="margin">
-                        <wp14:pctWidth>0</wp14:pctWidth>
-                      </wp14:sizeRelH>
-                      <wp14:sizeRelV relativeFrom="margin">
-                        <wp14:pctHeight>0</wp14:pctHeight>
-                      </wp14:sizeRelV>
-                    </wp:anchor>
-                  </w:drawing>
-                </mc:Choice>
-                <mc:Fallback>
-                  <w:pict>
-                    <v:shape w14:anchorId="76443FD8" id="Cuadro de texto 13" o:spid="_x0000_s1027" type="#_x0000_t202" style="position:absolute;left:0;text-align:left;margin-left:29.4pt;margin-top:18.4pt;width:489.25pt;height:70.2pt;z-index:251687424;visibility:visible;mso-wrap-style:square;mso-width-percent:0;mso-height-percent:0;mso-wrap-distance-left:9pt;mso-wrap-distance-top:0;mso-wrap-distance-right:9pt;mso-wrap-distance-bottom:0;mso-position-horizontal:absolute;mso-position-horizontal-relative:text;mso-position-vertical:absolute;mso-position-vertical-relative:text;mso-width-percent:0;mso-height-percent:0;mso-width-relative:margin;mso-height-relative:margin;v-text-anchor:top" o:gfxdata="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" fillcolor="white [3201]" stroked="f" strokeweight=".5pt">
-                      <v:textbox>
+    </w:tbl>
+    <w:p>
+      <w:pPr>
+        <w:pStyle w:val="Textoindependiente"/>
+        <w:spacing w:before="8"/>
+      </w:pPr>
+      <w:r>
+        <w:rPr>
+          <w:noProof/>
+        </w:rPr>
+        <mc:AlternateContent>
+          <mc:Choice Requires="wps">
+            <w:drawing>
+              <wp:anchor distT="0" distB="0" distL="114300" distR="114300" simplePos="0" relativeHeight="251667456" behindDoc="0" locked="0" layoutInCell="1" allowOverlap="1" wp14:anchorId="76443FD8" wp14:editId="002CB58A">
+                <wp:simplePos x="0" y="0"/>
+                <wp:positionH relativeFrom="column">
+                  <wp:posOffset>-37465</wp:posOffset>
+                </wp:positionH>
+                <wp:positionV relativeFrom="paragraph">
+                  <wp:posOffset>114567</wp:posOffset>
+                </wp:positionV>
+                <wp:extent cx="6053455" cy="1151255"/>
+                <wp:effectExtent l="0" t="0" r="4445" b="0"/>
+                <wp:wrapNone/>
+                <wp:docPr id="13" name="Cuadro de texto 13"/>
+                <wp:cNvGraphicFramePr/>
+                <a:graphic xmlns:a="http://schemas.openxmlformats.org/drawingml/2006/main">
+                  <a:graphicData uri="http://schemas.microsoft.com/office/word/2010/wordprocessingShape">
+                    <wps:wsp>
+                      <wps:cNvSpPr txBox="1"/>
+                      <wps:spPr>
+                        <a:xfrm>
+                          <a:off x="0" y="0"/>
+                          <a:ext cx="6053455" cy="1151255"/>
+                        </a:xfrm>
+                        <a:prstGeom prst="rect">
+                          <a:avLst/>
+                        </a:prstGeom>
+                        <a:solidFill>
+                          <a:schemeClr val="lt1"/>
+                        </a:solidFill>
+                        <a:ln w="6350">
+                          <a:noFill/>
+                        </a:ln>
+                      </wps:spPr>
+                      <wps:txbx>
                         <w:txbxContent>
+                          <w:p>
+                            <w:pPr>
+                              <w:rPr>
+                                <w:b/>
+                                <w:bCs/>
+                                <w:sz w:val="24"/>
+                              </w:rPr>
+                            </w:pPr>
+                            <w:r>
+                              <w:rPr>
+                                <w:b/>
+                                <w:bCs/>
+                                <w:sz w:val="24"/>
+                              </w:rPr>
+                              <w:t>J.</w:t>
+                            </w:r>
+                            <w:r>
+                              <w:rPr>
+                                <w:sz w:val="24"/>
+                              </w:rPr>
+                              <w:t xml:space="preserve">    </w:t>
+                            </w:r>
+                            <w:r>
+                              <w:rPr>
+                                <w:b/>
+                                <w:bCs/>
+                                <w:sz w:val="24"/>
+                              </w:rPr>
+                              <w:t>CONCLUSIONES</w:t>
+                            </w:r>
+                          </w:p>
+                          <w:p>
+                            <w:pPr>
+                              <w:rPr>
+                                <w:sz w:val="10"/>
+                                <w:szCs w:val="8"/>
+                              </w:rPr>
+                            </w:pPr>
+                          </w:p>
                           <w:p>
                             <w:r>
                               <w:rPr>
@@ -2297,36 +1938,274 @@
                             </w:r>
                           </w:p>
                         </w:txbxContent>
-                      </v:textbox>
-                    </v:shape>
-                  </w:pict>
-                </mc:Fallback>
-              </mc:AlternateContent>
-            </w:r>
-            <w:r>
-              <w:rPr>
-                <w:b/>
-                <w:bCs/>
-              </w:rPr>
-              <w:t>CONCLUSIONES</w:t>
-            </w:r>
-            <w:r>
-              <w:rPr>
-                <w:noProof/>
-              </w:rPr>
-              <w:t xml:space="preserve"> </w:t>
-            </w:r>
-          </w:p>
-          <w:p>
-            <w:pPr>
-              <w:rPr>
-                <w:sz w:val="20"/>
-              </w:rPr>
-            </w:pPr>
-          </w:p>
-        </w:tc>
-      </w:tr>
-    </w:tbl>
+                      </wps:txbx>
+                      <wps:bodyPr rot="0" spcFirstLastPara="0" vertOverflow="overflow" horzOverflow="overflow" vert="horz" wrap="square" lIns="91440" tIns="45720" rIns="91440" bIns="45720" numCol="1" spcCol="0" rtlCol="0" fromWordArt="0" anchor="t" anchorCtr="0" forceAA="0" compatLnSpc="1">
+                        <a:prstTxWarp prst="textNoShape">
+                          <a:avLst/>
+                        </a:prstTxWarp>
+                        <a:noAutofit/>
+                      </wps:bodyPr>
+                    </wps:wsp>
+                  </a:graphicData>
+                </a:graphic>
+                <wp14:sizeRelH relativeFrom="margin">
+                  <wp14:pctWidth>0</wp14:pctWidth>
+                </wp14:sizeRelH>
+                <wp14:sizeRelV relativeFrom="margin">
+                  <wp14:pctHeight>0</wp14:pctHeight>
+                </wp14:sizeRelV>
+              </wp:anchor>
+            </w:drawing>
+          </mc:Choice>
+          <mc:Fallback>
+            <w:pict>
+              <v:shape w14:anchorId="76443FD8" id="Cuadro de texto 13" o:spid="_x0000_s1027" type="#_x0000_t202" style="position:absolute;margin-left:-2.95pt;margin-top:9pt;width:476.65pt;height:90.65pt;z-index:251667456;visibility:visible;mso-wrap-style:square;mso-width-percent:0;mso-height-percent:0;mso-wrap-distance-left:9pt;mso-wrap-distance-top:0;mso-wrap-distance-right:9pt;mso-wrap-distance-bottom:0;mso-position-horizontal:absolute;mso-position-horizontal-relative:text;mso-position-vertical:absolute;mso-position-vertical-relative:text;mso-width-percent:0;mso-height-percent:0;mso-width-relative:margin;mso-height-relative:margin;v-text-anchor:top" o:gfxdata="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" fillcolor="white [3201]" stroked="f" strokeweight=".5pt">
+                <v:textbox>
+                  <w:txbxContent>
+                    <w:p>
+                      <w:pPr>
+                        <w:rPr>
+                          <w:b/>
+                          <w:bCs/>
+                          <w:sz w:val="24"/>
+                        </w:rPr>
+                      </w:pPr>
+                      <w:r>
+                        <w:rPr>
+                          <w:b/>
+                          <w:bCs/>
+                          <w:sz w:val="24"/>
+                        </w:rPr>
+                        <w:t>J.</w:t>
+                      </w:r>
+                      <w:r>
+                        <w:rPr>
+                          <w:sz w:val="24"/>
+                        </w:rPr>
+                        <w:t xml:space="preserve">    </w:t>
+                      </w:r>
+                      <w:r>
+                        <w:rPr>
+                          <w:b/>
+                          <w:bCs/>
+                          <w:sz w:val="24"/>
+                        </w:rPr>
+                        <w:t>CONCLUSIONES</w:t>
+                      </w:r>
+                    </w:p>
+                    <w:p>
+                      <w:pPr>
+                        <w:rPr>
+                          <w:sz w:val="10"/>
+                          <w:szCs w:val="8"/>
+                        </w:rPr>
+                      </w:pPr>
+                    </w:p>
+                    <w:p>
+                      <w:r>
+                        <w:rPr>
+                          <w:sz w:val="24"/>
+                        </w:rPr>
+                        <w:t>En la muestra M-1 (</w:t>
+                      </w:r>
+                      <w:sdt>
+                        <w:sdtPr>
+                          <w:rPr>
+                            <w:sz w:val="24"/>
+                          </w:rPr>
+                          <w:id w:val="1276989336"/>
+                          <w:showingPlcHdr/>
+                          <w:dataBinding w:prefixMappings="" w:xpath="/datos[1]/tipoMuestra[1]" w:storeItemID="{E163170D-14DD-43D0-813B-5CDDEAF845F4}"/>
+                          <w:dropDownList w:lastValue="">
+                            <w:listItem w:value="Elija un elemento."/>
+                            <w:listItem w:displayText="Orina" w:value="Orina"/>
+                            <w:listItem w:displayText="Sangre" w:value="Sangre"/>
+                            <w:listItem w:displayText="Humor Vítreo" w:value="Humor Vítreo"/>
+                          </w:dropDownList>
+                        </w:sdtPr>
+                        <w:sdtContent>
+                          <w:r>
+                            <w:rPr>
+                              <w:rStyle w:val="Textodelmarcadordeposicin"/>
+                              <w:rFonts w:eastAsiaTheme="minorHAnsi"/>
+                              <w:highlight w:val="lightGray"/>
+                            </w:rPr>
+                            <w:t>Elija un elemento.</w:t>
+                          </w:r>
+                        </w:sdtContent>
+                      </w:sdt>
+                      <w:r>
+                        <w:rPr>
+                          <w:sz w:val="24"/>
+                        </w:rPr>
+                        <w:t xml:space="preserve">) analizada se obtuvo un resultado </w:t>
+                      </w:r>
+                      <w:sdt>
+                        <w:sdtPr>
+                          <w:tag w:val="CUALITATIVO"/>
+                          <w:id w:val="645553700"/>
+                          <w:showingPlcHdr/>
+                          <w:dropDownList>
+                            <w:listItem w:value="Elija un elemento."/>
+                            <w:listItem w:displayText="POSITIVO" w:value="POSITIVO"/>
+                            <w:listItem w:displayText="NEGATIVO" w:value="NEGATIVO"/>
+                          </w:dropDownList>
+                        </w:sdtPr>
+                        <w:sdtContent>
+                          <w:r>
+                            <w:rPr>
+                              <w:rStyle w:val="Textodelmarcadordeposicin"/>
+                              <w:rFonts w:eastAsiaTheme="minorHAnsi"/>
+                              <w:highlight w:val="lightGray"/>
+                            </w:rPr>
+                            <w:t>Elija un elemento.</w:t>
+                          </w:r>
+                        </w:sdtContent>
+                      </w:sdt>
+                      <w:r>
+                        <w:rPr>
+                          <w:sz w:val="24"/>
+                        </w:rPr>
+                        <w:t xml:space="preserve"> </w:t>
+                      </w:r>
+                      <w:r>
+                        <w:rPr>
+                          <w:sz w:val="24"/>
+                        </w:rPr>
+                        <w:t xml:space="preserve">para examen cualitativo y de alcoholemia </w:t>
+                      </w:r>
+                      <w:sdt>
+                        <w:sdtPr>
+                          <w:rPr>
+                            <w:b/>
+                            <w:bCs/>
+                            <w:sz w:val="24"/>
+                            <w:highlight w:val="lightGray"/>
+                          </w:rPr>
+                          <w:id w:val="-723143956"/>
+                          <w:showingPlcHdr/>
+                          <w:text/>
+                        </w:sdtPr>
+                        <w:sdtContent>
+                          <w:r>
+                            <w:rPr>
+                              <w:rStyle w:val="Textodelmarcadordeposicin"/>
+                              <w:rFonts w:eastAsiaTheme="minorHAnsi"/>
+                              <w:b/>
+                              <w:bCs/>
+                              <w:highlight w:val="lightGray"/>
+                            </w:rPr>
+                            <w:t>Cantidad</w:t>
+                          </w:r>
+                        </w:sdtContent>
+                      </w:sdt>
+                      <w:r>
+                        <w:rPr>
+                          <w:b/>
+                          <w:bCs/>
+                          <w:sz w:val="24"/>
+                        </w:rPr>
+                        <w:t xml:space="preserve"> </w:t>
+                      </w:r>
+                      <w:r>
+                        <w:rPr>
+                          <w:b/>
+                          <w:bCs/>
+                          <w:sz w:val="24"/>
+                        </w:rPr>
+                        <w:t>g/l (</w:t>
+                      </w:r>
+                      <w:r>
+                        <w:rPr>
+                          <w:b/>
+                          <w:bCs/>
+                          <w:sz w:val="24"/>
+                        </w:rPr>
+                        <w:t xml:space="preserve"> </w:t>
+                      </w:r>
+                      <w:sdt>
+                        <w:sdtPr>
+                          <w:rPr>
+                            <w:b/>
+                            <w:bCs/>
+                            <w:sz w:val="24"/>
+                          </w:rPr>
+                          <w:id w:val="-278337628"/>
+                          <w:showingPlcHdr/>
+                          <w:text/>
+                        </w:sdtPr>
+                        <w:sdtContent>
+                          <w:r>
+                            <w:rPr>
+                              <w:rStyle w:val="Textodelmarcadordeposicin"/>
+                              <w:rFonts w:eastAsiaTheme="minorHAnsi"/>
+                              <w:b/>
+                              <w:bCs/>
+                              <w:highlight w:val="lightGray"/>
+                            </w:rPr>
+                            <w:t>cantidad en texto</w:t>
+                          </w:r>
+                        </w:sdtContent>
+                      </w:sdt>
+                      <w:r>
+                        <w:rPr>
+                          <w:b/>
+                          <w:bCs/>
+                          <w:sz w:val="24"/>
+                        </w:rPr>
+                        <w:t xml:space="preserve"> </w:t>
+                      </w:r>
+                      <w:r>
+                        <w:rPr>
+                          <w:b/>
+                          <w:bCs/>
+                          <w:sz w:val="24"/>
+                        </w:rPr>
+                        <w:t>cg x l. de</w:t>
+                      </w:r>
+                      <w:r>
+                        <w:rPr>
+                          <w:b/>
+                          <w:bCs/>
+                          <w:sz w:val="24"/>
+                        </w:rPr>
+                        <w:t xml:space="preserve"> sangre</w:t>
+                      </w:r>
+                      <w:r>
+                        <w:rPr>
+                          <w:b/>
+                          <w:bCs/>
+                          <w:sz w:val="24"/>
+                        </w:rPr>
+                        <w:t>)</w:t>
+                      </w:r>
+                      <w:r>
+                        <w:rPr>
+                          <w:sz w:val="24"/>
+                        </w:rPr>
+                        <w:t xml:space="preserve"> en análisis cuantitativo. La muestra procesada queda en laboratorio en calidad de custodia durante el tiempo establecido por ley (Directiva N° 16-03-27).</w:t>
+                      </w:r>
+                    </w:p>
+                  </w:txbxContent>
+                </v:textbox>
+              </v:shape>
+            </w:pict>
+          </mc:Fallback>
+        </mc:AlternateContent>
+      </w:r>
+    </w:p>
+    <w:p>
+      <w:pPr>
+        <w:pStyle w:val="Textoindependiente"/>
+        <w:spacing w:before="8"/>
+      </w:pPr>
+    </w:p>
+    <w:p>
+      <w:pPr>
+        <w:pStyle w:val="Textoindependiente"/>
+        <w:spacing w:before="8"/>
+      </w:pPr>
+    </w:p>
     <w:p>
       <w:pPr>
         <w:pStyle w:val="Textoindependiente"/>
@@ -2351,18 +2230,50 @@
       </w:pPr>
       <w:r>
         <w:rPr>
+          <w:spacing w:val="-2"/>
+          <w:w w:val="105"/>
+          <w:sz w:val="16"/>
+        </w:rPr>
+        <w:t xml:space="preserve"> </w:t>
+      </w:r>
+    </w:p>
+    <w:p>
+      <w:pPr>
+        <w:spacing w:line="333" w:lineRule="auto"/>
+        <w:ind w:left="1579" w:right="1581"/>
+        <w:jc w:val="center"/>
+        <w:rPr>
+          <w:spacing w:val="-2"/>
+          <w:w w:val="105"/>
+          <w:sz w:val="16"/>
+        </w:rPr>
+      </w:pPr>
+    </w:p>
+    <w:p>
+      <w:pPr>
+        <w:spacing w:line="333" w:lineRule="auto"/>
+        <w:ind w:left="1579" w:right="1581"/>
+        <w:jc w:val="center"/>
+        <w:rPr>
+          <w:spacing w:val="-2"/>
+          <w:w w:val="105"/>
+          <w:sz w:val="16"/>
+        </w:rPr>
+      </w:pPr>
+      <w:r>
+        <w:rPr>
           <w:noProof/>
         </w:rPr>
         <mc:AlternateContent>
           <mc:Choice Requires="wps">
             <w:drawing>
-              <wp:anchor distT="0" distB="0" distL="114300" distR="114300" simplePos="0" relativeHeight="251658752" behindDoc="0" locked="0" layoutInCell="1" allowOverlap="1" wp14:anchorId="4F04AE25" wp14:editId="5CFC21C5">
+              <wp:anchor distT="0" distB="0" distL="114300" distR="114300" simplePos="0" relativeHeight="251639808" behindDoc="0" locked="0" layoutInCell="1" allowOverlap="1" wp14:anchorId="4F04AE25" wp14:editId="12A05039">
                 <wp:simplePos x="0" y="0"/>
                 <wp:positionH relativeFrom="column">
-                  <wp:posOffset>-352425</wp:posOffset>
+                  <wp:posOffset>-247650</wp:posOffset>
                 </wp:positionH>
                 <wp:positionV relativeFrom="paragraph">
-                  <wp:posOffset>168275</wp:posOffset>
+                  <wp:posOffset>105644</wp:posOffset>
                 </wp:positionV>
                 <wp:extent cx="2507615" cy="1816735"/>
                 <wp:effectExtent l="0" t="0" r="6985" b="0"/>
@@ -2563,7 +2474,7 @@
           </mc:Choice>
           <mc:Fallback>
             <w:pict>
-              <v:shape w14:anchorId="4F04AE25" id="Cuadro de texto 11" o:spid="_x0000_s1028" type="#_x0000_t202" style="position:absolute;left:0;text-align:left;margin-left:-27.75pt;margin-top:13.25pt;width:197.45pt;height:143.05pt;z-index:251658752;visibility:visible;mso-wrap-style:square;mso-width-percent:0;mso-height-percent:0;mso-wrap-distance-left:9pt;mso-wrap-distance-top:0;mso-wrap-distance-right:9pt;mso-wrap-distance-bottom:0;mso-position-horizontal:absolute;mso-position-horizontal-relative:text;mso-position-vertical:absolute;mso-position-vertical-relative:text;mso-width-percent:0;mso-height-percent:0;mso-width-relative:margin;mso-height-relative:margin;v-text-anchor:top" o:gfxdata="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" fillcolor="white [3201]" stroked="f" strokeweight=".5pt">
+              <v:shape w14:anchorId="4F04AE25" id="Cuadro de texto 11" o:spid="_x0000_s1028" type="#_x0000_t202" style="position:absolute;left:0;text-align:left;margin-left:-19.5pt;margin-top:8.3pt;width:197.45pt;height:143.05pt;z-index:251639808;visibility:visible;mso-wrap-style:square;mso-width-percent:0;mso-height-percent:0;mso-wrap-distance-left:9pt;mso-wrap-distance-top:0;mso-wrap-distance-right:9pt;mso-wrap-distance-bottom:0;mso-position-horizontal:absolute;mso-position-horizontal-relative:text;mso-position-vertical:absolute;mso-position-vertical-relative:text;mso-width-percent:0;mso-height-percent:0;mso-width-relative:margin;mso-height-relative:margin;v-text-anchor:top" o:gfxdata="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" fillcolor="white [3201]" stroked="f" strokeweight=".5pt">
                 <v:textbox>
                   <w:txbxContent>
                     <w:p>
@@ -2724,6 +2635,18 @@
           </mc:Fallback>
         </mc:AlternateContent>
       </w:r>
+    </w:p>
+    <w:p>
+      <w:pPr>
+        <w:spacing w:line="333" w:lineRule="auto"/>
+        <w:ind w:left="1579" w:right="1581"/>
+        <w:jc w:val="center"/>
+        <w:rPr>
+          <w:spacing w:val="-2"/>
+          <w:w w:val="105"/>
+          <w:sz w:val="16"/>
+        </w:rPr>
+      </w:pPr>
       <w:r>
         <w:rPr>
           <w:noProof/>
@@ -2731,13 +2654,13 @@
         <mc:AlternateContent>
           <mc:Choice Requires="wps">
             <w:drawing>
-              <wp:anchor distT="0" distB="0" distL="114300" distR="114300" simplePos="0" relativeHeight="251688448" behindDoc="0" locked="0" layoutInCell="1" allowOverlap="1" wp14:anchorId="10238BC8" wp14:editId="0785F2BE">
+              <wp:anchor distT="0" distB="0" distL="114300" distR="114300" simplePos="0" relativeHeight="251678720" behindDoc="0" locked="0" layoutInCell="1" allowOverlap="1" wp14:anchorId="10238BC8" wp14:editId="12356A79">
                 <wp:simplePos x="0" y="0"/>
                 <wp:positionH relativeFrom="column">
-                  <wp:posOffset>3980815</wp:posOffset>
+                  <wp:posOffset>3980180</wp:posOffset>
                 </wp:positionH>
                 <wp:positionV relativeFrom="paragraph">
-                  <wp:posOffset>67310</wp:posOffset>
+                  <wp:posOffset>145415</wp:posOffset>
                 </wp:positionV>
                 <wp:extent cx="2296795" cy="388620"/>
                 <wp:effectExtent l="0" t="0" r="8255" b="0"/>
@@ -2812,7 +2735,7 @@
           </mc:Choice>
           <mc:Fallback>
             <w:pict>
-              <v:shape w14:anchorId="10238BC8" id="Cuadro de texto 1" o:spid="_x0000_s1029" type="#_x0000_t202" style="position:absolute;left:0;text-align:left;margin-left:313.45pt;margin-top:5.3pt;width:180.85pt;height:30.6pt;z-index:251688448;visibility:visible;mso-wrap-style:square;mso-wrap-distance-left:9pt;mso-wrap-distance-top:0;mso-wrap-distance-right:9pt;mso-wrap-distance-bottom:0;mso-position-horizontal:absolute;mso-position-horizontal-relative:text;mso-position-vertical:absolute;mso-position-vertical-relative:text;v-text-anchor:top" o:gfxdata="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" fillcolor="white [3201]" stroked="f" strokeweight=".5pt">
+              <v:shape w14:anchorId="10238BC8" id="Cuadro de texto 1" o:spid="_x0000_s1029" type="#_x0000_t202" style="position:absolute;left:0;text-align:left;margin-left:313.4pt;margin-top:11.45pt;width:180.85pt;height:30.6pt;z-index:251678720;visibility:visible;mso-wrap-style:square;mso-wrap-distance-left:9pt;mso-wrap-distance-top:0;mso-wrap-distance-right:9pt;mso-wrap-distance-bottom:0;mso-position-horizontal:absolute;mso-position-horizontal-relative:text;mso-position-vertical:absolute;mso-position-vertical-relative:text;v-text-anchor:top" o:gfxdata="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" fillcolor="white [3201]" stroked="f" strokeweight=".5pt">
                 <v:textbox>
                   <w:txbxContent>
                     <w:sdt>
@@ -2853,14 +2776,6 @@
           </mc:Fallback>
         </mc:AlternateContent>
       </w:r>
-      <w:r>
-        <w:rPr>
-          <w:spacing w:val="-2"/>
-          <w:w w:val="105"/>
-          <w:sz w:val="16"/>
-        </w:rPr>
-        <w:t xml:space="preserve"> </w:t>
-      </w:r>
     </w:p>
     <w:p>
       <w:pPr>
@@ -2921,42 +2836,18 @@
           <w:sz w:val="16"/>
         </w:rPr>
       </w:pPr>
-    </w:p>
-    <w:p>
-      <w:pPr>
-        <w:spacing w:line="333" w:lineRule="auto"/>
-        <w:ind w:left="1579" w:right="1581"/>
-        <w:jc w:val="center"/>
-        <w:rPr>
-          <w:spacing w:val="-2"/>
-          <w:w w:val="105"/>
-          <w:sz w:val="16"/>
-        </w:rPr>
-      </w:pPr>
-    </w:p>
-    <w:p>
-      <w:pPr>
-        <w:spacing w:line="333" w:lineRule="auto"/>
-        <w:ind w:left="1579" w:right="1581"/>
-        <w:jc w:val="center"/>
-        <w:rPr>
-          <w:spacing w:val="-2"/>
-          <w:w w:val="105"/>
-          <w:sz w:val="16"/>
-        </w:rPr>
-      </w:pPr>
       <w:r>
         <w:rPr>
           <w:noProof/>
         </w:rPr>
         <w:drawing>
-          <wp:anchor distT="0" distB="0" distL="114300" distR="114300" simplePos="0" relativeHeight="251649536" behindDoc="0" locked="0" layoutInCell="1" allowOverlap="1" wp14:anchorId="3BDA2827" wp14:editId="4E581444">
+          <wp:anchor distT="0" distB="0" distL="114300" distR="114300" simplePos="0" relativeHeight="251630592" behindDoc="0" locked="0" layoutInCell="1" allowOverlap="1" wp14:anchorId="3BDA2827" wp14:editId="27CA7587">
             <wp:simplePos x="0" y="0"/>
             <wp:positionH relativeFrom="column">
-              <wp:posOffset>3608070</wp:posOffset>
+              <wp:posOffset>3497346</wp:posOffset>
             </wp:positionH>
             <wp:positionV relativeFrom="paragraph">
-              <wp:posOffset>43180</wp:posOffset>
+              <wp:posOffset>145949</wp:posOffset>
             </wp:positionV>
             <wp:extent cx="2514600" cy="803275"/>
             <wp:effectExtent l="0" t="0" r="0" b="0"/>
@@ -3048,6 +2939,42 @@
           <w:sz w:val="16"/>
         </w:rPr>
       </w:pPr>
+    </w:p>
+    <w:p>
+      <w:pPr>
+        <w:spacing w:line="333" w:lineRule="auto"/>
+        <w:ind w:left="1579" w:right="1581"/>
+        <w:jc w:val="center"/>
+        <w:rPr>
+          <w:spacing w:val="-2"/>
+          <w:w w:val="105"/>
+          <w:sz w:val="16"/>
+        </w:rPr>
+      </w:pPr>
+    </w:p>
+    <w:p>
+      <w:pPr>
+        <w:spacing w:line="333" w:lineRule="auto"/>
+        <w:ind w:left="1579" w:right="1581"/>
+        <w:jc w:val="center"/>
+        <w:rPr>
+          <w:spacing w:val="-2"/>
+          <w:w w:val="105"/>
+          <w:sz w:val="16"/>
+        </w:rPr>
+      </w:pPr>
+    </w:p>
+    <w:p>
+      <w:pPr>
+        <w:spacing w:line="333" w:lineRule="auto"/>
+        <w:ind w:left="1579" w:right="1581"/>
+        <w:jc w:val="center"/>
+        <w:rPr>
+          <w:spacing w:val="-2"/>
+          <w:w w:val="105"/>
+          <w:sz w:val="16"/>
+        </w:rPr>
+      </w:pPr>
       <w:r>
         <w:rPr>
           <w:noProof/>
@@ -3057,13 +2984,13 @@
         <mc:AlternateContent>
           <mc:Choice Requires="wps">
             <w:drawing>
-              <wp:anchor distT="0" distB="0" distL="114300" distR="114300" simplePos="0" relativeHeight="251679232" behindDoc="0" locked="0" layoutInCell="1" allowOverlap="1" wp14:anchorId="0FBC35DB" wp14:editId="7352CFA3">
+              <wp:anchor distT="0" distB="0" distL="114300" distR="114300" simplePos="0" relativeHeight="251642880" behindDoc="0" locked="0" layoutInCell="1" allowOverlap="1" wp14:anchorId="0FBC35DB" wp14:editId="34C158C8">
                 <wp:simplePos x="0" y="0"/>
                 <wp:positionH relativeFrom="column">
-                  <wp:posOffset>-78740</wp:posOffset>
+                  <wp:posOffset>17513</wp:posOffset>
                 </wp:positionH>
                 <wp:positionV relativeFrom="paragraph">
-                  <wp:posOffset>638175</wp:posOffset>
+                  <wp:posOffset>74830</wp:posOffset>
                 </wp:positionV>
                 <wp:extent cx="6097097" cy="249382"/>
                 <wp:effectExtent l="0" t="0" r="0" b="0"/>
@@ -3125,7 +3052,7 @@
           </mc:Choice>
           <mc:Fallback>
             <w:pict>
-              <v:shape w14:anchorId="0FBC35DB" id="Cuadro de texto 14" o:spid="_x0000_s1030" type="#_x0000_t202" style="position:absolute;left:0;text-align:left;margin-left:-6.2pt;margin-top:50.25pt;width:480.1pt;height:19.65pt;z-index:251679232;visibility:visible;mso-wrap-style:square;mso-wrap-distance-left:9pt;mso-wrap-distance-top:0;mso-wrap-distance-right:9pt;mso-wrap-distance-bottom:0;mso-position-horizontal:absolute;mso-position-horizontal-relative:text;mso-position-vertical:absolute;mso-position-vertical-relative:text;v-text-anchor:top" o:gfxdata="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" fillcolor="white [3201]" stroked="f" strokeweight=".5pt">
+              <v:shape w14:anchorId="0FBC35DB" id="Cuadro de texto 14" o:spid="_x0000_s1030" type="#_x0000_t202" style="position:absolute;left:0;text-align:left;margin-left:1.4pt;margin-top:5.9pt;width:480.1pt;height:19.65pt;z-index:251642880;visibility:visible;mso-wrap-style:square;mso-wrap-distance-left:9pt;mso-wrap-distance-top:0;mso-wrap-distance-right:9pt;mso-wrap-distance-bottom:0;mso-position-horizontal:absolute;mso-position-horizontal-relative:text;mso-position-vertical:absolute;mso-position-vertical-relative:text;v-text-anchor:top" o:gfxdata="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" fillcolor="white [3201]" stroked="f" strokeweight=".5pt">
                 <v:textbox>
                   <w:txbxContent>
                     <w:p>
@@ -3144,117 +3071,6 @@
                           <w:lang w:val="es-PE"/>
                         </w:rPr>
                         <w:t>Documento Policial emitido acorde a la Resolución Directoral N°247-2013-DIRGEN-EMG.</w:t>
-                      </w:r>
-                    </w:p>
-                  </w:txbxContent>
-                </v:textbox>
-              </v:shape>
-            </w:pict>
-          </mc:Fallback>
-        </mc:AlternateContent>
-      </w:r>
-      <w:r>
-        <w:rPr>
-          <w:noProof/>
-          <w:spacing w:val="-2"/>
-          <w:sz w:val="16"/>
-        </w:rPr>
-        <mc:AlternateContent>
-          <mc:Choice Requires="wps">
-            <w:drawing>
-              <wp:anchor distT="0" distB="0" distL="114300" distR="114300" simplePos="0" relativeHeight="251668992" behindDoc="0" locked="0" layoutInCell="1" allowOverlap="1" wp14:anchorId="620EDD1E" wp14:editId="69D45E9D">
-                <wp:simplePos x="0" y="0"/>
-                <wp:positionH relativeFrom="column">
-                  <wp:posOffset>-352425</wp:posOffset>
-                </wp:positionH>
-                <wp:positionV relativeFrom="paragraph">
-                  <wp:posOffset>1338926</wp:posOffset>
-                </wp:positionV>
-                <wp:extent cx="6684645" cy="235527"/>
-                <wp:effectExtent l="0" t="0" r="20955" b="12700"/>
-                <wp:wrapNone/>
-                <wp:docPr id="10" name="Cuadro de texto 10"/>
-                <wp:cNvGraphicFramePr/>
-                <a:graphic xmlns:a="http://schemas.openxmlformats.org/drawingml/2006/main">
-                  <a:graphicData uri="http://schemas.microsoft.com/office/word/2010/wordprocessingShape">
-                    <wps:wsp>
-                      <wps:cNvSpPr txBox="1"/>
-                      <wps:spPr>
-                        <a:xfrm>
-                          <a:off x="0" y="0"/>
-                          <a:ext cx="6684645" cy="235527"/>
-                        </a:xfrm>
-                        <a:prstGeom prst="rect">
-                          <a:avLst/>
-                        </a:prstGeom>
-                        <a:solidFill>
-                          <a:schemeClr val="lt1"/>
-                        </a:solidFill>
-                        <a:ln w="6350">
-                          <a:solidFill>
-                            <a:prstClr val="black"/>
-                          </a:solidFill>
-                        </a:ln>
-                      </wps:spPr>
-                      <wps:txbx>
-                        <w:txbxContent>
-                          <w:p>
-                            <w:pPr>
-                              <w:jc w:val="center"/>
-                              <w:rPr>
-                                <w:lang w:val="es-PE"/>
-                              </w:rPr>
-                            </w:pPr>
-                            <w:r>
-                              <w:rPr>
-                                <w:spacing w:val="-2"/>
-                                <w:w w:val="105"/>
-                                <w:sz w:val="16"/>
-                                <w:lang w:val="es-PE"/>
-                              </w:rPr>
-                              <w:t>Documento Policial emitido acorde a la Resolución Directoral N° 247-2013-DIRGEN-EMG.</w:t>
-                            </w:r>
-                          </w:p>
-                        </w:txbxContent>
-                      </wps:txbx>
-                      <wps:bodyPr rot="0" spcFirstLastPara="0" vertOverflow="overflow" horzOverflow="overflow" vert="horz" wrap="square" lIns="91440" tIns="45720" rIns="91440" bIns="45720" numCol="1" spcCol="0" rtlCol="0" fromWordArt="0" anchor="t" anchorCtr="0" forceAA="0" compatLnSpc="1">
-                        <a:prstTxWarp prst="textNoShape">
-                          <a:avLst/>
-                        </a:prstTxWarp>
-                        <a:noAutofit/>
-                      </wps:bodyPr>
-                    </wps:wsp>
-                  </a:graphicData>
-                </a:graphic>
-                <wp14:sizeRelH relativeFrom="margin">
-                  <wp14:pctWidth>0</wp14:pctWidth>
-                </wp14:sizeRelH>
-                <wp14:sizeRelV relativeFrom="margin">
-                  <wp14:pctHeight>0</wp14:pctHeight>
-                </wp14:sizeRelV>
-              </wp:anchor>
-            </w:drawing>
-          </mc:Choice>
-          <mc:Fallback>
-            <w:pict>
-              <v:shape w14:anchorId="620EDD1E" id="Cuadro de texto 10" o:spid="_x0000_s1031" type="#_x0000_t202" style="position:absolute;left:0;text-align:left;margin-left:-27.75pt;margin-top:105.45pt;width:526.35pt;height:18.55pt;z-index:251668992;visibility:visible;mso-wrap-style:square;mso-width-percent:0;mso-height-percent:0;mso-wrap-distance-left:9pt;mso-wrap-distance-top:0;mso-wrap-distance-right:9pt;mso-wrap-distance-bottom:0;mso-position-horizontal:absolute;mso-position-horizontal-relative:text;mso-position-vertical:absolute;mso-position-vertical-relative:text;mso-width-percent:0;mso-height-percent:0;mso-width-relative:margin;mso-height-relative:margin;v-text-anchor:top" o:gfxdata="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" fillcolor="white [3201]" strokeweight=".5pt">
-                <v:textbox>
-                  <w:txbxContent>
-                    <w:p>
-                      <w:pPr>
-                        <w:jc w:val="center"/>
-                        <w:rPr>
-                          <w:lang w:val="es-PE"/>
-                        </w:rPr>
-                      </w:pPr>
-                      <w:r>
-                        <w:rPr>
-                          <w:spacing w:val="-2"/>
-                          <w:w w:val="105"/>
-                          <w:sz w:val="16"/>
-                          <w:lang w:val="es-PE"/>
-                        </w:rPr>
-                        <w:t>Documento Policial emitido acorde a la Resolución Directoral N° 247-2013-DIRGEN-EMG.</w:t>
                       </w:r>
                     </w:p>
                   </w:txbxContent>
@@ -3677,6 +3493,95 @@
     </w:lvl>
   </w:abstractNum>
   <w:abstractNum w:abstractNumId="3" w15:restartNumberingAfterBreak="0">
+    <w:nsid w:val="56570B4E"/>
+    <w:multiLevelType w:val="hybridMultilevel"/>
+    <w:tmpl w:val="72FCC2D4"/>
+    <w:lvl w:ilvl="0" w:tplc="280A0015">
+      <w:start w:val="9"/>
+      <w:numFmt w:val="upperLetter"/>
+      <w:lvlText w:val="%1."/>
+      <w:lvlJc w:val="left"/>
+      <w:pPr>
+        <w:ind w:left="720" w:hanging="360"/>
+      </w:pPr>
+      <w:rPr>
+        <w:rFonts w:hint="default"/>
+      </w:rPr>
+    </w:lvl>
+    <w:lvl w:ilvl="1" w:tplc="280A0019" w:tentative="1">
+      <w:start w:val="1"/>
+      <w:numFmt w:val="lowerLetter"/>
+      <w:lvlText w:val="%2."/>
+      <w:lvlJc w:val="left"/>
+      <w:pPr>
+        <w:ind w:left="1440" w:hanging="360"/>
+      </w:pPr>
+    </w:lvl>
+    <w:lvl w:ilvl="2" w:tplc="280A001B" w:tentative="1">
+      <w:start w:val="1"/>
+      <w:numFmt w:val="lowerRoman"/>
+      <w:lvlText w:val="%3."/>
+      <w:lvlJc w:val="right"/>
+      <w:pPr>
+        <w:ind w:left="2160" w:hanging="180"/>
+      </w:pPr>
+    </w:lvl>
+    <w:lvl w:ilvl="3" w:tplc="280A000F" w:tentative="1">
+      <w:start w:val="1"/>
+      <w:numFmt w:val="decimal"/>
+      <w:lvlText w:val="%4."/>
+      <w:lvlJc w:val="left"/>
+      <w:pPr>
+        <w:ind w:left="2880" w:hanging="360"/>
+      </w:pPr>
+    </w:lvl>
+    <w:lvl w:ilvl="4" w:tplc="280A0019" w:tentative="1">
+      <w:start w:val="1"/>
+      <w:numFmt w:val="lowerLetter"/>
+      <w:lvlText w:val="%5."/>
+      <w:lvlJc w:val="left"/>
+      <w:pPr>
+        <w:ind w:left="3600" w:hanging="360"/>
+      </w:pPr>
+    </w:lvl>
+    <w:lvl w:ilvl="5" w:tplc="280A001B" w:tentative="1">
+      <w:start w:val="1"/>
+      <w:numFmt w:val="lowerRoman"/>
+      <w:lvlText w:val="%6."/>
+      <w:lvlJc w:val="right"/>
+      <w:pPr>
+        <w:ind w:left="4320" w:hanging="180"/>
+      </w:pPr>
+    </w:lvl>
+    <w:lvl w:ilvl="6" w:tplc="280A000F" w:tentative="1">
+      <w:start w:val="1"/>
+      <w:numFmt w:val="decimal"/>
+      <w:lvlText w:val="%7."/>
+      <w:lvlJc w:val="left"/>
+      <w:pPr>
+        <w:ind w:left="5040" w:hanging="360"/>
+      </w:pPr>
+    </w:lvl>
+    <w:lvl w:ilvl="7" w:tplc="280A0019" w:tentative="1">
+      <w:start w:val="1"/>
+      <w:numFmt w:val="lowerLetter"/>
+      <w:lvlText w:val="%8."/>
+      <w:lvlJc w:val="left"/>
+      <w:pPr>
+        <w:ind w:left="5760" w:hanging="360"/>
+      </w:pPr>
+    </w:lvl>
+    <w:lvl w:ilvl="8" w:tplc="280A001B" w:tentative="1">
+      <w:start w:val="1"/>
+      <w:numFmt w:val="lowerRoman"/>
+      <w:lvlText w:val="%9."/>
+      <w:lvlJc w:val="right"/>
+      <w:pPr>
+        <w:ind w:left="6480" w:hanging="180"/>
+      </w:pPr>
+    </w:lvl>
+  </w:abstractNum>
+  <w:abstractNum w:abstractNumId="4" w15:restartNumberingAfterBreak="0">
     <w:nsid w:val="778048B7"/>
     <w:multiLevelType w:val="hybridMultilevel"/>
     <w:tmpl w:val="084CCA02"/>
@@ -3769,7 +3674,7 @@
       </w:pPr>
     </w:lvl>
   </w:abstractNum>
-  <w:abstractNum w:abstractNumId="4" w15:restartNumberingAfterBreak="0">
+  <w:abstractNum w:abstractNumId="5" w15:restartNumberingAfterBreak="0">
     <w:nsid w:val="78FC3FBC"/>
     <w:multiLevelType w:val="hybridMultilevel"/>
     <w:tmpl w:val="33BC2A48"/>
@@ -3862,16 +3767,19 @@
     <w:abstractNumId w:val="1"/>
   </w:num>
   <w:num w:numId="2" w16cid:durableId="522674721">
-    <w:abstractNumId w:val="3"/>
+    <w:abstractNumId w:val="4"/>
   </w:num>
   <w:num w:numId="3" w16cid:durableId="1683504502">
     <w:abstractNumId w:val="0"/>
   </w:num>
   <w:num w:numId="4" w16cid:durableId="1797479543">
-    <w:abstractNumId w:val="4"/>
+    <w:abstractNumId w:val="5"/>
   </w:num>
   <w:num w:numId="5" w16cid:durableId="1396777796">
     <w:abstractNumId w:val="2"/>
+  </w:num>
+  <w:num w:numId="6" w16cid:durableId="1944801843">
+    <w:abstractNumId w:val="3"/>
   </w:num>
 </w:numbering>
 </file>
@@ -4785,37 +4693,6 @@
     </w:docPart>
     <w:docPart>
       <w:docPartPr>
-        <w:name w:val="4B782E51192545D6BBF6EEC34BE014B8"/>
-        <w:category>
-          <w:name w:val="General"/>
-          <w:gallery w:val="placeholder"/>
-        </w:category>
-        <w:types>
-          <w:type w:val="bbPlcHdr"/>
-        </w:types>
-        <w:behaviors>
-          <w:behavior w:val="content"/>
-        </w:behaviors>
-        <w:guid w:val="{9072FE2B-33FA-4933-B092-3BE4D4F516D2}"/>
-      </w:docPartPr>
-      <w:docPartBody>
-        <w:p>
-          <w:pPr>
-            <w:pStyle w:val="4B782E51192545D6BBF6EEC34BE014B8"/>
-          </w:pPr>
-          <w:r>
-            <w:rPr>
-              <w:rStyle w:val="Textodelmarcadordeposicin"/>
-              <w:rFonts w:eastAsiaTheme="minorHAnsi"/>
-              <w:highlight w:val="lightGray"/>
-            </w:rPr>
-            <w:t>Haga clic aquí para escribir texto.</w:t>
-          </w:r>
-        </w:p>
-      </w:docPartBody>
-    </w:docPart>
-    <w:docPart>
-      <w:docPartPr>
         <w:name w:val="BD198714F5954E978C2531EDFA39AE38"/>
         <w:category>
           <w:name w:val="General"/>
@@ -4908,7 +4785,7 @@
     </w:docPart>
     <w:docPart>
       <w:docPartPr>
-        <w:name w:val="B4C97908068A44C28D5D68247966EFC6"/>
+        <w:name w:val="8D7BB10A85A143A4ADF1C6817FAA9F47"/>
         <w:category>
           <w:name w:val="General"/>
           <w:gallery w:val="placeholder"/>
@@ -4919,12 +4796,12 @@
         <w:behaviors>
           <w:behavior w:val="content"/>
         </w:behaviors>
-        <w:guid w:val="{1FB1793A-B09C-46EA-88C3-533944B18368}"/>
+        <w:guid w:val="{1985773C-BAFA-445B-ABE4-C3537E86D787}"/>
       </w:docPartPr>
       <w:docPartBody>
         <w:p>
           <w:pPr>
-            <w:pStyle w:val="B4C97908068A44C28D5D68247966EFC6"/>
+            <w:pStyle w:val="8D7BB10A85A143A4ADF1C6817FAA9F47"/>
           </w:pPr>
           <w:r>
             <w:rPr>
@@ -4932,14 +4809,14 @@
               <w:rFonts w:eastAsiaTheme="minorHAnsi"/>
               <w:highlight w:val="lightGray"/>
             </w:rPr>
-            <w:t>Elija un elemento.</w:t>
+            <w:t>Haga clic aquí para escribir texto.</w:t>
           </w:r>
         </w:p>
       </w:docPartBody>
     </w:docPart>
     <w:docPart>
       <w:docPartPr>
-        <w:name w:val="5F5FF8D1EB76450EB29A2E912C363745"/>
+        <w:name w:val="CDD6FA75BDFC476DBE098830951F09F0"/>
         <w:category>
           <w:name w:val="General"/>
           <w:gallery w:val="placeholder"/>
@@ -4950,12 +4827,12 @@
         <w:behaviors>
           <w:behavior w:val="content"/>
         </w:behaviors>
-        <w:guid w:val="{A5B39932-D1EB-4BF0-89A5-B5802A7DF6A6}"/>
+        <w:guid w:val="{ECC31D8B-905E-4640-9FA7-84EB3BEC7624}"/>
       </w:docPartPr>
       <w:docPartBody>
         <w:p>
           <w:pPr>
-            <w:pStyle w:val="5F5FF8D1EB76450EB29A2E912C363745"/>
+            <w:pStyle w:val="CDD6FA75BDFC476DBE098830951F09F0"/>
           </w:pPr>
           <w:r>
             <w:rPr>
@@ -4963,7 +4840,7 @@
               <w:rFonts w:eastAsiaTheme="minorHAnsi"/>
               <w:highlight w:val="lightGray"/>
             </w:rPr>
-            <w:t>Cuantitativo</w:t>
+            <w:t>Elija un elemento.</w:t>
           </w:r>
         </w:p>
       </w:docPartBody>
@@ -5059,8 +4936,10 @@
     <w:rsid w:val="00347FAE"/>
     <w:rsid w:val="00370B2A"/>
     <w:rsid w:val="00440505"/>
+    <w:rsid w:val="0045117C"/>
     <w:rsid w:val="0049275E"/>
     <w:rsid w:val="004B5130"/>
+    <w:rsid w:val="004F45D9"/>
     <w:rsid w:val="0051528A"/>
     <w:rsid w:val="00692BFD"/>
     <w:rsid w:val="006A2159"/>
@@ -5073,14 +4952,18 @@
     <w:rsid w:val="007A3A1B"/>
     <w:rsid w:val="00832715"/>
     <w:rsid w:val="0086458F"/>
+    <w:rsid w:val="008F2FEC"/>
     <w:rsid w:val="008F52CE"/>
+    <w:rsid w:val="00941040"/>
     <w:rsid w:val="009E4A2B"/>
     <w:rsid w:val="009E543B"/>
     <w:rsid w:val="00A76299"/>
     <w:rsid w:val="00B129FA"/>
+    <w:rsid w:val="00B255E7"/>
     <w:rsid w:val="00B45823"/>
     <w:rsid w:val="00BE21E7"/>
     <w:rsid w:val="00C061B4"/>
+    <w:rsid w:val="00C62C88"/>
     <w:rsid w:val="00C83F51"/>
     <w:rsid w:val="00D16E8D"/>
     <w:rsid w:val="00D510A2"/>
@@ -5545,7 +5428,7 @@
     <w:basedOn w:val="Fuentedeprrafopredeter"/>
     <w:uiPriority w:val="99"/>
     <w:semiHidden/>
-    <w:rsid w:val="006B61D5"/>
+    <w:rsid w:val="00B255E7"/>
     <w:rPr>
       <w:color w:val="666666"/>
     </w:rPr>
@@ -5796,55 +5679,13 @@
       <w14:ligatures w14:val="none"/>
     </w:rPr>
   </w:style>
-  <w:style w:type="paragraph" w:customStyle="1" w:styleId="B4C97908068A44C28D5D68247966EFC6">
-    <w:name w:val="B4C97908068A44C28D5D68247966EFC6"/>
-    <w:rsid w:val="006B61D5"/>
-    <w:pPr>
-      <w:widowControl w:val="0"/>
-      <w:autoSpaceDE w:val="0"/>
-      <w:autoSpaceDN w:val="0"/>
-      <w:spacing w:after="0" w:line="240" w:lineRule="auto"/>
-    </w:pPr>
-    <w:rPr>
-      <w:rFonts w:ascii="Times New Roman" w:eastAsia="Times New Roman" w:hAnsi="Times New Roman" w:cs="Times New Roman"/>
-      <w:kern w:val="0"/>
-      <w:lang w:val="es-ES" w:eastAsia="en-US"/>
-      <w14:ligatures w14:val="none"/>
-    </w:rPr>
+  <w:style w:type="paragraph" w:customStyle="1" w:styleId="8D7BB10A85A143A4ADF1C6817FAA9F47">
+    <w:name w:val="8D7BB10A85A143A4ADF1C6817FAA9F47"/>
+    <w:rsid w:val="00B255E7"/>
   </w:style>
-  <w:style w:type="paragraph" w:customStyle="1" w:styleId="5F5FF8D1EB76450EB29A2E912C363745">
-    <w:name w:val="5F5FF8D1EB76450EB29A2E912C363745"/>
-    <w:rsid w:val="006B61D5"/>
-    <w:pPr>
-      <w:widowControl w:val="0"/>
-      <w:autoSpaceDE w:val="0"/>
-      <w:autoSpaceDN w:val="0"/>
-      <w:spacing w:after="0" w:line="240" w:lineRule="auto"/>
-    </w:pPr>
-    <w:rPr>
-      <w:rFonts w:ascii="Times New Roman" w:eastAsia="Times New Roman" w:hAnsi="Times New Roman" w:cs="Times New Roman"/>
-      <w:kern w:val="0"/>
-      <w:lang w:val="es-ES" w:eastAsia="en-US"/>
-      <w14:ligatures w14:val="none"/>
-    </w:rPr>
-  </w:style>
-  <w:style w:type="paragraph" w:customStyle="1" w:styleId="4B782E51192545D6BBF6EEC34BE014B8">
-    <w:name w:val="4B782E51192545D6BBF6EEC34BE014B8"/>
-    <w:rsid w:val="006B61D5"/>
-    <w:pPr>
-      <w:widowControl w:val="0"/>
-      <w:autoSpaceDE w:val="0"/>
-      <w:autoSpaceDN w:val="0"/>
-      <w:spacing w:after="0" w:line="240" w:lineRule="auto"/>
-    </w:pPr>
-    <w:rPr>
-      <w:rFonts w:ascii="Times New Roman" w:eastAsia="Times New Roman" w:hAnsi="Times New Roman" w:cs="Times New Roman"/>
-      <w:kern w:val="0"/>
-      <w:sz w:val="22"/>
-      <w:szCs w:val="22"/>
-      <w:lang w:val="es-ES" w:eastAsia="en-US"/>
-      <w14:ligatures w14:val="none"/>
-    </w:rPr>
+  <w:style w:type="paragraph" w:customStyle="1" w:styleId="CDD6FA75BDFC476DBE098830951F09F0">
+    <w:name w:val="CDD6FA75BDFC476DBE098830951F09F0"/>
+    <w:rsid w:val="00B255E7"/>
   </w:style>
 </w:styles>
 </file>

</xml_diff>

<commit_message>
creando archivos de oficio-toxicologia
</commit_message>
<xml_diff>
--- a/sistema_web/src/main/resources/templates/informe_dosaje.docx
+++ b/sistema_web/src/main/resources/templates/informe_dosaje.docx
@@ -1716,6 +1716,9 @@
             <w:r>
               <w:t>{{CUANTITATIVO}}</w:t>
             </w:r>
+            <w:r>
+              <w:t xml:space="preserve"> g/L</w:t>
+            </w:r>
           </w:p>
         </w:tc>
       </w:tr>
@@ -1819,9 +1822,6 @@
                                 </w:rPr>
                                 <w:tag w:val="TIPOMUESTRA"/>
                                 <w:id w:val="1004711817"/>
-                                <w:placeholder>
-                                  <w:docPart w:val="5CB26C974E064AD3B89A5D8B60A08403"/>
-                                </w:placeholder>
                                 <w:showingPlcHdr/>
                                 <w:dataBinding w:prefixMappings="xmlns:ns0='http://purl.org/dc/elements/1.1/' xmlns:ns1='http://schemas.openxmlformats.org/package/2006/metadata/core-properties' " w:xpath="/ns1:coreProperties[1]/ns0:creator[1]" w:storeItemID="{6C3C8BC8-F283-45AE-878A-BAB7291924A1}"/>
                                 <w:dropDownList w:lastValue="">
@@ -1857,9 +1857,6 @@
                               <w:sdtPr>
                                 <w:tag w:val="CUALITATIVO"/>
                                 <w:id w:val="470938665"/>
-                                <w:placeholder>
-                                  <w:docPart w:val="E4488D3B18CF4CB6A569611BDCC7AFD6"/>
-                                </w:placeholder>
                                 <w:showingPlcHdr/>
                                 <w:dataBinding w:prefixMappings="xmlns:ns0='http://purl.org/dc/elements/1.1/' xmlns:ns1='http://schemas.openxmlformats.org/package/2006/metadata/core-properties' " w:xpath="/ns1:coreProperties[1]/ns1:keywords[1]" w:storeItemID="{6C3C8BC8-F283-45AE-878A-BAB7291924A1}"/>
                                 <w:dropDownList w:lastValue="">
@@ -1901,9 +1898,6 @@
                                 </w:rPr>
                                 <w:id w:val="-723143956"/>
                                 <w:lock w:val="sdtLocked"/>
-                                <w:placeholder>
-                                  <w:docPart w:val="56D45886DEA047F2A04F0E3B0F4C6101"/>
-                                </w:placeholder>
                                 <w:showingPlcHdr/>
                                 <w:text/>
                               </w:sdtPr>
@@ -1953,9 +1947,6 @@
                                 </w:rPr>
                                 <w:id w:val="-278337628"/>
                                 <w:lock w:val="sdtLocked"/>
-                                <w:placeholder>
-                                  <w:docPart w:val="77557087C0684139A4243ED7BA9D0788"/>
-                                </w:placeholder>
                                 <w:showingPlcHdr/>
                                 <w:text/>
                               </w:sdtPr>
@@ -2089,9 +2080,6 @@
                           </w:rPr>
                           <w:tag w:val="TIPOMUESTRA"/>
                           <w:id w:val="1004711817"/>
-                          <w:placeholder>
-                            <w:docPart w:val="5CB26C974E064AD3B89A5D8B60A08403"/>
-                          </w:placeholder>
                           <w:showingPlcHdr/>
                           <w:dataBinding w:prefixMappings="xmlns:ns0='http://purl.org/dc/elements/1.1/' xmlns:ns1='http://schemas.openxmlformats.org/package/2006/metadata/core-properties' " w:xpath="/ns1:coreProperties[1]/ns0:creator[1]" w:storeItemID="{6C3C8BC8-F283-45AE-878A-BAB7291924A1}"/>
                           <w:dropDownList w:lastValue="">
@@ -2127,9 +2115,6 @@
                         <w:sdtPr>
                           <w:tag w:val="CUALITATIVO"/>
                           <w:id w:val="470938665"/>
-                          <w:placeholder>
-                            <w:docPart w:val="E4488D3B18CF4CB6A569611BDCC7AFD6"/>
-                          </w:placeholder>
                           <w:showingPlcHdr/>
                           <w:dataBinding w:prefixMappings="xmlns:ns0='http://purl.org/dc/elements/1.1/' xmlns:ns1='http://schemas.openxmlformats.org/package/2006/metadata/core-properties' " w:xpath="/ns1:coreProperties[1]/ns1:keywords[1]" w:storeItemID="{6C3C8BC8-F283-45AE-878A-BAB7291924A1}"/>
                           <w:dropDownList w:lastValue="">
@@ -2171,9 +2156,6 @@
                           </w:rPr>
                           <w:id w:val="-723143956"/>
                           <w:lock w:val="sdtLocked"/>
-                          <w:placeholder>
-                            <w:docPart w:val="56D45886DEA047F2A04F0E3B0F4C6101"/>
-                          </w:placeholder>
                           <w:showingPlcHdr/>
                           <w:text/>
                         </w:sdtPr>
@@ -2223,9 +2205,6 @@
                           </w:rPr>
                           <w:id w:val="-278337628"/>
                           <w:lock w:val="sdtLocked"/>
-                          <w:placeholder>
-                            <w:docPart w:val="77557087C0684139A4243ED7BA9D0788"/>
-                          </w:placeholder>
                           <w:showingPlcHdr/>
                           <w:text/>
                         </w:sdtPr>
@@ -2788,9 +2767,6 @@
                               <w:tag w:val="FECHAACTUAL"/>
                               <w:id w:val="468098739"/>
                               <w:lock w:val="sdtLocked"/>
-                              <w:placeholder>
-                                <w:docPart w:val="43DF146024864E1EB8A7E7BC6B960B93"/>
-                              </w:placeholder>
                               <w:showingPlcHdr/>
                               <w:date>
                                 <w:dateFormat w:val="dddd, d 'de' MMMM 'de' yyyy"/>
@@ -2836,9 +2812,6 @@
                         <w:tag w:val="FECHAACTUAL"/>
                         <w:id w:val="468098739"/>
                         <w:lock w:val="sdtLocked"/>
-                        <w:placeholder>
-                          <w:docPart w:val="43DF146024864E1EB8A7E7BC6B960B93"/>
-                        </w:placeholder>
                         <w:showingPlcHdr/>
                         <w:date>
                           <w:dateFormat w:val="dddd, d 'de' MMMM 'de' yyyy"/>
@@ -4916,6 +4889,7 @@
     <w:rsid w:val="00370B2A"/>
     <w:rsid w:val="00440505"/>
     <w:rsid w:val="0045117C"/>
+    <w:rsid w:val="004737A8"/>
     <w:rsid w:val="0049275E"/>
     <w:rsid w:val="004B5130"/>
     <w:rsid w:val="004B7317"/>
@@ -4942,12 +4916,14 @@
     <w:rsid w:val="00941040"/>
     <w:rsid w:val="009E4A2B"/>
     <w:rsid w:val="009E543B"/>
+    <w:rsid w:val="00A575AB"/>
     <w:rsid w:val="00A76299"/>
     <w:rsid w:val="00B129FA"/>
     <w:rsid w:val="00B255E7"/>
     <w:rsid w:val="00B45823"/>
     <w:rsid w:val="00BE21E7"/>
     <w:rsid w:val="00C061B4"/>
+    <w:rsid w:val="00C1760B"/>
     <w:rsid w:val="00C62C88"/>
     <w:rsid w:val="00C83F51"/>
     <w:rsid w:val="00D16E8D"/>
@@ -5419,1563 +5395,6 @@
       <w:color w:val="666666"/>
     </w:rPr>
   </w:style>
-  <w:style w:type="paragraph" w:customStyle="1" w:styleId="BD198714F5954E978C2531EDFA39AE384">
-    <w:name w:val="BD198714F5954E978C2531EDFA39AE384"/>
-    <w:rsid w:val="006F210F"/>
-    <w:pPr>
-      <w:widowControl w:val="0"/>
-      <w:autoSpaceDE w:val="0"/>
-      <w:autoSpaceDN w:val="0"/>
-      <w:spacing w:after="0" w:line="240" w:lineRule="auto"/>
-    </w:pPr>
-    <w:rPr>
-      <w:rFonts w:ascii="Times New Roman" w:eastAsia="Times New Roman" w:hAnsi="Times New Roman" w:cs="Times New Roman"/>
-      <w:kern w:val="0"/>
-      <w:sz w:val="22"/>
-      <w:szCs w:val="22"/>
-      <w:lang w:val="es-ES" w:eastAsia="en-US"/>
-      <w14:ligatures w14:val="none"/>
-    </w:rPr>
-  </w:style>
-  <w:style w:type="paragraph" w:customStyle="1" w:styleId="9AAC77AD32764AC98C8DBC17DFBF2BFF1">
-    <w:name w:val="9AAC77AD32764AC98C8DBC17DFBF2BFF1"/>
-    <w:rsid w:val="006F210F"/>
-    <w:pPr>
-      <w:widowControl w:val="0"/>
-      <w:autoSpaceDE w:val="0"/>
-      <w:autoSpaceDN w:val="0"/>
-      <w:spacing w:after="0" w:line="240" w:lineRule="auto"/>
-      <w:ind w:left="414" w:hanging="293"/>
-    </w:pPr>
-    <w:rPr>
-      <w:rFonts w:ascii="Times New Roman" w:eastAsia="Times New Roman" w:hAnsi="Times New Roman" w:cs="Times New Roman"/>
-      <w:kern w:val="0"/>
-      <w:sz w:val="22"/>
-      <w:szCs w:val="22"/>
-      <w:lang w:val="es-ES" w:eastAsia="en-US"/>
-      <w14:ligatures w14:val="none"/>
-    </w:rPr>
-  </w:style>
-  <w:style w:type="paragraph" w:customStyle="1" w:styleId="5B20193456C142AC8B459CC47B57C2794">
-    <w:name w:val="5B20193456C142AC8B459CC47B57C2794"/>
-    <w:rsid w:val="006F210F"/>
-    <w:pPr>
-      <w:widowControl w:val="0"/>
-      <w:autoSpaceDE w:val="0"/>
-      <w:autoSpaceDN w:val="0"/>
-      <w:spacing w:after="0" w:line="240" w:lineRule="auto"/>
-      <w:ind w:left="414" w:hanging="293"/>
-    </w:pPr>
-    <w:rPr>
-      <w:rFonts w:ascii="Times New Roman" w:eastAsia="Times New Roman" w:hAnsi="Times New Roman" w:cs="Times New Roman"/>
-      <w:kern w:val="0"/>
-      <w:sz w:val="22"/>
-      <w:szCs w:val="22"/>
-      <w:lang w:val="es-ES" w:eastAsia="en-US"/>
-      <w14:ligatures w14:val="none"/>
-    </w:rPr>
-  </w:style>
-  <w:style w:type="paragraph" w:customStyle="1" w:styleId="E0391F4ECBC34C9FA99E97E1AD796A064">
-    <w:name w:val="E0391F4ECBC34C9FA99E97E1AD796A064"/>
-    <w:rsid w:val="006F210F"/>
-    <w:pPr>
-      <w:widowControl w:val="0"/>
-      <w:autoSpaceDE w:val="0"/>
-      <w:autoSpaceDN w:val="0"/>
-      <w:spacing w:after="0" w:line="240" w:lineRule="auto"/>
-      <w:ind w:left="414" w:hanging="293"/>
-    </w:pPr>
-    <w:rPr>
-      <w:rFonts w:ascii="Times New Roman" w:eastAsia="Times New Roman" w:hAnsi="Times New Roman" w:cs="Times New Roman"/>
-      <w:kern w:val="0"/>
-      <w:sz w:val="22"/>
-      <w:szCs w:val="22"/>
-      <w:lang w:val="es-ES" w:eastAsia="en-US"/>
-      <w14:ligatures w14:val="none"/>
-    </w:rPr>
-  </w:style>
-  <w:style w:type="paragraph" w:customStyle="1" w:styleId="F1D30D9C290A4E58BD8D23ADDB600AA14">
-    <w:name w:val="F1D30D9C290A4E58BD8D23ADDB600AA14"/>
-    <w:rsid w:val="006F210F"/>
-    <w:pPr>
-      <w:widowControl w:val="0"/>
-      <w:autoSpaceDE w:val="0"/>
-      <w:autoSpaceDN w:val="0"/>
-      <w:spacing w:after="0" w:line="240" w:lineRule="auto"/>
-      <w:ind w:left="414" w:hanging="293"/>
-    </w:pPr>
-    <w:rPr>
-      <w:rFonts w:ascii="Times New Roman" w:eastAsia="Times New Roman" w:hAnsi="Times New Roman" w:cs="Times New Roman"/>
-      <w:kern w:val="0"/>
-      <w:sz w:val="22"/>
-      <w:szCs w:val="22"/>
-      <w:lang w:val="es-ES" w:eastAsia="en-US"/>
-      <w14:ligatures w14:val="none"/>
-    </w:rPr>
-  </w:style>
-  <w:style w:type="paragraph" w:customStyle="1" w:styleId="CFBB0C4BBA444921979D77A934B3172B4">
-    <w:name w:val="CFBB0C4BBA444921979D77A934B3172B4"/>
-    <w:rsid w:val="006F210F"/>
-    <w:pPr>
-      <w:widowControl w:val="0"/>
-      <w:autoSpaceDE w:val="0"/>
-      <w:autoSpaceDN w:val="0"/>
-      <w:spacing w:after="0" w:line="240" w:lineRule="auto"/>
-      <w:ind w:left="414" w:hanging="293"/>
-    </w:pPr>
-    <w:rPr>
-      <w:rFonts w:ascii="Times New Roman" w:eastAsia="Times New Roman" w:hAnsi="Times New Roman" w:cs="Times New Roman"/>
-      <w:kern w:val="0"/>
-      <w:sz w:val="22"/>
-      <w:szCs w:val="22"/>
-      <w:lang w:val="es-ES" w:eastAsia="en-US"/>
-      <w14:ligatures w14:val="none"/>
-    </w:rPr>
-  </w:style>
-  <w:style w:type="paragraph" w:customStyle="1" w:styleId="059EF4BDC7574C92BB7DB8B9536083894">
-    <w:name w:val="059EF4BDC7574C92BB7DB8B9536083894"/>
-    <w:rsid w:val="006F210F"/>
-    <w:pPr>
-      <w:widowControl w:val="0"/>
-      <w:autoSpaceDE w:val="0"/>
-      <w:autoSpaceDN w:val="0"/>
-      <w:spacing w:after="0" w:line="240" w:lineRule="auto"/>
-      <w:ind w:left="414" w:hanging="293"/>
-    </w:pPr>
-    <w:rPr>
-      <w:rFonts w:ascii="Times New Roman" w:eastAsia="Times New Roman" w:hAnsi="Times New Roman" w:cs="Times New Roman"/>
-      <w:kern w:val="0"/>
-      <w:sz w:val="22"/>
-      <w:szCs w:val="22"/>
-      <w:lang w:val="es-ES" w:eastAsia="en-US"/>
-      <w14:ligatures w14:val="none"/>
-    </w:rPr>
-  </w:style>
-  <w:style w:type="paragraph" w:customStyle="1" w:styleId="3066138F71A449B5889C3B41E8DFA06C4">
-    <w:name w:val="3066138F71A449B5889C3B41E8DFA06C4"/>
-    <w:rsid w:val="006F210F"/>
-    <w:pPr>
-      <w:widowControl w:val="0"/>
-      <w:autoSpaceDE w:val="0"/>
-      <w:autoSpaceDN w:val="0"/>
-      <w:spacing w:after="0" w:line="240" w:lineRule="auto"/>
-      <w:ind w:left="414" w:hanging="293"/>
-    </w:pPr>
-    <w:rPr>
-      <w:rFonts w:ascii="Times New Roman" w:eastAsia="Times New Roman" w:hAnsi="Times New Roman" w:cs="Times New Roman"/>
-      <w:kern w:val="0"/>
-      <w:sz w:val="22"/>
-      <w:szCs w:val="22"/>
-      <w:lang w:val="es-ES" w:eastAsia="en-US"/>
-      <w14:ligatures w14:val="none"/>
-    </w:rPr>
-  </w:style>
-  <w:style w:type="paragraph" w:customStyle="1" w:styleId="2E6235DC712D4A94A99B76115CFB3C834">
-    <w:name w:val="2E6235DC712D4A94A99B76115CFB3C834"/>
-    <w:rsid w:val="006F210F"/>
-    <w:pPr>
-      <w:widowControl w:val="0"/>
-      <w:autoSpaceDE w:val="0"/>
-      <w:autoSpaceDN w:val="0"/>
-      <w:spacing w:after="0" w:line="240" w:lineRule="auto"/>
-      <w:ind w:left="414" w:hanging="293"/>
-    </w:pPr>
-    <w:rPr>
-      <w:rFonts w:ascii="Times New Roman" w:eastAsia="Times New Roman" w:hAnsi="Times New Roman" w:cs="Times New Roman"/>
-      <w:kern w:val="0"/>
-      <w:sz w:val="22"/>
-      <w:szCs w:val="22"/>
-      <w:lang w:val="es-ES" w:eastAsia="en-US"/>
-      <w14:ligatures w14:val="none"/>
-    </w:rPr>
-  </w:style>
-  <w:style w:type="paragraph" w:customStyle="1" w:styleId="FF1D8D9A8F9A434F9490F30E5A60FD074">
-    <w:name w:val="FF1D8D9A8F9A434F9490F30E5A60FD074"/>
-    <w:rsid w:val="006F210F"/>
-    <w:pPr>
-      <w:widowControl w:val="0"/>
-      <w:autoSpaceDE w:val="0"/>
-      <w:autoSpaceDN w:val="0"/>
-      <w:spacing w:after="0" w:line="240" w:lineRule="auto"/>
-      <w:ind w:left="414" w:hanging="293"/>
-    </w:pPr>
-    <w:rPr>
-      <w:rFonts w:ascii="Times New Roman" w:eastAsia="Times New Roman" w:hAnsi="Times New Roman" w:cs="Times New Roman"/>
-      <w:kern w:val="0"/>
-      <w:sz w:val="22"/>
-      <w:szCs w:val="22"/>
-      <w:lang w:val="es-ES" w:eastAsia="en-US"/>
-      <w14:ligatures w14:val="none"/>
-    </w:rPr>
-  </w:style>
-  <w:style w:type="paragraph" w:customStyle="1" w:styleId="76DBBFD438F54BCF9C895E82999D03174">
-    <w:name w:val="76DBBFD438F54BCF9C895E82999D03174"/>
-    <w:rsid w:val="006F210F"/>
-    <w:pPr>
-      <w:widowControl w:val="0"/>
-      <w:autoSpaceDE w:val="0"/>
-      <w:autoSpaceDN w:val="0"/>
-      <w:spacing w:after="0" w:line="240" w:lineRule="auto"/>
-      <w:ind w:left="414" w:hanging="293"/>
-    </w:pPr>
-    <w:rPr>
-      <w:rFonts w:ascii="Times New Roman" w:eastAsia="Times New Roman" w:hAnsi="Times New Roman" w:cs="Times New Roman"/>
-      <w:kern w:val="0"/>
-      <w:sz w:val="22"/>
-      <w:szCs w:val="22"/>
-      <w:lang w:val="es-ES" w:eastAsia="en-US"/>
-      <w14:ligatures w14:val="none"/>
-    </w:rPr>
-  </w:style>
-  <w:style w:type="paragraph" w:customStyle="1" w:styleId="A6ED8FBC04B24CB4A5BD7363445F8B504">
-    <w:name w:val="A6ED8FBC04B24CB4A5BD7363445F8B504"/>
-    <w:rsid w:val="006F210F"/>
-    <w:pPr>
-      <w:widowControl w:val="0"/>
-      <w:autoSpaceDE w:val="0"/>
-      <w:autoSpaceDN w:val="0"/>
-      <w:spacing w:after="0" w:line="240" w:lineRule="auto"/>
-      <w:ind w:left="414" w:hanging="293"/>
-    </w:pPr>
-    <w:rPr>
-      <w:rFonts w:ascii="Times New Roman" w:eastAsia="Times New Roman" w:hAnsi="Times New Roman" w:cs="Times New Roman"/>
-      <w:kern w:val="0"/>
-      <w:sz w:val="22"/>
-      <w:szCs w:val="22"/>
-      <w:lang w:val="es-ES" w:eastAsia="en-US"/>
-      <w14:ligatures w14:val="none"/>
-    </w:rPr>
-  </w:style>
-  <w:style w:type="paragraph" w:customStyle="1" w:styleId="DDB1FC699D3D42CBAD186C8387E54AC44">
-    <w:name w:val="DDB1FC699D3D42CBAD186C8387E54AC44"/>
-    <w:rsid w:val="006F210F"/>
-    <w:pPr>
-      <w:widowControl w:val="0"/>
-      <w:autoSpaceDE w:val="0"/>
-      <w:autoSpaceDN w:val="0"/>
-      <w:spacing w:after="0" w:line="240" w:lineRule="auto"/>
-      <w:ind w:left="414" w:hanging="293"/>
-    </w:pPr>
-    <w:rPr>
-      <w:rFonts w:ascii="Times New Roman" w:eastAsia="Times New Roman" w:hAnsi="Times New Roman" w:cs="Times New Roman"/>
-      <w:kern w:val="0"/>
-      <w:sz w:val="22"/>
-      <w:szCs w:val="22"/>
-      <w:lang w:val="es-ES" w:eastAsia="en-US"/>
-      <w14:ligatures w14:val="none"/>
-    </w:rPr>
-  </w:style>
-  <w:style w:type="paragraph" w:customStyle="1" w:styleId="CDD6FA75BDFC476DBE098830951F09F04">
-    <w:name w:val="CDD6FA75BDFC476DBE098830951F09F04"/>
-    <w:rsid w:val="006F210F"/>
-    <w:pPr>
-      <w:widowControl w:val="0"/>
-      <w:autoSpaceDE w:val="0"/>
-      <w:autoSpaceDN w:val="0"/>
-      <w:spacing w:after="0" w:line="240" w:lineRule="auto"/>
-    </w:pPr>
-    <w:rPr>
-      <w:rFonts w:ascii="Times New Roman" w:eastAsia="Times New Roman" w:hAnsi="Times New Roman" w:cs="Times New Roman"/>
-      <w:kern w:val="0"/>
-      <w:lang w:val="es-ES" w:eastAsia="en-US"/>
-      <w14:ligatures w14:val="none"/>
-    </w:rPr>
-  </w:style>
-  <w:style w:type="paragraph" w:customStyle="1" w:styleId="8D7BB10A85A143A4ADF1C6817FAA9F474">
-    <w:name w:val="8D7BB10A85A143A4ADF1C6817FAA9F474"/>
-    <w:rsid w:val="006F210F"/>
-    <w:pPr>
-      <w:widowControl w:val="0"/>
-      <w:autoSpaceDE w:val="0"/>
-      <w:autoSpaceDN w:val="0"/>
-      <w:spacing w:after="0" w:line="240" w:lineRule="auto"/>
-    </w:pPr>
-    <w:rPr>
-      <w:rFonts w:ascii="Times New Roman" w:eastAsia="Times New Roman" w:hAnsi="Times New Roman" w:cs="Times New Roman"/>
-      <w:kern w:val="0"/>
-      <w:sz w:val="22"/>
-      <w:szCs w:val="22"/>
-      <w:lang w:val="es-ES" w:eastAsia="en-US"/>
-      <w14:ligatures w14:val="none"/>
-    </w:rPr>
-  </w:style>
-  <w:style w:type="paragraph" w:customStyle="1" w:styleId="335107952B1649D79C9566164389F011">
-    <w:name w:val="335107952B1649D79C9566164389F011"/>
-    <w:rsid w:val="005E436C"/>
-  </w:style>
-  <w:style w:type="paragraph" w:customStyle="1" w:styleId="BD198714F5954E978C2531EDFA39AE38">
-    <w:name w:val="BD198714F5954E978C2531EDFA39AE38"/>
-    <w:rsid w:val="005E436C"/>
-    <w:pPr>
-      <w:widowControl w:val="0"/>
-      <w:autoSpaceDE w:val="0"/>
-      <w:autoSpaceDN w:val="0"/>
-      <w:spacing w:after="0" w:line="240" w:lineRule="auto"/>
-    </w:pPr>
-    <w:rPr>
-      <w:rFonts w:ascii="Times New Roman" w:eastAsia="Times New Roman" w:hAnsi="Times New Roman" w:cs="Times New Roman"/>
-      <w:kern w:val="0"/>
-      <w:sz w:val="22"/>
-      <w:szCs w:val="22"/>
-      <w:lang w:val="es-ES" w:eastAsia="en-US"/>
-      <w14:ligatures w14:val="none"/>
-    </w:rPr>
-  </w:style>
-  <w:style w:type="paragraph" w:customStyle="1" w:styleId="9AAC77AD32764AC98C8DBC17DFBF2BFF">
-    <w:name w:val="9AAC77AD32764AC98C8DBC17DFBF2BFF"/>
-    <w:rsid w:val="005E436C"/>
-    <w:pPr>
-      <w:widowControl w:val="0"/>
-      <w:autoSpaceDE w:val="0"/>
-      <w:autoSpaceDN w:val="0"/>
-      <w:spacing w:after="0" w:line="240" w:lineRule="auto"/>
-      <w:ind w:left="414" w:hanging="293"/>
-    </w:pPr>
-    <w:rPr>
-      <w:rFonts w:ascii="Times New Roman" w:eastAsia="Times New Roman" w:hAnsi="Times New Roman" w:cs="Times New Roman"/>
-      <w:kern w:val="0"/>
-      <w:sz w:val="22"/>
-      <w:szCs w:val="22"/>
-      <w:lang w:val="es-ES" w:eastAsia="en-US"/>
-      <w14:ligatures w14:val="none"/>
-    </w:rPr>
-  </w:style>
-  <w:style w:type="paragraph" w:customStyle="1" w:styleId="5B20193456C142AC8B459CC47B57C279">
-    <w:name w:val="5B20193456C142AC8B459CC47B57C279"/>
-    <w:rsid w:val="005E436C"/>
-    <w:pPr>
-      <w:widowControl w:val="0"/>
-      <w:autoSpaceDE w:val="0"/>
-      <w:autoSpaceDN w:val="0"/>
-      <w:spacing w:after="0" w:line="240" w:lineRule="auto"/>
-      <w:ind w:left="414" w:hanging="293"/>
-    </w:pPr>
-    <w:rPr>
-      <w:rFonts w:ascii="Times New Roman" w:eastAsia="Times New Roman" w:hAnsi="Times New Roman" w:cs="Times New Roman"/>
-      <w:kern w:val="0"/>
-      <w:sz w:val="22"/>
-      <w:szCs w:val="22"/>
-      <w:lang w:val="es-ES" w:eastAsia="en-US"/>
-      <w14:ligatures w14:val="none"/>
-    </w:rPr>
-  </w:style>
-  <w:style w:type="paragraph" w:customStyle="1" w:styleId="3066138F71A449B5889C3B41E8DFA06C">
-    <w:name w:val="3066138F71A449B5889C3B41E8DFA06C"/>
-    <w:rsid w:val="005E436C"/>
-    <w:pPr>
-      <w:widowControl w:val="0"/>
-      <w:autoSpaceDE w:val="0"/>
-      <w:autoSpaceDN w:val="0"/>
-      <w:spacing w:after="0" w:line="240" w:lineRule="auto"/>
-      <w:ind w:left="414" w:hanging="293"/>
-    </w:pPr>
-    <w:rPr>
-      <w:rFonts w:ascii="Times New Roman" w:eastAsia="Times New Roman" w:hAnsi="Times New Roman" w:cs="Times New Roman"/>
-      <w:kern w:val="0"/>
-      <w:sz w:val="22"/>
-      <w:szCs w:val="22"/>
-      <w:lang w:val="es-ES" w:eastAsia="en-US"/>
-      <w14:ligatures w14:val="none"/>
-    </w:rPr>
-  </w:style>
-  <w:style w:type="paragraph" w:customStyle="1" w:styleId="2E6235DC712D4A94A99B76115CFB3C83">
-    <w:name w:val="2E6235DC712D4A94A99B76115CFB3C83"/>
-    <w:rsid w:val="005E436C"/>
-    <w:pPr>
-      <w:widowControl w:val="0"/>
-      <w:autoSpaceDE w:val="0"/>
-      <w:autoSpaceDN w:val="0"/>
-      <w:spacing w:after="0" w:line="240" w:lineRule="auto"/>
-      <w:ind w:left="414" w:hanging="293"/>
-    </w:pPr>
-    <w:rPr>
-      <w:rFonts w:ascii="Times New Roman" w:eastAsia="Times New Roman" w:hAnsi="Times New Roman" w:cs="Times New Roman"/>
-      <w:kern w:val="0"/>
-      <w:sz w:val="22"/>
-      <w:szCs w:val="22"/>
-      <w:lang w:val="es-ES" w:eastAsia="en-US"/>
-      <w14:ligatures w14:val="none"/>
-    </w:rPr>
-  </w:style>
-  <w:style w:type="paragraph" w:customStyle="1" w:styleId="FF1D8D9A8F9A434F9490F30E5A60FD07">
-    <w:name w:val="FF1D8D9A8F9A434F9490F30E5A60FD07"/>
-    <w:rsid w:val="005E436C"/>
-    <w:pPr>
-      <w:widowControl w:val="0"/>
-      <w:autoSpaceDE w:val="0"/>
-      <w:autoSpaceDN w:val="0"/>
-      <w:spacing w:after="0" w:line="240" w:lineRule="auto"/>
-      <w:ind w:left="414" w:hanging="293"/>
-    </w:pPr>
-    <w:rPr>
-      <w:rFonts w:ascii="Times New Roman" w:eastAsia="Times New Roman" w:hAnsi="Times New Roman" w:cs="Times New Roman"/>
-      <w:kern w:val="0"/>
-      <w:sz w:val="22"/>
-      <w:szCs w:val="22"/>
-      <w:lang w:val="es-ES" w:eastAsia="en-US"/>
-      <w14:ligatures w14:val="none"/>
-    </w:rPr>
-  </w:style>
-  <w:style w:type="paragraph" w:customStyle="1" w:styleId="76DBBFD438F54BCF9C895E82999D0317">
-    <w:name w:val="76DBBFD438F54BCF9C895E82999D0317"/>
-    <w:rsid w:val="005E436C"/>
-    <w:pPr>
-      <w:widowControl w:val="0"/>
-      <w:autoSpaceDE w:val="0"/>
-      <w:autoSpaceDN w:val="0"/>
-      <w:spacing w:after="0" w:line="240" w:lineRule="auto"/>
-      <w:ind w:left="414" w:hanging="293"/>
-    </w:pPr>
-    <w:rPr>
-      <w:rFonts w:ascii="Times New Roman" w:eastAsia="Times New Roman" w:hAnsi="Times New Roman" w:cs="Times New Roman"/>
-      <w:kern w:val="0"/>
-      <w:sz w:val="22"/>
-      <w:szCs w:val="22"/>
-      <w:lang w:val="es-ES" w:eastAsia="en-US"/>
-      <w14:ligatures w14:val="none"/>
-    </w:rPr>
-  </w:style>
-  <w:style w:type="paragraph" w:customStyle="1" w:styleId="A6ED8FBC04B24CB4A5BD7363445F8B50">
-    <w:name w:val="A6ED8FBC04B24CB4A5BD7363445F8B50"/>
-    <w:rsid w:val="005E436C"/>
-    <w:pPr>
-      <w:widowControl w:val="0"/>
-      <w:autoSpaceDE w:val="0"/>
-      <w:autoSpaceDN w:val="0"/>
-      <w:spacing w:after="0" w:line="240" w:lineRule="auto"/>
-      <w:ind w:left="414" w:hanging="293"/>
-    </w:pPr>
-    <w:rPr>
-      <w:rFonts w:ascii="Times New Roman" w:eastAsia="Times New Roman" w:hAnsi="Times New Roman" w:cs="Times New Roman"/>
-      <w:kern w:val="0"/>
-      <w:sz w:val="22"/>
-      <w:szCs w:val="22"/>
-      <w:lang w:val="es-ES" w:eastAsia="en-US"/>
-      <w14:ligatures w14:val="none"/>
-    </w:rPr>
-  </w:style>
-  <w:style w:type="paragraph" w:customStyle="1" w:styleId="DDB1FC699D3D42CBAD186C8387E54AC4">
-    <w:name w:val="DDB1FC699D3D42CBAD186C8387E54AC4"/>
-    <w:rsid w:val="005E436C"/>
-    <w:pPr>
-      <w:widowControl w:val="0"/>
-      <w:autoSpaceDE w:val="0"/>
-      <w:autoSpaceDN w:val="0"/>
-      <w:spacing w:after="0" w:line="240" w:lineRule="auto"/>
-      <w:ind w:left="414" w:hanging="293"/>
-    </w:pPr>
-    <w:rPr>
-      <w:rFonts w:ascii="Times New Roman" w:eastAsia="Times New Roman" w:hAnsi="Times New Roman" w:cs="Times New Roman"/>
-      <w:kern w:val="0"/>
-      <w:sz w:val="22"/>
-      <w:szCs w:val="22"/>
-      <w:lang w:val="es-ES" w:eastAsia="en-US"/>
-      <w14:ligatures w14:val="none"/>
-    </w:rPr>
-  </w:style>
-  <w:style w:type="paragraph" w:customStyle="1" w:styleId="CDD6FA75BDFC476DBE098830951F09F0">
-    <w:name w:val="CDD6FA75BDFC476DBE098830951F09F0"/>
-    <w:rsid w:val="005E436C"/>
-    <w:pPr>
-      <w:widowControl w:val="0"/>
-      <w:autoSpaceDE w:val="0"/>
-      <w:autoSpaceDN w:val="0"/>
-      <w:spacing w:after="0" w:line="240" w:lineRule="auto"/>
-    </w:pPr>
-    <w:rPr>
-      <w:rFonts w:ascii="Times New Roman" w:eastAsia="Times New Roman" w:hAnsi="Times New Roman" w:cs="Times New Roman"/>
-      <w:kern w:val="0"/>
-      <w:lang w:val="es-ES" w:eastAsia="en-US"/>
-      <w14:ligatures w14:val="none"/>
-    </w:rPr>
-  </w:style>
-  <w:style w:type="paragraph" w:customStyle="1" w:styleId="8D7BB10A85A143A4ADF1C6817FAA9F47">
-    <w:name w:val="8D7BB10A85A143A4ADF1C6817FAA9F47"/>
-    <w:rsid w:val="005E436C"/>
-    <w:pPr>
-      <w:widowControl w:val="0"/>
-      <w:autoSpaceDE w:val="0"/>
-      <w:autoSpaceDN w:val="0"/>
-      <w:spacing w:after="0" w:line="240" w:lineRule="auto"/>
-    </w:pPr>
-    <w:rPr>
-      <w:rFonts w:ascii="Times New Roman" w:eastAsia="Times New Roman" w:hAnsi="Times New Roman" w:cs="Times New Roman"/>
-      <w:kern w:val="0"/>
-      <w:sz w:val="22"/>
-      <w:szCs w:val="22"/>
-      <w:lang w:val="es-ES" w:eastAsia="en-US"/>
-      <w14:ligatures w14:val="none"/>
-    </w:rPr>
-  </w:style>
-  <w:style w:type="paragraph" w:customStyle="1" w:styleId="1CA81DB6C2A64F098FB7BAFEE06AC839">
-    <w:name w:val="1CA81DB6C2A64F098FB7BAFEE06AC839"/>
-    <w:rsid w:val="005E436C"/>
-    <w:pPr>
-      <w:widowControl w:val="0"/>
-      <w:autoSpaceDE w:val="0"/>
-      <w:autoSpaceDN w:val="0"/>
-      <w:spacing w:after="0" w:line="240" w:lineRule="auto"/>
-    </w:pPr>
-    <w:rPr>
-      <w:rFonts w:ascii="Times New Roman" w:eastAsia="Times New Roman" w:hAnsi="Times New Roman" w:cs="Times New Roman"/>
-      <w:kern w:val="0"/>
-      <w:sz w:val="22"/>
-      <w:szCs w:val="22"/>
-      <w:lang w:val="es-ES" w:eastAsia="en-US"/>
-      <w14:ligatures w14:val="none"/>
-    </w:rPr>
-  </w:style>
-  <w:style w:type="paragraph" w:customStyle="1" w:styleId="2C6581364F3A4F7CB50842471896AC4F">
-    <w:name w:val="2C6581364F3A4F7CB50842471896AC4F"/>
-    <w:rsid w:val="005E436C"/>
-    <w:pPr>
-      <w:widowControl w:val="0"/>
-      <w:autoSpaceDE w:val="0"/>
-      <w:autoSpaceDN w:val="0"/>
-      <w:spacing w:after="0" w:line="240" w:lineRule="auto"/>
-    </w:pPr>
-    <w:rPr>
-      <w:rFonts w:ascii="Times New Roman" w:eastAsia="Times New Roman" w:hAnsi="Times New Roman" w:cs="Times New Roman"/>
-      <w:kern w:val="0"/>
-      <w:sz w:val="22"/>
-      <w:szCs w:val="22"/>
-      <w:lang w:val="es-ES" w:eastAsia="en-US"/>
-      <w14:ligatures w14:val="none"/>
-    </w:rPr>
-  </w:style>
-  <w:style w:type="paragraph" w:customStyle="1" w:styleId="19B7F407B14E462C88A7987203110A1A">
-    <w:name w:val="19B7F407B14E462C88A7987203110A1A"/>
-    <w:rsid w:val="005E436C"/>
-    <w:pPr>
-      <w:widowControl w:val="0"/>
-      <w:autoSpaceDE w:val="0"/>
-      <w:autoSpaceDN w:val="0"/>
-      <w:spacing w:after="0" w:line="240" w:lineRule="auto"/>
-    </w:pPr>
-    <w:rPr>
-      <w:rFonts w:ascii="Times New Roman" w:eastAsia="Times New Roman" w:hAnsi="Times New Roman" w:cs="Times New Roman"/>
-      <w:kern w:val="0"/>
-      <w:sz w:val="22"/>
-      <w:szCs w:val="22"/>
-      <w:lang w:val="es-ES" w:eastAsia="en-US"/>
-      <w14:ligatures w14:val="none"/>
-    </w:rPr>
-  </w:style>
-  <w:style w:type="paragraph" w:customStyle="1" w:styleId="56D45886DEA047F2A04F0E3B0F4C6101">
-    <w:name w:val="56D45886DEA047F2A04F0E3B0F4C6101"/>
-    <w:rsid w:val="005E436C"/>
-    <w:pPr>
-      <w:widowControl w:val="0"/>
-      <w:autoSpaceDE w:val="0"/>
-      <w:autoSpaceDN w:val="0"/>
-      <w:spacing w:after="0" w:line="240" w:lineRule="auto"/>
-    </w:pPr>
-    <w:rPr>
-      <w:rFonts w:ascii="Times New Roman" w:eastAsia="Times New Roman" w:hAnsi="Times New Roman" w:cs="Times New Roman"/>
-      <w:kern w:val="0"/>
-      <w:sz w:val="22"/>
-      <w:szCs w:val="22"/>
-      <w:lang w:val="es-ES" w:eastAsia="en-US"/>
-      <w14:ligatures w14:val="none"/>
-    </w:rPr>
-  </w:style>
-  <w:style w:type="paragraph" w:customStyle="1" w:styleId="77557087C0684139A4243ED7BA9D0788">
-    <w:name w:val="77557087C0684139A4243ED7BA9D0788"/>
-    <w:rsid w:val="005E436C"/>
-    <w:pPr>
-      <w:widowControl w:val="0"/>
-      <w:autoSpaceDE w:val="0"/>
-      <w:autoSpaceDN w:val="0"/>
-      <w:spacing w:after="0" w:line="240" w:lineRule="auto"/>
-    </w:pPr>
-    <w:rPr>
-      <w:rFonts w:ascii="Times New Roman" w:eastAsia="Times New Roman" w:hAnsi="Times New Roman" w:cs="Times New Roman"/>
-      <w:kern w:val="0"/>
-      <w:sz w:val="22"/>
-      <w:szCs w:val="22"/>
-      <w:lang w:val="es-ES" w:eastAsia="en-US"/>
-      <w14:ligatures w14:val="none"/>
-    </w:rPr>
-  </w:style>
-  <w:style w:type="paragraph" w:customStyle="1" w:styleId="43DF146024864E1EB8A7E7BC6B960B93">
-    <w:name w:val="43DF146024864E1EB8A7E7BC6B960B93"/>
-    <w:rsid w:val="005E436C"/>
-    <w:pPr>
-      <w:widowControl w:val="0"/>
-      <w:autoSpaceDE w:val="0"/>
-      <w:autoSpaceDN w:val="0"/>
-      <w:spacing w:after="0" w:line="240" w:lineRule="auto"/>
-    </w:pPr>
-    <w:rPr>
-      <w:rFonts w:ascii="Times New Roman" w:eastAsia="Times New Roman" w:hAnsi="Times New Roman" w:cs="Times New Roman"/>
-      <w:kern w:val="0"/>
-      <w:sz w:val="22"/>
-      <w:szCs w:val="22"/>
-      <w:lang w:val="es-ES" w:eastAsia="en-US"/>
-      <w14:ligatures w14:val="none"/>
-    </w:rPr>
-  </w:style>
-  <w:style w:type="paragraph" w:customStyle="1" w:styleId="0B68DCA00D9348DFAFE4486575AF8ACE">
-    <w:name w:val="0B68DCA00D9348DFAFE4486575AF8ACE"/>
-    <w:rsid w:val="005E436C"/>
-  </w:style>
-  <w:style w:type="paragraph" w:customStyle="1" w:styleId="5CB26C974E064AD3B89A5D8B60A08403">
-    <w:name w:val="5CB26C974E064AD3B89A5D8B60A08403"/>
-    <w:rsid w:val="005E436C"/>
-  </w:style>
-  <w:style w:type="paragraph" w:customStyle="1" w:styleId="BD198714F5954E978C2531EDFA39AE381">
-    <w:name w:val="BD198714F5954E978C2531EDFA39AE381"/>
-    <w:rsid w:val="005E436C"/>
-    <w:pPr>
-      <w:widowControl w:val="0"/>
-      <w:autoSpaceDE w:val="0"/>
-      <w:autoSpaceDN w:val="0"/>
-      <w:spacing w:after="0" w:line="240" w:lineRule="auto"/>
-    </w:pPr>
-    <w:rPr>
-      <w:rFonts w:ascii="Times New Roman" w:eastAsia="Times New Roman" w:hAnsi="Times New Roman" w:cs="Times New Roman"/>
-      <w:kern w:val="0"/>
-      <w:sz w:val="22"/>
-      <w:szCs w:val="22"/>
-      <w:lang w:val="es-ES" w:eastAsia="en-US"/>
-      <w14:ligatures w14:val="none"/>
-    </w:rPr>
-  </w:style>
-  <w:style w:type="paragraph" w:customStyle="1" w:styleId="9AAC77AD32764AC98C8DBC17DFBF2BFF2">
-    <w:name w:val="9AAC77AD32764AC98C8DBC17DFBF2BFF2"/>
-    <w:rsid w:val="005E436C"/>
-    <w:pPr>
-      <w:widowControl w:val="0"/>
-      <w:autoSpaceDE w:val="0"/>
-      <w:autoSpaceDN w:val="0"/>
-      <w:spacing w:after="0" w:line="240" w:lineRule="auto"/>
-      <w:ind w:left="414" w:hanging="293"/>
-    </w:pPr>
-    <w:rPr>
-      <w:rFonts w:ascii="Times New Roman" w:eastAsia="Times New Roman" w:hAnsi="Times New Roman" w:cs="Times New Roman"/>
-      <w:kern w:val="0"/>
-      <w:sz w:val="22"/>
-      <w:szCs w:val="22"/>
-      <w:lang w:val="es-ES" w:eastAsia="en-US"/>
-      <w14:ligatures w14:val="none"/>
-    </w:rPr>
-  </w:style>
-  <w:style w:type="paragraph" w:customStyle="1" w:styleId="5B20193456C142AC8B459CC47B57C2791">
-    <w:name w:val="5B20193456C142AC8B459CC47B57C2791"/>
-    <w:rsid w:val="005E436C"/>
-    <w:pPr>
-      <w:widowControl w:val="0"/>
-      <w:autoSpaceDE w:val="0"/>
-      <w:autoSpaceDN w:val="0"/>
-      <w:spacing w:after="0" w:line="240" w:lineRule="auto"/>
-      <w:ind w:left="414" w:hanging="293"/>
-    </w:pPr>
-    <w:rPr>
-      <w:rFonts w:ascii="Times New Roman" w:eastAsia="Times New Roman" w:hAnsi="Times New Roman" w:cs="Times New Roman"/>
-      <w:kern w:val="0"/>
-      <w:sz w:val="22"/>
-      <w:szCs w:val="22"/>
-      <w:lang w:val="es-ES" w:eastAsia="en-US"/>
-      <w14:ligatures w14:val="none"/>
-    </w:rPr>
-  </w:style>
-  <w:style w:type="paragraph" w:customStyle="1" w:styleId="3066138F71A449B5889C3B41E8DFA06C1">
-    <w:name w:val="3066138F71A449B5889C3B41E8DFA06C1"/>
-    <w:rsid w:val="005E436C"/>
-    <w:pPr>
-      <w:widowControl w:val="0"/>
-      <w:autoSpaceDE w:val="0"/>
-      <w:autoSpaceDN w:val="0"/>
-      <w:spacing w:after="0" w:line="240" w:lineRule="auto"/>
-      <w:ind w:left="414" w:hanging="293"/>
-    </w:pPr>
-    <w:rPr>
-      <w:rFonts w:ascii="Times New Roman" w:eastAsia="Times New Roman" w:hAnsi="Times New Roman" w:cs="Times New Roman"/>
-      <w:kern w:val="0"/>
-      <w:sz w:val="22"/>
-      <w:szCs w:val="22"/>
-      <w:lang w:val="es-ES" w:eastAsia="en-US"/>
-      <w14:ligatures w14:val="none"/>
-    </w:rPr>
-  </w:style>
-  <w:style w:type="paragraph" w:customStyle="1" w:styleId="2E6235DC712D4A94A99B76115CFB3C831">
-    <w:name w:val="2E6235DC712D4A94A99B76115CFB3C831"/>
-    <w:rsid w:val="005E436C"/>
-    <w:pPr>
-      <w:widowControl w:val="0"/>
-      <w:autoSpaceDE w:val="0"/>
-      <w:autoSpaceDN w:val="0"/>
-      <w:spacing w:after="0" w:line="240" w:lineRule="auto"/>
-      <w:ind w:left="414" w:hanging="293"/>
-    </w:pPr>
-    <w:rPr>
-      <w:rFonts w:ascii="Times New Roman" w:eastAsia="Times New Roman" w:hAnsi="Times New Roman" w:cs="Times New Roman"/>
-      <w:kern w:val="0"/>
-      <w:sz w:val="22"/>
-      <w:szCs w:val="22"/>
-      <w:lang w:val="es-ES" w:eastAsia="en-US"/>
-      <w14:ligatures w14:val="none"/>
-    </w:rPr>
-  </w:style>
-  <w:style w:type="paragraph" w:customStyle="1" w:styleId="CBBE1D6A470942929C44D93C726E9FA8">
-    <w:name w:val="CBBE1D6A470942929C44D93C726E9FA8"/>
-    <w:rsid w:val="005E436C"/>
-    <w:pPr>
-      <w:widowControl w:val="0"/>
-      <w:autoSpaceDE w:val="0"/>
-      <w:autoSpaceDN w:val="0"/>
-      <w:spacing w:after="0" w:line="240" w:lineRule="auto"/>
-      <w:ind w:left="414" w:hanging="293"/>
-    </w:pPr>
-    <w:rPr>
-      <w:rFonts w:ascii="Times New Roman" w:eastAsia="Times New Roman" w:hAnsi="Times New Roman" w:cs="Times New Roman"/>
-      <w:kern w:val="0"/>
-      <w:sz w:val="22"/>
-      <w:szCs w:val="22"/>
-      <w:lang w:val="es-ES" w:eastAsia="en-US"/>
-      <w14:ligatures w14:val="none"/>
-    </w:rPr>
-  </w:style>
-  <w:style w:type="paragraph" w:customStyle="1" w:styleId="FF1D8D9A8F9A434F9490F30E5A60FD071">
-    <w:name w:val="FF1D8D9A8F9A434F9490F30E5A60FD071"/>
-    <w:rsid w:val="005E436C"/>
-    <w:pPr>
-      <w:widowControl w:val="0"/>
-      <w:autoSpaceDE w:val="0"/>
-      <w:autoSpaceDN w:val="0"/>
-      <w:spacing w:after="0" w:line="240" w:lineRule="auto"/>
-      <w:ind w:left="414" w:hanging="293"/>
-    </w:pPr>
-    <w:rPr>
-      <w:rFonts w:ascii="Times New Roman" w:eastAsia="Times New Roman" w:hAnsi="Times New Roman" w:cs="Times New Roman"/>
-      <w:kern w:val="0"/>
-      <w:sz w:val="22"/>
-      <w:szCs w:val="22"/>
-      <w:lang w:val="es-ES" w:eastAsia="en-US"/>
-      <w14:ligatures w14:val="none"/>
-    </w:rPr>
-  </w:style>
-  <w:style w:type="paragraph" w:customStyle="1" w:styleId="76DBBFD438F54BCF9C895E82999D03171">
-    <w:name w:val="76DBBFD438F54BCF9C895E82999D03171"/>
-    <w:rsid w:val="005E436C"/>
-    <w:pPr>
-      <w:widowControl w:val="0"/>
-      <w:autoSpaceDE w:val="0"/>
-      <w:autoSpaceDN w:val="0"/>
-      <w:spacing w:after="0" w:line="240" w:lineRule="auto"/>
-      <w:ind w:left="414" w:hanging="293"/>
-    </w:pPr>
-    <w:rPr>
-      <w:rFonts w:ascii="Times New Roman" w:eastAsia="Times New Roman" w:hAnsi="Times New Roman" w:cs="Times New Roman"/>
-      <w:kern w:val="0"/>
-      <w:sz w:val="22"/>
-      <w:szCs w:val="22"/>
-      <w:lang w:val="es-ES" w:eastAsia="en-US"/>
-      <w14:ligatures w14:val="none"/>
-    </w:rPr>
-  </w:style>
-  <w:style w:type="paragraph" w:customStyle="1" w:styleId="A6ED8FBC04B24CB4A5BD7363445F8B501">
-    <w:name w:val="A6ED8FBC04B24CB4A5BD7363445F8B501"/>
-    <w:rsid w:val="005E436C"/>
-    <w:pPr>
-      <w:widowControl w:val="0"/>
-      <w:autoSpaceDE w:val="0"/>
-      <w:autoSpaceDN w:val="0"/>
-      <w:spacing w:after="0" w:line="240" w:lineRule="auto"/>
-      <w:ind w:left="414" w:hanging="293"/>
-    </w:pPr>
-    <w:rPr>
-      <w:rFonts w:ascii="Times New Roman" w:eastAsia="Times New Roman" w:hAnsi="Times New Roman" w:cs="Times New Roman"/>
-      <w:kern w:val="0"/>
-      <w:sz w:val="22"/>
-      <w:szCs w:val="22"/>
-      <w:lang w:val="es-ES" w:eastAsia="en-US"/>
-      <w14:ligatures w14:val="none"/>
-    </w:rPr>
-  </w:style>
-  <w:style w:type="paragraph" w:customStyle="1" w:styleId="DDB1FC699D3D42CBAD186C8387E54AC41">
-    <w:name w:val="DDB1FC699D3D42CBAD186C8387E54AC41"/>
-    <w:rsid w:val="005E436C"/>
-    <w:pPr>
-      <w:widowControl w:val="0"/>
-      <w:autoSpaceDE w:val="0"/>
-      <w:autoSpaceDN w:val="0"/>
-      <w:spacing w:after="0" w:line="240" w:lineRule="auto"/>
-      <w:ind w:left="414" w:hanging="293"/>
-    </w:pPr>
-    <w:rPr>
-      <w:rFonts w:ascii="Times New Roman" w:eastAsia="Times New Roman" w:hAnsi="Times New Roman" w:cs="Times New Roman"/>
-      <w:kern w:val="0"/>
-      <w:sz w:val="22"/>
-      <w:szCs w:val="22"/>
-      <w:lang w:val="es-ES" w:eastAsia="en-US"/>
-      <w14:ligatures w14:val="none"/>
-    </w:rPr>
-  </w:style>
-  <w:style w:type="paragraph" w:customStyle="1" w:styleId="CDD6FA75BDFC476DBE098830951F09F01">
-    <w:name w:val="CDD6FA75BDFC476DBE098830951F09F01"/>
-    <w:rsid w:val="005E436C"/>
-    <w:pPr>
-      <w:widowControl w:val="0"/>
-      <w:autoSpaceDE w:val="0"/>
-      <w:autoSpaceDN w:val="0"/>
-      <w:spacing w:after="0" w:line="240" w:lineRule="auto"/>
-    </w:pPr>
-    <w:rPr>
-      <w:rFonts w:ascii="Times New Roman" w:eastAsia="Times New Roman" w:hAnsi="Times New Roman" w:cs="Times New Roman"/>
-      <w:kern w:val="0"/>
-      <w:lang w:val="es-ES" w:eastAsia="en-US"/>
-      <w14:ligatures w14:val="none"/>
-    </w:rPr>
-  </w:style>
-  <w:style w:type="paragraph" w:customStyle="1" w:styleId="8D7BB10A85A143A4ADF1C6817FAA9F471">
-    <w:name w:val="8D7BB10A85A143A4ADF1C6817FAA9F471"/>
-    <w:rsid w:val="005E436C"/>
-    <w:pPr>
-      <w:widowControl w:val="0"/>
-      <w:autoSpaceDE w:val="0"/>
-      <w:autoSpaceDN w:val="0"/>
-      <w:spacing w:after="0" w:line="240" w:lineRule="auto"/>
-    </w:pPr>
-    <w:rPr>
-      <w:rFonts w:ascii="Times New Roman" w:eastAsia="Times New Roman" w:hAnsi="Times New Roman" w:cs="Times New Roman"/>
-      <w:kern w:val="0"/>
-      <w:sz w:val="22"/>
-      <w:szCs w:val="22"/>
-      <w:lang w:val="es-ES" w:eastAsia="en-US"/>
-      <w14:ligatures w14:val="none"/>
-    </w:rPr>
-  </w:style>
-  <w:style w:type="paragraph" w:customStyle="1" w:styleId="2C6581364F3A4F7CB50842471896AC4F1">
-    <w:name w:val="2C6581364F3A4F7CB50842471896AC4F1"/>
-    <w:rsid w:val="005E436C"/>
-    <w:pPr>
-      <w:widowControl w:val="0"/>
-      <w:autoSpaceDE w:val="0"/>
-      <w:autoSpaceDN w:val="0"/>
-      <w:spacing w:after="0" w:line="240" w:lineRule="auto"/>
-    </w:pPr>
-    <w:rPr>
-      <w:rFonts w:ascii="Times New Roman" w:eastAsia="Times New Roman" w:hAnsi="Times New Roman" w:cs="Times New Roman"/>
-      <w:kern w:val="0"/>
-      <w:sz w:val="22"/>
-      <w:szCs w:val="22"/>
-      <w:lang w:val="es-ES" w:eastAsia="en-US"/>
-      <w14:ligatures w14:val="none"/>
-    </w:rPr>
-  </w:style>
-  <w:style w:type="paragraph" w:customStyle="1" w:styleId="5CB26C974E064AD3B89A5D8B60A084031">
-    <w:name w:val="5CB26C974E064AD3B89A5D8B60A084031"/>
-    <w:rsid w:val="005E436C"/>
-    <w:pPr>
-      <w:widowControl w:val="0"/>
-      <w:autoSpaceDE w:val="0"/>
-      <w:autoSpaceDN w:val="0"/>
-      <w:spacing w:after="0" w:line="240" w:lineRule="auto"/>
-    </w:pPr>
-    <w:rPr>
-      <w:rFonts w:ascii="Times New Roman" w:eastAsia="Times New Roman" w:hAnsi="Times New Roman" w:cs="Times New Roman"/>
-      <w:kern w:val="0"/>
-      <w:sz w:val="22"/>
-      <w:szCs w:val="22"/>
-      <w:lang w:val="es-ES" w:eastAsia="en-US"/>
-      <w14:ligatures w14:val="none"/>
-    </w:rPr>
-  </w:style>
-  <w:style w:type="paragraph" w:customStyle="1" w:styleId="19B7F407B14E462C88A7987203110A1A1">
-    <w:name w:val="19B7F407B14E462C88A7987203110A1A1"/>
-    <w:rsid w:val="005E436C"/>
-    <w:pPr>
-      <w:widowControl w:val="0"/>
-      <w:autoSpaceDE w:val="0"/>
-      <w:autoSpaceDN w:val="0"/>
-      <w:spacing w:after="0" w:line="240" w:lineRule="auto"/>
-    </w:pPr>
-    <w:rPr>
-      <w:rFonts w:ascii="Times New Roman" w:eastAsia="Times New Roman" w:hAnsi="Times New Roman" w:cs="Times New Roman"/>
-      <w:kern w:val="0"/>
-      <w:sz w:val="22"/>
-      <w:szCs w:val="22"/>
-      <w:lang w:val="es-ES" w:eastAsia="en-US"/>
-      <w14:ligatures w14:val="none"/>
-    </w:rPr>
-  </w:style>
-  <w:style w:type="paragraph" w:customStyle="1" w:styleId="56D45886DEA047F2A04F0E3B0F4C61011">
-    <w:name w:val="56D45886DEA047F2A04F0E3B0F4C61011"/>
-    <w:rsid w:val="005E436C"/>
-    <w:pPr>
-      <w:widowControl w:val="0"/>
-      <w:autoSpaceDE w:val="0"/>
-      <w:autoSpaceDN w:val="0"/>
-      <w:spacing w:after="0" w:line="240" w:lineRule="auto"/>
-    </w:pPr>
-    <w:rPr>
-      <w:rFonts w:ascii="Times New Roman" w:eastAsia="Times New Roman" w:hAnsi="Times New Roman" w:cs="Times New Roman"/>
-      <w:kern w:val="0"/>
-      <w:sz w:val="22"/>
-      <w:szCs w:val="22"/>
-      <w:lang w:val="es-ES" w:eastAsia="en-US"/>
-      <w14:ligatures w14:val="none"/>
-    </w:rPr>
-  </w:style>
-  <w:style w:type="paragraph" w:customStyle="1" w:styleId="77557087C0684139A4243ED7BA9D07881">
-    <w:name w:val="77557087C0684139A4243ED7BA9D07881"/>
-    <w:rsid w:val="005E436C"/>
-    <w:pPr>
-      <w:widowControl w:val="0"/>
-      <w:autoSpaceDE w:val="0"/>
-      <w:autoSpaceDN w:val="0"/>
-      <w:spacing w:after="0" w:line="240" w:lineRule="auto"/>
-    </w:pPr>
-    <w:rPr>
-      <w:rFonts w:ascii="Times New Roman" w:eastAsia="Times New Roman" w:hAnsi="Times New Roman" w:cs="Times New Roman"/>
-      <w:kern w:val="0"/>
-      <w:sz w:val="22"/>
-      <w:szCs w:val="22"/>
-      <w:lang w:val="es-ES" w:eastAsia="en-US"/>
-      <w14:ligatures w14:val="none"/>
-    </w:rPr>
-  </w:style>
-  <w:style w:type="paragraph" w:customStyle="1" w:styleId="43DF146024864E1EB8A7E7BC6B960B931">
-    <w:name w:val="43DF146024864E1EB8A7E7BC6B960B931"/>
-    <w:rsid w:val="005E436C"/>
-    <w:pPr>
-      <w:widowControl w:val="0"/>
-      <w:autoSpaceDE w:val="0"/>
-      <w:autoSpaceDN w:val="0"/>
-      <w:spacing w:after="0" w:line="240" w:lineRule="auto"/>
-    </w:pPr>
-    <w:rPr>
-      <w:rFonts w:ascii="Times New Roman" w:eastAsia="Times New Roman" w:hAnsi="Times New Roman" w:cs="Times New Roman"/>
-      <w:kern w:val="0"/>
-      <w:sz w:val="22"/>
-      <w:szCs w:val="22"/>
-      <w:lang w:val="es-ES" w:eastAsia="en-US"/>
-      <w14:ligatures w14:val="none"/>
-    </w:rPr>
-  </w:style>
-  <w:style w:type="paragraph" w:customStyle="1" w:styleId="BD198714F5954E978C2531EDFA39AE382">
-    <w:name w:val="BD198714F5954E978C2531EDFA39AE382"/>
-    <w:rsid w:val="005E436C"/>
-    <w:pPr>
-      <w:widowControl w:val="0"/>
-      <w:autoSpaceDE w:val="0"/>
-      <w:autoSpaceDN w:val="0"/>
-      <w:spacing w:after="0" w:line="240" w:lineRule="auto"/>
-    </w:pPr>
-    <w:rPr>
-      <w:rFonts w:ascii="Times New Roman" w:eastAsia="Times New Roman" w:hAnsi="Times New Roman" w:cs="Times New Roman"/>
-      <w:kern w:val="0"/>
-      <w:sz w:val="22"/>
-      <w:szCs w:val="22"/>
-      <w:lang w:val="es-ES" w:eastAsia="en-US"/>
-      <w14:ligatures w14:val="none"/>
-    </w:rPr>
-  </w:style>
-  <w:style w:type="paragraph" w:customStyle="1" w:styleId="9AAC77AD32764AC98C8DBC17DFBF2BFF3">
-    <w:name w:val="9AAC77AD32764AC98C8DBC17DFBF2BFF3"/>
-    <w:rsid w:val="005E436C"/>
-    <w:pPr>
-      <w:widowControl w:val="0"/>
-      <w:autoSpaceDE w:val="0"/>
-      <w:autoSpaceDN w:val="0"/>
-      <w:spacing w:after="0" w:line="240" w:lineRule="auto"/>
-      <w:ind w:left="414" w:hanging="293"/>
-    </w:pPr>
-    <w:rPr>
-      <w:rFonts w:ascii="Times New Roman" w:eastAsia="Times New Roman" w:hAnsi="Times New Roman" w:cs="Times New Roman"/>
-      <w:kern w:val="0"/>
-      <w:sz w:val="22"/>
-      <w:szCs w:val="22"/>
-      <w:lang w:val="es-ES" w:eastAsia="en-US"/>
-      <w14:ligatures w14:val="none"/>
-    </w:rPr>
-  </w:style>
-  <w:style w:type="paragraph" w:customStyle="1" w:styleId="5B20193456C142AC8B459CC47B57C2792">
-    <w:name w:val="5B20193456C142AC8B459CC47B57C2792"/>
-    <w:rsid w:val="005E436C"/>
-    <w:pPr>
-      <w:widowControl w:val="0"/>
-      <w:autoSpaceDE w:val="0"/>
-      <w:autoSpaceDN w:val="0"/>
-      <w:spacing w:after="0" w:line="240" w:lineRule="auto"/>
-      <w:ind w:left="414" w:hanging="293"/>
-    </w:pPr>
-    <w:rPr>
-      <w:rFonts w:ascii="Times New Roman" w:eastAsia="Times New Roman" w:hAnsi="Times New Roman" w:cs="Times New Roman"/>
-      <w:kern w:val="0"/>
-      <w:sz w:val="22"/>
-      <w:szCs w:val="22"/>
-      <w:lang w:val="es-ES" w:eastAsia="en-US"/>
-      <w14:ligatures w14:val="none"/>
-    </w:rPr>
-  </w:style>
-  <w:style w:type="paragraph" w:customStyle="1" w:styleId="3066138F71A449B5889C3B41E8DFA06C2">
-    <w:name w:val="3066138F71A449B5889C3B41E8DFA06C2"/>
-    <w:rsid w:val="005E436C"/>
-    <w:pPr>
-      <w:widowControl w:val="0"/>
-      <w:autoSpaceDE w:val="0"/>
-      <w:autoSpaceDN w:val="0"/>
-      <w:spacing w:after="0" w:line="240" w:lineRule="auto"/>
-      <w:ind w:left="414" w:hanging="293"/>
-    </w:pPr>
-    <w:rPr>
-      <w:rFonts w:ascii="Times New Roman" w:eastAsia="Times New Roman" w:hAnsi="Times New Roman" w:cs="Times New Roman"/>
-      <w:kern w:val="0"/>
-      <w:sz w:val="22"/>
-      <w:szCs w:val="22"/>
-      <w:lang w:val="es-ES" w:eastAsia="en-US"/>
-      <w14:ligatures w14:val="none"/>
-    </w:rPr>
-  </w:style>
-  <w:style w:type="paragraph" w:customStyle="1" w:styleId="CBBE1D6A470942929C44D93C726E9FA81">
-    <w:name w:val="CBBE1D6A470942929C44D93C726E9FA81"/>
-    <w:rsid w:val="005E436C"/>
-    <w:pPr>
-      <w:widowControl w:val="0"/>
-      <w:autoSpaceDE w:val="0"/>
-      <w:autoSpaceDN w:val="0"/>
-      <w:spacing w:after="0" w:line="240" w:lineRule="auto"/>
-      <w:ind w:left="414" w:hanging="293"/>
-    </w:pPr>
-    <w:rPr>
-      <w:rFonts w:ascii="Times New Roman" w:eastAsia="Times New Roman" w:hAnsi="Times New Roman" w:cs="Times New Roman"/>
-      <w:kern w:val="0"/>
-      <w:sz w:val="22"/>
-      <w:szCs w:val="22"/>
-      <w:lang w:val="es-ES" w:eastAsia="en-US"/>
-      <w14:ligatures w14:val="none"/>
-    </w:rPr>
-  </w:style>
-  <w:style w:type="paragraph" w:customStyle="1" w:styleId="FF1D8D9A8F9A434F9490F30E5A60FD072">
-    <w:name w:val="FF1D8D9A8F9A434F9490F30E5A60FD072"/>
-    <w:rsid w:val="005E436C"/>
-    <w:pPr>
-      <w:widowControl w:val="0"/>
-      <w:autoSpaceDE w:val="0"/>
-      <w:autoSpaceDN w:val="0"/>
-      <w:spacing w:after="0" w:line="240" w:lineRule="auto"/>
-      <w:ind w:left="414" w:hanging="293"/>
-    </w:pPr>
-    <w:rPr>
-      <w:rFonts w:ascii="Times New Roman" w:eastAsia="Times New Roman" w:hAnsi="Times New Roman" w:cs="Times New Roman"/>
-      <w:kern w:val="0"/>
-      <w:sz w:val="22"/>
-      <w:szCs w:val="22"/>
-      <w:lang w:val="es-ES" w:eastAsia="en-US"/>
-      <w14:ligatures w14:val="none"/>
-    </w:rPr>
-  </w:style>
-  <w:style w:type="paragraph" w:customStyle="1" w:styleId="76DBBFD438F54BCF9C895E82999D03172">
-    <w:name w:val="76DBBFD438F54BCF9C895E82999D03172"/>
-    <w:rsid w:val="005E436C"/>
-    <w:pPr>
-      <w:widowControl w:val="0"/>
-      <w:autoSpaceDE w:val="0"/>
-      <w:autoSpaceDN w:val="0"/>
-      <w:spacing w:after="0" w:line="240" w:lineRule="auto"/>
-      <w:ind w:left="414" w:hanging="293"/>
-    </w:pPr>
-    <w:rPr>
-      <w:rFonts w:ascii="Times New Roman" w:eastAsia="Times New Roman" w:hAnsi="Times New Roman" w:cs="Times New Roman"/>
-      <w:kern w:val="0"/>
-      <w:sz w:val="22"/>
-      <w:szCs w:val="22"/>
-      <w:lang w:val="es-ES" w:eastAsia="en-US"/>
-      <w14:ligatures w14:val="none"/>
-    </w:rPr>
-  </w:style>
-  <w:style w:type="paragraph" w:customStyle="1" w:styleId="A6ED8FBC04B24CB4A5BD7363445F8B502">
-    <w:name w:val="A6ED8FBC04B24CB4A5BD7363445F8B502"/>
-    <w:rsid w:val="005E436C"/>
-    <w:pPr>
-      <w:widowControl w:val="0"/>
-      <w:autoSpaceDE w:val="0"/>
-      <w:autoSpaceDN w:val="0"/>
-      <w:spacing w:after="0" w:line="240" w:lineRule="auto"/>
-      <w:ind w:left="414" w:hanging="293"/>
-    </w:pPr>
-    <w:rPr>
-      <w:rFonts w:ascii="Times New Roman" w:eastAsia="Times New Roman" w:hAnsi="Times New Roman" w:cs="Times New Roman"/>
-      <w:kern w:val="0"/>
-      <w:sz w:val="22"/>
-      <w:szCs w:val="22"/>
-      <w:lang w:val="es-ES" w:eastAsia="en-US"/>
-      <w14:ligatures w14:val="none"/>
-    </w:rPr>
-  </w:style>
-  <w:style w:type="paragraph" w:customStyle="1" w:styleId="DDB1FC699D3D42CBAD186C8387E54AC42">
-    <w:name w:val="DDB1FC699D3D42CBAD186C8387E54AC42"/>
-    <w:rsid w:val="005E436C"/>
-    <w:pPr>
-      <w:widowControl w:val="0"/>
-      <w:autoSpaceDE w:val="0"/>
-      <w:autoSpaceDN w:val="0"/>
-      <w:spacing w:after="0" w:line="240" w:lineRule="auto"/>
-      <w:ind w:left="414" w:hanging="293"/>
-    </w:pPr>
-    <w:rPr>
-      <w:rFonts w:ascii="Times New Roman" w:eastAsia="Times New Roman" w:hAnsi="Times New Roman" w:cs="Times New Roman"/>
-      <w:kern w:val="0"/>
-      <w:sz w:val="22"/>
-      <w:szCs w:val="22"/>
-      <w:lang w:val="es-ES" w:eastAsia="en-US"/>
-      <w14:ligatures w14:val="none"/>
-    </w:rPr>
-  </w:style>
-  <w:style w:type="paragraph" w:customStyle="1" w:styleId="CDD6FA75BDFC476DBE098830951F09F02">
-    <w:name w:val="CDD6FA75BDFC476DBE098830951F09F02"/>
-    <w:rsid w:val="005E436C"/>
-    <w:pPr>
-      <w:widowControl w:val="0"/>
-      <w:autoSpaceDE w:val="0"/>
-      <w:autoSpaceDN w:val="0"/>
-      <w:spacing w:after="0" w:line="240" w:lineRule="auto"/>
-    </w:pPr>
-    <w:rPr>
-      <w:rFonts w:ascii="Times New Roman" w:eastAsia="Times New Roman" w:hAnsi="Times New Roman" w:cs="Times New Roman"/>
-      <w:kern w:val="0"/>
-      <w:lang w:val="es-ES" w:eastAsia="en-US"/>
-      <w14:ligatures w14:val="none"/>
-    </w:rPr>
-  </w:style>
-  <w:style w:type="paragraph" w:customStyle="1" w:styleId="8D7BB10A85A143A4ADF1C6817FAA9F472">
-    <w:name w:val="8D7BB10A85A143A4ADF1C6817FAA9F472"/>
-    <w:rsid w:val="005E436C"/>
-    <w:pPr>
-      <w:widowControl w:val="0"/>
-      <w:autoSpaceDE w:val="0"/>
-      <w:autoSpaceDN w:val="0"/>
-      <w:spacing w:after="0" w:line="240" w:lineRule="auto"/>
-    </w:pPr>
-    <w:rPr>
-      <w:rFonts w:ascii="Times New Roman" w:eastAsia="Times New Roman" w:hAnsi="Times New Roman" w:cs="Times New Roman"/>
-      <w:kern w:val="0"/>
-      <w:sz w:val="22"/>
-      <w:szCs w:val="22"/>
-      <w:lang w:val="es-ES" w:eastAsia="en-US"/>
-      <w14:ligatures w14:val="none"/>
-    </w:rPr>
-  </w:style>
-  <w:style w:type="paragraph" w:customStyle="1" w:styleId="2C6581364F3A4F7CB50842471896AC4F2">
-    <w:name w:val="2C6581364F3A4F7CB50842471896AC4F2"/>
-    <w:rsid w:val="005E436C"/>
-    <w:pPr>
-      <w:widowControl w:val="0"/>
-      <w:autoSpaceDE w:val="0"/>
-      <w:autoSpaceDN w:val="0"/>
-      <w:spacing w:after="0" w:line="240" w:lineRule="auto"/>
-    </w:pPr>
-    <w:rPr>
-      <w:rFonts w:ascii="Times New Roman" w:eastAsia="Times New Roman" w:hAnsi="Times New Roman" w:cs="Times New Roman"/>
-      <w:kern w:val="0"/>
-      <w:sz w:val="22"/>
-      <w:szCs w:val="22"/>
-      <w:lang w:val="es-ES" w:eastAsia="en-US"/>
-      <w14:ligatures w14:val="none"/>
-    </w:rPr>
-  </w:style>
-  <w:style w:type="paragraph" w:customStyle="1" w:styleId="5CB26C974E064AD3B89A5D8B60A084032">
-    <w:name w:val="5CB26C974E064AD3B89A5D8B60A084032"/>
-    <w:rsid w:val="005E436C"/>
-    <w:pPr>
-      <w:widowControl w:val="0"/>
-      <w:autoSpaceDE w:val="0"/>
-      <w:autoSpaceDN w:val="0"/>
-      <w:spacing w:after="0" w:line="240" w:lineRule="auto"/>
-    </w:pPr>
-    <w:rPr>
-      <w:rFonts w:ascii="Times New Roman" w:eastAsia="Times New Roman" w:hAnsi="Times New Roman" w:cs="Times New Roman"/>
-      <w:kern w:val="0"/>
-      <w:sz w:val="22"/>
-      <w:szCs w:val="22"/>
-      <w:lang w:val="es-ES" w:eastAsia="en-US"/>
-      <w14:ligatures w14:val="none"/>
-    </w:rPr>
-  </w:style>
-  <w:style w:type="paragraph" w:customStyle="1" w:styleId="19B7F407B14E462C88A7987203110A1A2">
-    <w:name w:val="19B7F407B14E462C88A7987203110A1A2"/>
-    <w:rsid w:val="005E436C"/>
-    <w:pPr>
-      <w:widowControl w:val="0"/>
-      <w:autoSpaceDE w:val="0"/>
-      <w:autoSpaceDN w:val="0"/>
-      <w:spacing w:after="0" w:line="240" w:lineRule="auto"/>
-    </w:pPr>
-    <w:rPr>
-      <w:rFonts w:ascii="Times New Roman" w:eastAsia="Times New Roman" w:hAnsi="Times New Roman" w:cs="Times New Roman"/>
-      <w:kern w:val="0"/>
-      <w:sz w:val="22"/>
-      <w:szCs w:val="22"/>
-      <w:lang w:val="es-ES" w:eastAsia="en-US"/>
-      <w14:ligatures w14:val="none"/>
-    </w:rPr>
-  </w:style>
-  <w:style w:type="paragraph" w:customStyle="1" w:styleId="56D45886DEA047F2A04F0E3B0F4C61012">
-    <w:name w:val="56D45886DEA047F2A04F0E3B0F4C61012"/>
-    <w:rsid w:val="005E436C"/>
-    <w:pPr>
-      <w:widowControl w:val="0"/>
-      <w:autoSpaceDE w:val="0"/>
-      <w:autoSpaceDN w:val="0"/>
-      <w:spacing w:after="0" w:line="240" w:lineRule="auto"/>
-    </w:pPr>
-    <w:rPr>
-      <w:rFonts w:ascii="Times New Roman" w:eastAsia="Times New Roman" w:hAnsi="Times New Roman" w:cs="Times New Roman"/>
-      <w:kern w:val="0"/>
-      <w:sz w:val="22"/>
-      <w:szCs w:val="22"/>
-      <w:lang w:val="es-ES" w:eastAsia="en-US"/>
-      <w14:ligatures w14:val="none"/>
-    </w:rPr>
-  </w:style>
-  <w:style w:type="paragraph" w:customStyle="1" w:styleId="77557087C0684139A4243ED7BA9D07882">
-    <w:name w:val="77557087C0684139A4243ED7BA9D07882"/>
-    <w:rsid w:val="005E436C"/>
-    <w:pPr>
-      <w:widowControl w:val="0"/>
-      <w:autoSpaceDE w:val="0"/>
-      <w:autoSpaceDN w:val="0"/>
-      <w:spacing w:after="0" w:line="240" w:lineRule="auto"/>
-    </w:pPr>
-    <w:rPr>
-      <w:rFonts w:ascii="Times New Roman" w:eastAsia="Times New Roman" w:hAnsi="Times New Roman" w:cs="Times New Roman"/>
-      <w:kern w:val="0"/>
-      <w:sz w:val="22"/>
-      <w:szCs w:val="22"/>
-      <w:lang w:val="es-ES" w:eastAsia="en-US"/>
-      <w14:ligatures w14:val="none"/>
-    </w:rPr>
-  </w:style>
-  <w:style w:type="paragraph" w:customStyle="1" w:styleId="43DF146024864E1EB8A7E7BC6B960B932">
-    <w:name w:val="43DF146024864E1EB8A7E7BC6B960B932"/>
-    <w:rsid w:val="005E436C"/>
-    <w:pPr>
-      <w:widowControl w:val="0"/>
-      <w:autoSpaceDE w:val="0"/>
-      <w:autoSpaceDN w:val="0"/>
-      <w:spacing w:after="0" w:line="240" w:lineRule="auto"/>
-    </w:pPr>
-    <w:rPr>
-      <w:rFonts w:ascii="Times New Roman" w:eastAsia="Times New Roman" w:hAnsi="Times New Roman" w:cs="Times New Roman"/>
-      <w:kern w:val="0"/>
-      <w:sz w:val="22"/>
-      <w:szCs w:val="22"/>
-      <w:lang w:val="es-ES" w:eastAsia="en-US"/>
-      <w14:ligatures w14:val="none"/>
-    </w:rPr>
-  </w:style>
-  <w:style w:type="paragraph" w:customStyle="1" w:styleId="7C4EE2ADC06847E4AA51860CB32C90C3">
-    <w:name w:val="7C4EE2ADC06847E4AA51860CB32C90C3"/>
-    <w:rsid w:val="005E436C"/>
-  </w:style>
-  <w:style w:type="paragraph" w:customStyle="1" w:styleId="766E6613CB044824B65607F3114AAD76">
-    <w:name w:val="766E6613CB044824B65607F3114AAD76"/>
-    <w:rsid w:val="005E436C"/>
-  </w:style>
-  <w:style w:type="paragraph" w:customStyle="1" w:styleId="343BB6CA5B1D4101BB0E06A286CBB267">
-    <w:name w:val="343BB6CA5B1D4101BB0E06A286CBB267"/>
-    <w:rsid w:val="005E436C"/>
-  </w:style>
-  <w:style w:type="paragraph" w:customStyle="1" w:styleId="E4488D3B18CF4CB6A569611BDCC7AFD6">
-    <w:name w:val="E4488D3B18CF4CB6A569611BDCC7AFD6"/>
-    <w:rsid w:val="005E436C"/>
-  </w:style>
-  <w:style w:type="paragraph" w:customStyle="1" w:styleId="BD198714F5954E978C2531EDFA39AE383">
-    <w:name w:val="BD198714F5954E978C2531EDFA39AE383"/>
-    <w:rsid w:val="005E436C"/>
-    <w:pPr>
-      <w:widowControl w:val="0"/>
-      <w:autoSpaceDE w:val="0"/>
-      <w:autoSpaceDN w:val="0"/>
-      <w:spacing w:after="0" w:line="240" w:lineRule="auto"/>
-    </w:pPr>
-    <w:rPr>
-      <w:rFonts w:ascii="Times New Roman" w:eastAsia="Times New Roman" w:hAnsi="Times New Roman" w:cs="Times New Roman"/>
-      <w:kern w:val="0"/>
-      <w:sz w:val="22"/>
-      <w:szCs w:val="22"/>
-      <w:lang w:val="es-ES" w:eastAsia="en-US"/>
-      <w14:ligatures w14:val="none"/>
-    </w:rPr>
-  </w:style>
-  <w:style w:type="paragraph" w:customStyle="1" w:styleId="9AAC77AD32764AC98C8DBC17DFBF2BFF4">
-    <w:name w:val="9AAC77AD32764AC98C8DBC17DFBF2BFF4"/>
-    <w:rsid w:val="005E436C"/>
-    <w:pPr>
-      <w:widowControl w:val="0"/>
-      <w:autoSpaceDE w:val="0"/>
-      <w:autoSpaceDN w:val="0"/>
-      <w:spacing w:after="0" w:line="240" w:lineRule="auto"/>
-      <w:ind w:left="414" w:hanging="293"/>
-    </w:pPr>
-    <w:rPr>
-      <w:rFonts w:ascii="Times New Roman" w:eastAsia="Times New Roman" w:hAnsi="Times New Roman" w:cs="Times New Roman"/>
-      <w:kern w:val="0"/>
-      <w:sz w:val="22"/>
-      <w:szCs w:val="22"/>
-      <w:lang w:val="es-ES" w:eastAsia="en-US"/>
-      <w14:ligatures w14:val="none"/>
-    </w:rPr>
-  </w:style>
-  <w:style w:type="paragraph" w:customStyle="1" w:styleId="5B20193456C142AC8B459CC47B57C2793">
-    <w:name w:val="5B20193456C142AC8B459CC47B57C2793"/>
-    <w:rsid w:val="005E436C"/>
-    <w:pPr>
-      <w:widowControl w:val="0"/>
-      <w:autoSpaceDE w:val="0"/>
-      <w:autoSpaceDN w:val="0"/>
-      <w:spacing w:after="0" w:line="240" w:lineRule="auto"/>
-      <w:ind w:left="414" w:hanging="293"/>
-    </w:pPr>
-    <w:rPr>
-      <w:rFonts w:ascii="Times New Roman" w:eastAsia="Times New Roman" w:hAnsi="Times New Roman" w:cs="Times New Roman"/>
-      <w:kern w:val="0"/>
-      <w:sz w:val="22"/>
-      <w:szCs w:val="22"/>
-      <w:lang w:val="es-ES" w:eastAsia="en-US"/>
-      <w14:ligatures w14:val="none"/>
-    </w:rPr>
-  </w:style>
-  <w:style w:type="paragraph" w:customStyle="1" w:styleId="3066138F71A449B5889C3B41E8DFA06C3">
-    <w:name w:val="3066138F71A449B5889C3B41E8DFA06C3"/>
-    <w:rsid w:val="005E436C"/>
-    <w:pPr>
-      <w:widowControl w:val="0"/>
-      <w:autoSpaceDE w:val="0"/>
-      <w:autoSpaceDN w:val="0"/>
-      <w:spacing w:after="0" w:line="240" w:lineRule="auto"/>
-      <w:ind w:left="414" w:hanging="293"/>
-    </w:pPr>
-    <w:rPr>
-      <w:rFonts w:ascii="Times New Roman" w:eastAsia="Times New Roman" w:hAnsi="Times New Roman" w:cs="Times New Roman"/>
-      <w:kern w:val="0"/>
-      <w:sz w:val="22"/>
-      <w:szCs w:val="22"/>
-      <w:lang w:val="es-ES" w:eastAsia="en-US"/>
-      <w14:ligatures w14:val="none"/>
-    </w:rPr>
-  </w:style>
-  <w:style w:type="paragraph" w:customStyle="1" w:styleId="CBBE1D6A470942929C44D93C726E9FA82">
-    <w:name w:val="CBBE1D6A470942929C44D93C726E9FA82"/>
-    <w:rsid w:val="005E436C"/>
-    <w:pPr>
-      <w:widowControl w:val="0"/>
-      <w:autoSpaceDE w:val="0"/>
-      <w:autoSpaceDN w:val="0"/>
-      <w:spacing w:after="0" w:line="240" w:lineRule="auto"/>
-      <w:ind w:left="414" w:hanging="293"/>
-    </w:pPr>
-    <w:rPr>
-      <w:rFonts w:ascii="Times New Roman" w:eastAsia="Times New Roman" w:hAnsi="Times New Roman" w:cs="Times New Roman"/>
-      <w:kern w:val="0"/>
-      <w:sz w:val="22"/>
-      <w:szCs w:val="22"/>
-      <w:lang w:val="es-ES" w:eastAsia="en-US"/>
-      <w14:ligatures w14:val="none"/>
-    </w:rPr>
-  </w:style>
-  <w:style w:type="paragraph" w:customStyle="1" w:styleId="FF1D8D9A8F9A434F9490F30E5A60FD073">
-    <w:name w:val="FF1D8D9A8F9A434F9490F30E5A60FD073"/>
-    <w:rsid w:val="005E436C"/>
-    <w:pPr>
-      <w:widowControl w:val="0"/>
-      <w:autoSpaceDE w:val="0"/>
-      <w:autoSpaceDN w:val="0"/>
-      <w:spacing w:after="0" w:line="240" w:lineRule="auto"/>
-      <w:ind w:left="414" w:hanging="293"/>
-    </w:pPr>
-    <w:rPr>
-      <w:rFonts w:ascii="Times New Roman" w:eastAsia="Times New Roman" w:hAnsi="Times New Roman" w:cs="Times New Roman"/>
-      <w:kern w:val="0"/>
-      <w:sz w:val="22"/>
-      <w:szCs w:val="22"/>
-      <w:lang w:val="es-ES" w:eastAsia="en-US"/>
-      <w14:ligatures w14:val="none"/>
-    </w:rPr>
-  </w:style>
-  <w:style w:type="paragraph" w:customStyle="1" w:styleId="76DBBFD438F54BCF9C895E82999D03173">
-    <w:name w:val="76DBBFD438F54BCF9C895E82999D03173"/>
-    <w:rsid w:val="005E436C"/>
-    <w:pPr>
-      <w:widowControl w:val="0"/>
-      <w:autoSpaceDE w:val="0"/>
-      <w:autoSpaceDN w:val="0"/>
-      <w:spacing w:after="0" w:line="240" w:lineRule="auto"/>
-      <w:ind w:left="414" w:hanging="293"/>
-    </w:pPr>
-    <w:rPr>
-      <w:rFonts w:ascii="Times New Roman" w:eastAsia="Times New Roman" w:hAnsi="Times New Roman" w:cs="Times New Roman"/>
-      <w:kern w:val="0"/>
-      <w:sz w:val="22"/>
-      <w:szCs w:val="22"/>
-      <w:lang w:val="es-ES" w:eastAsia="en-US"/>
-      <w14:ligatures w14:val="none"/>
-    </w:rPr>
-  </w:style>
-  <w:style w:type="paragraph" w:customStyle="1" w:styleId="A6ED8FBC04B24CB4A5BD7363445F8B503">
-    <w:name w:val="A6ED8FBC04B24CB4A5BD7363445F8B503"/>
-    <w:rsid w:val="005E436C"/>
-    <w:pPr>
-      <w:widowControl w:val="0"/>
-      <w:autoSpaceDE w:val="0"/>
-      <w:autoSpaceDN w:val="0"/>
-      <w:spacing w:after="0" w:line="240" w:lineRule="auto"/>
-      <w:ind w:left="414" w:hanging="293"/>
-    </w:pPr>
-    <w:rPr>
-      <w:rFonts w:ascii="Times New Roman" w:eastAsia="Times New Roman" w:hAnsi="Times New Roman" w:cs="Times New Roman"/>
-      <w:kern w:val="0"/>
-      <w:sz w:val="22"/>
-      <w:szCs w:val="22"/>
-      <w:lang w:val="es-ES" w:eastAsia="en-US"/>
-      <w14:ligatures w14:val="none"/>
-    </w:rPr>
-  </w:style>
-  <w:style w:type="paragraph" w:customStyle="1" w:styleId="DDB1FC699D3D42CBAD186C8387E54AC43">
-    <w:name w:val="DDB1FC699D3D42CBAD186C8387E54AC43"/>
-    <w:rsid w:val="005E436C"/>
-    <w:pPr>
-      <w:widowControl w:val="0"/>
-      <w:autoSpaceDE w:val="0"/>
-      <w:autoSpaceDN w:val="0"/>
-      <w:spacing w:after="0" w:line="240" w:lineRule="auto"/>
-      <w:ind w:left="414" w:hanging="293"/>
-    </w:pPr>
-    <w:rPr>
-      <w:rFonts w:ascii="Times New Roman" w:eastAsia="Times New Roman" w:hAnsi="Times New Roman" w:cs="Times New Roman"/>
-      <w:kern w:val="0"/>
-      <w:sz w:val="22"/>
-      <w:szCs w:val="22"/>
-      <w:lang w:val="es-ES" w:eastAsia="en-US"/>
-      <w14:ligatures w14:val="none"/>
-    </w:rPr>
-  </w:style>
-  <w:style w:type="paragraph" w:customStyle="1" w:styleId="FC7383FBBDCE4B12B06C00CA0E92CBF2">
-    <w:name w:val="FC7383FBBDCE4B12B06C00CA0E92CBF2"/>
-    <w:rsid w:val="005E436C"/>
-    <w:pPr>
-      <w:widowControl w:val="0"/>
-      <w:autoSpaceDE w:val="0"/>
-      <w:autoSpaceDN w:val="0"/>
-      <w:spacing w:after="0" w:line="240" w:lineRule="auto"/>
-    </w:pPr>
-    <w:rPr>
-      <w:rFonts w:ascii="Times New Roman" w:eastAsia="Times New Roman" w:hAnsi="Times New Roman" w:cs="Times New Roman"/>
-      <w:kern w:val="0"/>
-      <w:lang w:val="es-ES" w:eastAsia="en-US"/>
-      <w14:ligatures w14:val="none"/>
-    </w:rPr>
-  </w:style>
-  <w:style w:type="paragraph" w:customStyle="1" w:styleId="8D7BB10A85A143A4ADF1C6817FAA9F473">
-    <w:name w:val="8D7BB10A85A143A4ADF1C6817FAA9F473"/>
-    <w:rsid w:val="005E436C"/>
-    <w:pPr>
-      <w:widowControl w:val="0"/>
-      <w:autoSpaceDE w:val="0"/>
-      <w:autoSpaceDN w:val="0"/>
-      <w:spacing w:after="0" w:line="240" w:lineRule="auto"/>
-    </w:pPr>
-    <w:rPr>
-      <w:rFonts w:ascii="Times New Roman" w:eastAsia="Times New Roman" w:hAnsi="Times New Roman" w:cs="Times New Roman"/>
-      <w:kern w:val="0"/>
-      <w:sz w:val="22"/>
-      <w:szCs w:val="22"/>
-      <w:lang w:val="es-ES" w:eastAsia="en-US"/>
-      <w14:ligatures w14:val="none"/>
-    </w:rPr>
-  </w:style>
-  <w:style w:type="paragraph" w:customStyle="1" w:styleId="5CB26C974E064AD3B89A5D8B60A084033">
-    <w:name w:val="5CB26C974E064AD3B89A5D8B60A084033"/>
-    <w:rsid w:val="005E436C"/>
-    <w:pPr>
-      <w:widowControl w:val="0"/>
-      <w:autoSpaceDE w:val="0"/>
-      <w:autoSpaceDN w:val="0"/>
-      <w:spacing w:after="0" w:line="240" w:lineRule="auto"/>
-    </w:pPr>
-    <w:rPr>
-      <w:rFonts w:ascii="Times New Roman" w:eastAsia="Times New Roman" w:hAnsi="Times New Roman" w:cs="Times New Roman"/>
-      <w:kern w:val="0"/>
-      <w:sz w:val="22"/>
-      <w:szCs w:val="22"/>
-      <w:lang w:val="es-ES" w:eastAsia="en-US"/>
-      <w14:ligatures w14:val="none"/>
-    </w:rPr>
-  </w:style>
-  <w:style w:type="paragraph" w:customStyle="1" w:styleId="E4488D3B18CF4CB6A569611BDCC7AFD61">
-    <w:name w:val="E4488D3B18CF4CB6A569611BDCC7AFD61"/>
-    <w:rsid w:val="005E436C"/>
-    <w:pPr>
-      <w:widowControl w:val="0"/>
-      <w:autoSpaceDE w:val="0"/>
-      <w:autoSpaceDN w:val="0"/>
-      <w:spacing w:after="0" w:line="240" w:lineRule="auto"/>
-    </w:pPr>
-    <w:rPr>
-      <w:rFonts w:ascii="Times New Roman" w:eastAsia="Times New Roman" w:hAnsi="Times New Roman" w:cs="Times New Roman"/>
-      <w:kern w:val="0"/>
-      <w:sz w:val="22"/>
-      <w:szCs w:val="22"/>
-      <w:lang w:val="es-ES" w:eastAsia="en-US"/>
-      <w14:ligatures w14:val="none"/>
-    </w:rPr>
-  </w:style>
-  <w:style w:type="paragraph" w:customStyle="1" w:styleId="56D45886DEA047F2A04F0E3B0F4C61013">
-    <w:name w:val="56D45886DEA047F2A04F0E3B0F4C61013"/>
-    <w:rsid w:val="005E436C"/>
-    <w:pPr>
-      <w:widowControl w:val="0"/>
-      <w:autoSpaceDE w:val="0"/>
-      <w:autoSpaceDN w:val="0"/>
-      <w:spacing w:after="0" w:line="240" w:lineRule="auto"/>
-    </w:pPr>
-    <w:rPr>
-      <w:rFonts w:ascii="Times New Roman" w:eastAsia="Times New Roman" w:hAnsi="Times New Roman" w:cs="Times New Roman"/>
-      <w:kern w:val="0"/>
-      <w:sz w:val="22"/>
-      <w:szCs w:val="22"/>
-      <w:lang w:val="es-ES" w:eastAsia="en-US"/>
-      <w14:ligatures w14:val="none"/>
-    </w:rPr>
-  </w:style>
-  <w:style w:type="paragraph" w:customStyle="1" w:styleId="77557087C0684139A4243ED7BA9D07883">
-    <w:name w:val="77557087C0684139A4243ED7BA9D07883"/>
-    <w:rsid w:val="005E436C"/>
-    <w:pPr>
-      <w:widowControl w:val="0"/>
-      <w:autoSpaceDE w:val="0"/>
-      <w:autoSpaceDN w:val="0"/>
-      <w:spacing w:after="0" w:line="240" w:lineRule="auto"/>
-    </w:pPr>
-    <w:rPr>
-      <w:rFonts w:ascii="Times New Roman" w:eastAsia="Times New Roman" w:hAnsi="Times New Roman" w:cs="Times New Roman"/>
-      <w:kern w:val="0"/>
-      <w:sz w:val="22"/>
-      <w:szCs w:val="22"/>
-      <w:lang w:val="es-ES" w:eastAsia="en-US"/>
-      <w14:ligatures w14:val="none"/>
-    </w:rPr>
-  </w:style>
-  <w:style w:type="paragraph" w:customStyle="1" w:styleId="43DF146024864E1EB8A7E7BC6B960B933">
-    <w:name w:val="43DF146024864E1EB8A7E7BC6B960B933"/>
-    <w:rsid w:val="005E436C"/>
-    <w:pPr>
-      <w:widowControl w:val="0"/>
-      <w:autoSpaceDE w:val="0"/>
-      <w:autoSpaceDN w:val="0"/>
-      <w:spacing w:after="0" w:line="240" w:lineRule="auto"/>
-    </w:pPr>
-    <w:rPr>
-      <w:rFonts w:ascii="Times New Roman" w:eastAsia="Times New Roman" w:hAnsi="Times New Roman" w:cs="Times New Roman"/>
-      <w:kern w:val="0"/>
-      <w:sz w:val="22"/>
-      <w:szCs w:val="22"/>
-      <w:lang w:val="es-ES" w:eastAsia="en-US"/>
-      <w14:ligatures w14:val="none"/>
-    </w:rPr>
-  </w:style>
   <w:style w:type="paragraph" w:customStyle="1" w:styleId="BD198714F5954E978C2531EDFA39AE385">
     <w:name w:val="BD198714F5954E978C2531EDFA39AE385"/>
     <w:rsid w:val="005E436C"/>
@@ -7164,96 +5583,6 @@
   </w:style>
   <w:style w:type="paragraph" w:customStyle="1" w:styleId="8D7BB10A85A143A4ADF1C6817FAA9F475">
     <w:name w:val="8D7BB10A85A143A4ADF1C6817FAA9F475"/>
-    <w:rsid w:val="005E436C"/>
-    <w:pPr>
-      <w:widowControl w:val="0"/>
-      <w:autoSpaceDE w:val="0"/>
-      <w:autoSpaceDN w:val="0"/>
-      <w:spacing w:after="0" w:line="240" w:lineRule="auto"/>
-    </w:pPr>
-    <w:rPr>
-      <w:rFonts w:ascii="Times New Roman" w:eastAsia="Times New Roman" w:hAnsi="Times New Roman" w:cs="Times New Roman"/>
-      <w:kern w:val="0"/>
-      <w:sz w:val="22"/>
-      <w:szCs w:val="22"/>
-      <w:lang w:val="es-ES" w:eastAsia="en-US"/>
-      <w14:ligatures w14:val="none"/>
-    </w:rPr>
-  </w:style>
-  <w:style w:type="paragraph" w:customStyle="1" w:styleId="5CB26C974E064AD3B89A5D8B60A084034">
-    <w:name w:val="5CB26C974E064AD3B89A5D8B60A084034"/>
-    <w:rsid w:val="005E436C"/>
-    <w:pPr>
-      <w:widowControl w:val="0"/>
-      <w:autoSpaceDE w:val="0"/>
-      <w:autoSpaceDN w:val="0"/>
-      <w:spacing w:after="0" w:line="240" w:lineRule="auto"/>
-    </w:pPr>
-    <w:rPr>
-      <w:rFonts w:ascii="Times New Roman" w:eastAsia="Times New Roman" w:hAnsi="Times New Roman" w:cs="Times New Roman"/>
-      <w:kern w:val="0"/>
-      <w:sz w:val="22"/>
-      <w:szCs w:val="22"/>
-      <w:lang w:val="es-ES" w:eastAsia="en-US"/>
-      <w14:ligatures w14:val="none"/>
-    </w:rPr>
-  </w:style>
-  <w:style w:type="paragraph" w:customStyle="1" w:styleId="E4488D3B18CF4CB6A569611BDCC7AFD62">
-    <w:name w:val="E4488D3B18CF4CB6A569611BDCC7AFD62"/>
-    <w:rsid w:val="005E436C"/>
-    <w:pPr>
-      <w:widowControl w:val="0"/>
-      <w:autoSpaceDE w:val="0"/>
-      <w:autoSpaceDN w:val="0"/>
-      <w:spacing w:after="0" w:line="240" w:lineRule="auto"/>
-    </w:pPr>
-    <w:rPr>
-      <w:rFonts w:ascii="Times New Roman" w:eastAsia="Times New Roman" w:hAnsi="Times New Roman" w:cs="Times New Roman"/>
-      <w:kern w:val="0"/>
-      <w:sz w:val="22"/>
-      <w:szCs w:val="22"/>
-      <w:lang w:val="es-ES" w:eastAsia="en-US"/>
-      <w14:ligatures w14:val="none"/>
-    </w:rPr>
-  </w:style>
-  <w:style w:type="paragraph" w:customStyle="1" w:styleId="56D45886DEA047F2A04F0E3B0F4C61014">
-    <w:name w:val="56D45886DEA047F2A04F0E3B0F4C61014"/>
-    <w:rsid w:val="005E436C"/>
-    <w:pPr>
-      <w:widowControl w:val="0"/>
-      <w:autoSpaceDE w:val="0"/>
-      <w:autoSpaceDN w:val="0"/>
-      <w:spacing w:after="0" w:line="240" w:lineRule="auto"/>
-    </w:pPr>
-    <w:rPr>
-      <w:rFonts w:ascii="Times New Roman" w:eastAsia="Times New Roman" w:hAnsi="Times New Roman" w:cs="Times New Roman"/>
-      <w:kern w:val="0"/>
-      <w:sz w:val="22"/>
-      <w:szCs w:val="22"/>
-      <w:lang w:val="es-ES" w:eastAsia="en-US"/>
-      <w14:ligatures w14:val="none"/>
-    </w:rPr>
-  </w:style>
-  <w:style w:type="paragraph" w:customStyle="1" w:styleId="77557087C0684139A4243ED7BA9D07884">
-    <w:name w:val="77557087C0684139A4243ED7BA9D07884"/>
-    <w:rsid w:val="005E436C"/>
-    <w:pPr>
-      <w:widowControl w:val="0"/>
-      <w:autoSpaceDE w:val="0"/>
-      <w:autoSpaceDN w:val="0"/>
-      <w:spacing w:after="0" w:line="240" w:lineRule="auto"/>
-    </w:pPr>
-    <w:rPr>
-      <w:rFonts w:ascii="Times New Roman" w:eastAsia="Times New Roman" w:hAnsi="Times New Roman" w:cs="Times New Roman"/>
-      <w:kern w:val="0"/>
-      <w:sz w:val="22"/>
-      <w:szCs w:val="22"/>
-      <w:lang w:val="es-ES" w:eastAsia="en-US"/>
-      <w14:ligatures w14:val="none"/>
-    </w:rPr>
-  </w:style>
-  <w:style w:type="paragraph" w:customStyle="1" w:styleId="43DF146024864E1EB8A7E7BC6B960B934">
-    <w:name w:val="43DF146024864E1EB8A7E7BC6B960B934"/>
     <w:rsid w:val="005E436C"/>
     <w:pPr>
       <w:widowControl w:val="0"/>

</xml_diff>

<commit_message>
correccciones oficio dosaje y toxicologia
</commit_message>
<xml_diff>
--- a/sistema_web/src/main/resources/templates/informe_dosaje.docx
+++ b/sistema_web/src/main/resources/templates/informe_dosaje.docx
@@ -523,14 +523,34 @@
               <w:rPr>
                 <w:sz w:val="24"/>
               </w:rPr>
-              <w:t>: CAP. (S) PNP Javier Alexander HUAMANI</w:t>
+              <w:t xml:space="preserve">: </w:t>
             </w:r>
-            <w:r>
-              <w:rPr>
-                <w:sz w:val="24"/>
-              </w:rPr>
-              <w:t xml:space="preserve"> CORDOVA, identificada con CIP N° 416357 Químico Farmacéutico CQFP 20289</w:t>
-            </w:r>
+            <w:sdt>
+              <w:sdtPr>
+                <w:rPr>
+                  <w:sz w:val="24"/>
+                </w:rPr>
+                <w:id w:val="623423134"/>
+                <w:placeholder>
+                  <w:docPart w:val="1FD3C6816BB74827A1AAB6D7D248BBA9"/>
+                </w:placeholder>
+                <w:showingPlcHdr/>
+                <w:dropDownList>
+                  <w:listItem w:displayText="CAP. (S) PNP Javier Alexander HUAMANI CORDOVA, identificada con CIP N° 416357 Químico Farmacéutico CQFP 20289 " w:value="CAP. (S) PNP Javier Alexander HUAMANI CORDOVA, identificada con CIP N° 416357 Químico Farmacéutico CQFP 20289 "/>
+                  <w:listItem w:displayText="Químico farmacéutico CAP. S. PNP Jackeline Zumiko HUAMAN TITO C.Q.F.P. N°.21835" w:value="Químico farmacéutico CAP. S. PNP Jackeline Zumiko HUAMAN TITO C.Q.F.P. N°.21835"/>
+                </w:dropDownList>
+              </w:sdtPr>
+              <w:sdtContent>
+                <w:r>
+                  <w:rPr>
+                    <w:rStyle w:val="Textodelmarcadordeposicin"/>
+                    <w:rFonts w:eastAsiaTheme="minorHAnsi"/>
+                    <w:highlight w:val="lightGray"/>
+                  </w:rPr>
+                  <w:t>Elija un químico.</w:t>
+                </w:r>
+              </w:sdtContent>
+            </w:sdt>
             <w:r>
               <w:rPr>
                 <w:sz w:val="24"/>
@@ -656,6 +676,12 @@
                 <w:sz w:val="24"/>
               </w:rPr>
               <w:t xml:space="preserve"> </w:t>
+            </w:r>
+            <w:r>
+              <w:rPr>
+                <w:sz w:val="24"/>
+              </w:rPr>
+              <w:t>2026</w:t>
             </w:r>
           </w:p>
         </w:tc>
@@ -791,6 +817,12 @@
                 <w:sz w:val="24"/>
               </w:rPr>
               <w:t xml:space="preserve"> </w:t>
+            </w:r>
+            <w:r>
+              <w:rPr>
+                <w:sz w:val="24"/>
+              </w:rPr>
+              <w:t>2026</w:t>
             </w:r>
           </w:p>
         </w:tc>
@@ -945,9 +977,8 @@
                 <w:placeholder>
                   <w:docPart w:val="CBBE1D6A470942929C44D93C726E9FA8"/>
                 </w:placeholder>
-                <w:showingPlcHdr/>
                 <w:dataBinding w:prefixMappings="xmlns:ns0='http://purl.org/dc/elements/1.1/' xmlns:ns1='http://schemas.openxmlformats.org/package/2006/metadata/core-properties' " w:xpath="/ns1:coreProperties[1]/ns0:creator[1]" w:storeItemID="{6C3C8BC8-F283-45AE-878A-BAB7291924A1}"/>
-                <w:dropDownList w:lastValue="">
+                <w:dropDownList w:lastValue="Sangre">
                   <w:listItem w:value="Elija un elemento."/>
                   <w:listItem w:displayText="Sangre" w:value="Sangre"/>
                   <w:listItem w:displayText="Orina" w:value="Orina"/>
@@ -957,11 +988,9 @@
               <w:sdtContent>
                 <w:r>
                   <w:rPr>
-                    <w:rStyle w:val="Textodelmarcadordeposicin"/>
-                    <w:rFonts w:eastAsiaTheme="minorHAnsi"/>
-                    <w:highlight w:val="lightGray"/>
+                    <w:sz w:val="24"/>
                   </w:rPr>
-                  <w:t>Elija un elemento.</w:t>
+                  <w:t>Sangre</w:t>
                 </w:r>
               </w:sdtContent>
             </w:sdt>
@@ -1557,7 +1586,7 @@
       </w:tblPr>
       <w:tblGrid>
         <w:gridCol w:w="1943"/>
-        <w:gridCol w:w="2477"/>
+        <w:gridCol w:w="2593"/>
       </w:tblGrid>
       <w:tr>
         <w:trPr>
@@ -1587,7 +1616,7 @@
         </w:tc>
         <w:tc>
           <w:tcPr>
-            <w:tcW w:w="2309" w:type="dxa"/>
+            <w:tcW w:w="2593" w:type="dxa"/>
             <w:vAlign w:val="center"/>
           </w:tcPr>
           <w:p>
@@ -1634,47 +1663,46 @@
             </w:r>
           </w:p>
         </w:tc>
-        <w:sdt>
-          <w:sdtPr>
-            <w:tag w:val="CUALITATIVO"/>
-            <w:id w:val="1227502080"/>
-            <w:lock w:val="sdtLocked"/>
-            <w:placeholder>
-              <w:docPart w:val="FC7383FBBDCE4B12B06C00CA0E92CBF2"/>
-            </w:placeholder>
-            <w:showingPlcHdr/>
-            <w:dataBinding w:prefixMappings="xmlns:ns0='http://purl.org/dc/elements/1.1/' xmlns:ns1='http://schemas.openxmlformats.org/package/2006/metadata/core-properties' " w:xpath="/ns1:coreProperties[1]/ns1:keywords[1]" w:storeItemID="{6C3C8BC8-F283-45AE-878A-BAB7291924A1}"/>
-            <w:dropDownList w:lastValue="">
-              <w:listItem w:value="Elija un elemento."/>
-              <w:listItem w:displayText="POSITIVO" w:value="POSITIVO"/>
-              <w:listItem w:displayText="NEGATIVO" w:value="NEGATIVO"/>
-              <w:listItem w:displayText="ADETERMINADO" w:value="ADETERMINADO"/>
-            </w:dropDownList>
-          </w:sdtPr>
-          <w:sdtContent>
-            <w:tc>
-              <w:tcPr>
-                <w:tcW w:w="2309" w:type="dxa"/>
-                <w:vAlign w:val="center"/>
-              </w:tcPr>
-              <w:p>
-                <w:pPr>
-                  <w:pStyle w:val="Textoindependiente"/>
-                  <w:spacing w:before="8"/>
-                  <w:jc w:val="center"/>
-                </w:pPr>
+        <w:tc>
+          <w:tcPr>
+            <w:tcW w:w="2593" w:type="dxa"/>
+            <w:vAlign w:val="center"/>
+          </w:tcPr>
+          <w:p>
+            <w:pPr>
+              <w:pStyle w:val="Textoindependiente"/>
+              <w:spacing w:before="8"/>
+              <w:jc w:val="center"/>
+            </w:pPr>
+            <w:sdt>
+              <w:sdtPr>
+                <w:tag w:val="CUALITATIVO"/>
+                <w:id w:val="-825434668"/>
+                <w:lock w:val="sdtLocked"/>
+                <w:placeholder>
+                  <w:docPart w:val="8C515E07FB3A4AFFAB1F257712F95AA8"/>
+                </w:placeholder>
+                <w:showingPlcHdr/>
+                <w:dropDownList>
+                  <w:listItem w:displayText="Elegir elemento" w:value="Elegir elemento"/>
+                  <w:listItem w:displayText="POSITIVO" w:value="POSITIVO"/>
+                  <w:listItem w:displayText="NEGATIVO" w:value="NEGATIVO"/>
+                  <w:listItem w:displayText="ADETERMINADO" w:value="ADETERMINADO"/>
+                </w:dropDownList>
+              </w:sdtPr>
+              <w:sdtContent>
                 <w:r>
                   <w:rPr>
                     <w:rStyle w:val="Textodelmarcadordeposicin"/>
                     <w:rFonts w:eastAsiaTheme="minorHAnsi"/>
                     <w:highlight w:val="lightGray"/>
                   </w:rPr>
-                  <w:t>Elija un elemento.</w:t>
+                  <w:t>Elija un químico.</w:t>
                 </w:r>
-              </w:p>
-            </w:tc>
-          </w:sdtContent>
-        </w:sdt>
+              </w:sdtContent>
+            </w:sdt>
+          </w:p>
+        </w:tc>
       </w:tr>
       <w:tr>
         <w:trPr>
@@ -1704,7 +1732,7 @@
         </w:tc>
         <w:tc>
           <w:tcPr>
-            <w:tcW w:w="2309" w:type="dxa"/>
+            <w:tcW w:w="2593" w:type="dxa"/>
             <w:vAlign w:val="center"/>
           </w:tcPr>
           <w:p>
@@ -1822,22 +1850,20 @@
                                 </w:rPr>
                                 <w:tag w:val="TIPOMUESTRA"/>
                                 <w:id w:val="1004711817"/>
-                                <w:showingPlcHdr/>
                                 <w:dataBinding w:prefixMappings="xmlns:ns0='http://purl.org/dc/elements/1.1/' xmlns:ns1='http://schemas.openxmlformats.org/package/2006/metadata/core-properties' " w:xpath="/ns1:coreProperties[1]/ns0:creator[1]" w:storeItemID="{6C3C8BC8-F283-45AE-878A-BAB7291924A1}"/>
-                                <w:dropDownList w:lastValue="">
+                                <w:dropDownList w:lastValue="Sangre">
                                   <w:listItem w:value="Elija un elemento."/>
-                                  <w:listItem w:displayText="SANGRE" w:value="SANGRE"/>
-                                  <w:listItem w:displayText="ORINA" w:value="ORINA"/>
-                                  <w:listItem w:displayText="HUMOR VITREO" w:value="HUMOR VITREO"/>
+                                  <w:listItem w:displayText="Sangre" w:value="Sangre"/>
+                                  <w:listItem w:displayText="Orina" w:value="Orina"/>
+                                  <w:listItem w:displayText="Humor Vítreo" w:value="Humor Vítreo"/>
                                 </w:dropDownList>
                               </w:sdtPr>
                               <w:sdtContent>
                                 <w:r>
                                   <w:rPr>
-                                    <w:rStyle w:val="Textodelmarcadordeposicin"/>
-                                    <w:rFonts w:eastAsiaTheme="minorHAnsi"/>
+                                    <w:sz w:val="24"/>
                                   </w:rPr>
-                                  <w:t>Elija un elemento.</w:t>
+                                  <w:t>Sangre</w:t>
                                 </w:r>
                               </w:sdtContent>
                             </w:sdt>
@@ -1857,6 +1883,9 @@
                               <w:sdtPr>
                                 <w:tag w:val="CUALITATIVO"/>
                                 <w:id w:val="470938665"/>
+                                <w:placeholder>
+                                  <w:docPart w:val="9AE7BC49A1E4426EBF8651F6CE339872"/>
+                                </w:placeholder>
                                 <w:showingPlcHdr/>
                                 <w:dataBinding w:prefixMappings="xmlns:ns0='http://purl.org/dc/elements/1.1/' xmlns:ns1='http://schemas.openxmlformats.org/package/2006/metadata/core-properties' " w:xpath="/ns1:coreProperties[1]/ns1:keywords[1]" w:storeItemID="{6C3C8BC8-F283-45AE-878A-BAB7291924A1}"/>
                                 <w:dropDownList w:lastValue="">
@@ -1898,6 +1927,9 @@
                                 </w:rPr>
                                 <w:id w:val="-723143956"/>
                                 <w:lock w:val="sdtLocked"/>
+                                <w:placeholder>
+                                  <w:docPart w:val="9AC0475941564BEA9F1AD01A2EA6FEF1"/>
+                                </w:placeholder>
                                 <w:showingPlcHdr/>
                                 <w:text/>
                               </w:sdtPr>
@@ -1947,6 +1979,9 @@
                                 </w:rPr>
                                 <w:id w:val="-278337628"/>
                                 <w:lock w:val="sdtLocked"/>
+                                <w:placeholder>
+                                  <w:docPart w:val="2CF60BE5248C4F0EBEC2ADA52C415711"/>
+                                </w:placeholder>
                                 <w:showingPlcHdr/>
                                 <w:text/>
                               </w:sdtPr>
@@ -2080,22 +2115,20 @@
                           </w:rPr>
                           <w:tag w:val="TIPOMUESTRA"/>
                           <w:id w:val="1004711817"/>
-                          <w:showingPlcHdr/>
                           <w:dataBinding w:prefixMappings="xmlns:ns0='http://purl.org/dc/elements/1.1/' xmlns:ns1='http://schemas.openxmlformats.org/package/2006/metadata/core-properties' " w:xpath="/ns1:coreProperties[1]/ns0:creator[1]" w:storeItemID="{6C3C8BC8-F283-45AE-878A-BAB7291924A1}"/>
-                          <w:dropDownList w:lastValue="">
+                          <w:dropDownList w:lastValue="Sangre">
                             <w:listItem w:value="Elija un elemento."/>
-                            <w:listItem w:displayText="SANGRE" w:value="SANGRE"/>
-                            <w:listItem w:displayText="ORINA" w:value="ORINA"/>
-                            <w:listItem w:displayText="HUMOR VITREO" w:value="HUMOR VITREO"/>
+                            <w:listItem w:displayText="Sangre" w:value="Sangre"/>
+                            <w:listItem w:displayText="Orina" w:value="Orina"/>
+                            <w:listItem w:displayText="Humor Vítreo" w:value="Humor Vítreo"/>
                           </w:dropDownList>
                         </w:sdtPr>
                         <w:sdtContent>
                           <w:r>
                             <w:rPr>
-                              <w:rStyle w:val="Textodelmarcadordeposicin"/>
-                              <w:rFonts w:eastAsiaTheme="minorHAnsi"/>
+                              <w:sz w:val="24"/>
                             </w:rPr>
-                            <w:t>Elija un elemento.</w:t>
+                            <w:t>Sangre</w:t>
                           </w:r>
                         </w:sdtContent>
                       </w:sdt>
@@ -2115,6 +2148,9 @@
                         <w:sdtPr>
                           <w:tag w:val="CUALITATIVO"/>
                           <w:id w:val="470938665"/>
+                          <w:placeholder>
+                            <w:docPart w:val="9AE7BC49A1E4426EBF8651F6CE339872"/>
+                          </w:placeholder>
                           <w:showingPlcHdr/>
                           <w:dataBinding w:prefixMappings="xmlns:ns0='http://purl.org/dc/elements/1.1/' xmlns:ns1='http://schemas.openxmlformats.org/package/2006/metadata/core-properties' " w:xpath="/ns1:coreProperties[1]/ns1:keywords[1]" w:storeItemID="{6C3C8BC8-F283-45AE-878A-BAB7291924A1}"/>
                           <w:dropDownList w:lastValue="">
@@ -2156,6 +2192,9 @@
                           </w:rPr>
                           <w:id w:val="-723143956"/>
                           <w:lock w:val="sdtLocked"/>
+                          <w:placeholder>
+                            <w:docPart w:val="9AC0475941564BEA9F1AD01A2EA6FEF1"/>
+                          </w:placeholder>
                           <w:showingPlcHdr/>
                           <w:text/>
                         </w:sdtPr>
@@ -2205,6 +2244,9 @@
                           </w:rPr>
                           <w:id w:val="-278337628"/>
                           <w:lock w:val="sdtLocked"/>
+                          <w:placeholder>
+                            <w:docPart w:val="2CF60BE5248C4F0EBEC2ADA52C415711"/>
+                          </w:placeholder>
                           <w:showingPlcHdr/>
                           <w:text/>
                         </w:sdtPr>
@@ -2353,16 +2395,16 @@
         <mc:AlternateContent>
           <mc:Choice Requires="wps">
             <w:drawing>
-              <wp:anchor distT="0" distB="0" distL="114300" distR="114300" simplePos="0" relativeHeight="251639808" behindDoc="0" locked="0" layoutInCell="1" allowOverlap="1" wp14:anchorId="4F04AE25" wp14:editId="34E2C306">
+              <wp:anchor distT="0" distB="0" distL="114300" distR="114300" simplePos="0" relativeHeight="251639808" behindDoc="0" locked="0" layoutInCell="1" allowOverlap="1" wp14:anchorId="4F04AE25" wp14:editId="1B1D6053">
                 <wp:simplePos x="0" y="0"/>
                 <wp:positionH relativeFrom="column">
-                  <wp:posOffset>-247650</wp:posOffset>
+                  <wp:posOffset>-245745</wp:posOffset>
                 </wp:positionH>
                 <wp:positionV relativeFrom="paragraph">
-                  <wp:posOffset>105582</wp:posOffset>
+                  <wp:posOffset>105410</wp:posOffset>
                 </wp:positionV>
-                <wp:extent cx="2507615" cy="1816735"/>
-                <wp:effectExtent l="0" t="0" r="6985" b="0"/>
+                <wp:extent cx="2689860" cy="1816735"/>
+                <wp:effectExtent l="0" t="0" r="0" b="0"/>
                 <wp:wrapNone/>
                 <wp:docPr id="11" name="Cuadro de texto 11"/>
                 <wp:cNvGraphicFramePr/>
@@ -2373,7 +2415,7 @@
                       <wps:spPr>
                         <a:xfrm>
                           <a:off x="0" y="0"/>
-                          <a:ext cx="2507615" cy="1816735"/>
+                          <a:ext cx="2689860" cy="1816735"/>
                         </a:xfrm>
                         <a:prstGeom prst="rect">
                           <a:avLst/>
@@ -2560,7 +2602,7 @@
           </mc:Choice>
           <mc:Fallback>
             <w:pict>
-              <v:shape w14:anchorId="4F04AE25" id="Cuadro de texto 11" o:spid="_x0000_s1028" type="#_x0000_t202" style="position:absolute;left:0;text-align:left;margin-left:-19.5pt;margin-top:8.3pt;width:197.45pt;height:143.05pt;z-index:251639808;visibility:visible;mso-wrap-style:square;mso-width-percent:0;mso-height-percent:0;mso-wrap-distance-left:9pt;mso-wrap-distance-top:0;mso-wrap-distance-right:9pt;mso-wrap-distance-bottom:0;mso-position-horizontal:absolute;mso-position-horizontal-relative:text;mso-position-vertical:absolute;mso-position-vertical-relative:text;mso-width-percent:0;mso-height-percent:0;mso-width-relative:margin;mso-height-relative:margin;v-text-anchor:top" o:gfxdata="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" fillcolor="white [3201]" stroked="f" strokeweight=".5pt">
+              <v:shape w14:anchorId="4F04AE25" id="Cuadro de texto 11" o:spid="_x0000_s1028" type="#_x0000_t202" style="position:absolute;left:0;text-align:left;margin-left:-19.35pt;margin-top:8.3pt;width:211.8pt;height:143.05pt;z-index:251639808;visibility:visible;mso-wrap-style:square;mso-width-percent:0;mso-height-percent:0;mso-wrap-distance-left:9pt;mso-wrap-distance-top:0;mso-wrap-distance-right:9pt;mso-wrap-distance-bottom:0;mso-position-horizontal:absolute;mso-position-horizontal-relative:text;mso-position-vertical:absolute;mso-position-vertical-relative:text;mso-width-percent:0;mso-height-percent:0;mso-width-relative:margin;mso-height-relative:margin;v-text-anchor:top" o:gfxdata="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" fillcolor="white [3201]" stroked="f" strokeweight=".5pt">
                 <v:textbox>
                   <w:txbxContent>
                     <w:p>
@@ -2767,6 +2809,9 @@
                               <w:tag w:val="FECHAACTUAL"/>
                               <w:id w:val="468098739"/>
                               <w:lock w:val="sdtLocked"/>
+                              <w:placeholder>
+                                <w:docPart w:val="300FC2D477344D158D5FB3740990AE57"/>
+                              </w:placeholder>
                               <w:showingPlcHdr/>
                               <w:date>
                                 <w:dateFormat w:val="dddd, d 'de' MMMM 'de' yyyy"/>
@@ -2812,6 +2857,9 @@
                         <w:tag w:val="FECHAACTUAL"/>
                         <w:id w:val="468098739"/>
                         <w:lock w:val="sdtLocked"/>
+                        <w:placeholder>
+                          <w:docPart w:val="300FC2D477344D158D5FB3740990AE57"/>
+                        </w:placeholder>
                         <w:showingPlcHdr/>
                         <w:date>
                           <w:dateFormat w:val="dddd, d 'de' MMMM 'de' yyyy"/>
@@ -2888,6 +2936,14 @@
           <w:sz w:val="16"/>
         </w:rPr>
       </w:pPr>
+      <w:r>
+        <w:rPr>
+          <w:spacing w:val="-2"/>
+          <w:w w:val="105"/>
+          <w:sz w:val="16"/>
+        </w:rPr>
+        <w:tab/>
+      </w:r>
     </w:p>
     <w:p>
       <w:pPr>
@@ -2905,13 +2961,13 @@
           <w:noProof/>
         </w:rPr>
         <w:drawing>
-          <wp:anchor distT="0" distB="0" distL="114300" distR="114300" simplePos="0" relativeHeight="251630592" behindDoc="0" locked="0" layoutInCell="1" allowOverlap="1" wp14:anchorId="3BDA2827" wp14:editId="27CA7587">
+          <wp:anchor distT="0" distB="0" distL="114300" distR="114300" simplePos="0" relativeHeight="251662336" behindDoc="0" locked="0" layoutInCell="1" allowOverlap="1" wp14:anchorId="53EA27C0" wp14:editId="44CD9EBE">
             <wp:simplePos x="0" y="0"/>
             <wp:positionH relativeFrom="column">
-              <wp:posOffset>3497346</wp:posOffset>
+              <wp:posOffset>3508375</wp:posOffset>
             </wp:positionH>
             <wp:positionV relativeFrom="paragraph">
-              <wp:posOffset>145949</wp:posOffset>
+              <wp:posOffset>43180</wp:posOffset>
             </wp:positionV>
             <wp:extent cx="2514600" cy="803275"/>
             <wp:effectExtent l="0" t="0" r="0" b="0"/>
@@ -2967,7 +3023,107 @@
           </wp:anchor>
         </w:drawing>
       </w:r>
+      <w:r>
+        <w:rPr>
+          <w:noProof/>
+          <w:spacing w:val="-2"/>
+          <w:w w:val="105"/>
+          <w:sz w:val="16"/>
+        </w:rPr>
+        <w:drawing>
+          <wp:anchor distT="0" distB="0" distL="114300" distR="114300" simplePos="0" relativeHeight="251658240" behindDoc="0" locked="0" layoutInCell="1" allowOverlap="1" wp14:anchorId="02B23281" wp14:editId="03F58255">
+            <wp:simplePos x="0" y="0"/>
+            <wp:positionH relativeFrom="column">
+              <wp:posOffset>3701415</wp:posOffset>
+            </wp:positionH>
+            <wp:positionV relativeFrom="paragraph">
+              <wp:posOffset>83820</wp:posOffset>
+            </wp:positionV>
+            <wp:extent cx="2095500" cy="708660"/>
+            <wp:effectExtent l="0" t="0" r="0" b="0"/>
+            <wp:wrapNone/>
+            <wp:docPr id="4" name="Imagen 4"/>
+            <wp:cNvGraphicFramePr>
+              <a:graphicFrameLocks xmlns:a="http://schemas.openxmlformats.org/drawingml/2006/main" noChangeAspect="1"/>
+            </wp:cNvGraphicFramePr>
+            <a:graphic xmlns:a="http://schemas.openxmlformats.org/drawingml/2006/main">
+              <a:graphicData uri="http://schemas.openxmlformats.org/drawingml/2006/picture">
+                <pic:pic xmlns:pic="http://schemas.openxmlformats.org/drawingml/2006/picture">
+                  <pic:nvPicPr>
+                    <pic:cNvPr id="1" name=""/>
+                    <pic:cNvPicPr/>
+                  </pic:nvPicPr>
+                  <pic:blipFill rotWithShape="1">
+                    <a:blip r:embed="rId10">
+                      <a:extLst>
+                        <a:ext uri="{28A0092B-C50C-407E-A947-70E740481C1C}">
+                          <a14:useLocalDpi xmlns:a14="http://schemas.microsoft.com/office/drawing/2010/main" val="0"/>
+                        </a:ext>
+                      </a:extLst>
+                    </a:blip>
+                    <a:srcRect t="19745" b="21019"/>
+                    <a:stretch/>
+                  </pic:blipFill>
+                  <pic:spPr bwMode="auto">
+                    <a:xfrm>
+                      <a:off x="0" y="0"/>
+                      <a:ext cx="2095500" cy="708660"/>
+                    </a:xfrm>
+                    <a:prstGeom prst="rect">
+                      <a:avLst/>
+                    </a:prstGeom>
+                    <a:ln>
+                      <a:noFill/>
+                    </a:ln>
+                    <a:extLst>
+                      <a:ext uri="{53640926-AAD7-44D8-BBD7-CCE9431645EC}">
+                        <a14:shadowObscured xmlns:a14="http://schemas.microsoft.com/office/drawing/2010/main"/>
+                      </a:ext>
+                    </a:extLst>
+                  </pic:spPr>
+                </pic:pic>
+              </a:graphicData>
+            </a:graphic>
+            <wp14:sizeRelH relativeFrom="page">
+              <wp14:pctWidth>0</wp14:pctWidth>
+            </wp14:sizeRelH>
+            <wp14:sizeRelV relativeFrom="page">
+              <wp14:pctHeight>0</wp14:pctHeight>
+            </wp14:sizeRelV>
+          </wp:anchor>
+        </w:drawing>
+      </w:r>
     </w:p>
+    <w:sdt>
+      <w:sdtPr>
+        <w:rPr>
+          <w:spacing w:val="-2"/>
+          <w:w w:val="105"/>
+          <w:sz w:val="16"/>
+        </w:rPr>
+        <w:id w:val="-1242794327"/>
+        <w:placeholder>
+          <w:docPart w:val="36EA5275DD4346CD9353BFDEA472EE7D"/>
+        </w:placeholder>
+        <w:docPartList>
+          <w:docPartGallery w:val="AutoText"/>
+        </w:docPartList>
+      </w:sdtPr>
+      <w:sdtContent>
+        <w:p>
+          <w:pPr>
+            <w:spacing w:line="333" w:lineRule="auto"/>
+            <w:ind w:left="2299" w:right="1581" w:firstLine="581"/>
+            <w:jc w:val="center"/>
+            <w:rPr>
+              <w:spacing w:val="-2"/>
+              <w:w w:val="105"/>
+              <w:sz w:val="16"/>
+            </w:rPr>
+          </w:pPr>
+        </w:p>
+      </w:sdtContent>
+    </w:sdt>
     <w:p>
       <w:pPr>
         <w:spacing w:line="333" w:lineRule="auto"/>
@@ -2989,6 +3145,7 @@
           <w:spacing w:val="-2"/>
           <w:w w:val="105"/>
           <w:sz w:val="16"/>
+          <w:lang w:val="es-PE"/>
         </w:rPr>
       </w:pPr>
     </w:p>
@@ -3004,152 +3161,11 @@
         </w:rPr>
       </w:pPr>
     </w:p>
-    <w:p>
-      <w:pPr>
-        <w:spacing w:line="333" w:lineRule="auto"/>
-        <w:ind w:left="1579" w:right="1581"/>
-        <w:jc w:val="center"/>
-        <w:rPr>
-          <w:spacing w:val="-2"/>
-          <w:w w:val="105"/>
-          <w:sz w:val="16"/>
-        </w:rPr>
-      </w:pPr>
-    </w:p>
-    <w:p>
-      <w:pPr>
-        <w:spacing w:line="333" w:lineRule="auto"/>
-        <w:ind w:left="1579" w:right="1581"/>
-        <w:jc w:val="center"/>
-        <w:rPr>
-          <w:spacing w:val="-2"/>
-          <w:w w:val="105"/>
-          <w:sz w:val="16"/>
-        </w:rPr>
-      </w:pPr>
-    </w:p>
-    <w:p>
-      <w:pPr>
-        <w:spacing w:line="333" w:lineRule="auto"/>
-        <w:ind w:left="1579" w:right="1581"/>
-        <w:jc w:val="center"/>
-        <w:rPr>
-          <w:spacing w:val="-2"/>
-          <w:w w:val="105"/>
-          <w:sz w:val="16"/>
-        </w:rPr>
-      </w:pPr>
-      <w:r>
-        <w:rPr>
-          <w:noProof/>
-          <w:spacing w:val="-2"/>
-          <w:sz w:val="16"/>
-        </w:rPr>
-        <mc:AlternateContent>
-          <mc:Choice Requires="wps">
-            <w:drawing>
-              <wp:anchor distT="0" distB="0" distL="114300" distR="114300" simplePos="0" relativeHeight="251642880" behindDoc="0" locked="0" layoutInCell="1" allowOverlap="1" wp14:anchorId="0FBC35DB" wp14:editId="087E1880">
-                <wp:simplePos x="0" y="0"/>
-                <wp:positionH relativeFrom="column">
-                  <wp:posOffset>-85520</wp:posOffset>
-                </wp:positionH>
-                <wp:positionV relativeFrom="paragraph">
-                  <wp:posOffset>116474</wp:posOffset>
-                </wp:positionV>
-                <wp:extent cx="6097097" cy="249382"/>
-                <wp:effectExtent l="0" t="0" r="0" b="0"/>
-                <wp:wrapNone/>
-                <wp:docPr id="14" name="Cuadro de texto 14"/>
-                <wp:cNvGraphicFramePr/>
-                <a:graphic xmlns:a="http://schemas.openxmlformats.org/drawingml/2006/main">
-                  <a:graphicData uri="http://schemas.microsoft.com/office/word/2010/wordprocessingShape">
-                    <wps:wsp>
-                      <wps:cNvSpPr txBox="1"/>
-                      <wps:spPr>
-                        <a:xfrm>
-                          <a:off x="0" y="0"/>
-                          <a:ext cx="6097097" cy="249382"/>
-                        </a:xfrm>
-                        <a:prstGeom prst="rect">
-                          <a:avLst/>
-                        </a:prstGeom>
-                        <a:solidFill>
-                          <a:schemeClr val="lt1"/>
-                        </a:solidFill>
-                        <a:ln w="6350">
-                          <a:noFill/>
-                        </a:ln>
-                      </wps:spPr>
-                      <wps:txbx>
-                        <w:txbxContent>
-                          <w:p>
-                            <w:pPr>
-                              <w:jc w:val="center"/>
-                              <w:rPr>
-                                <w:sz w:val="18"/>
-                                <w:szCs w:val="18"/>
-                                <w:lang w:val="es-PE"/>
-                              </w:rPr>
-                            </w:pPr>
-                            <w:r>
-                              <w:rPr>
-                                <w:sz w:val="18"/>
-                                <w:szCs w:val="18"/>
-                                <w:lang w:val="es-PE"/>
-                              </w:rPr>
-                              <w:t>Documento Policial emitido acorde a la Resolución Directoral N°247-2013-DIRGEN-EMG.</w:t>
-                            </w:r>
-                          </w:p>
-                        </w:txbxContent>
-                      </wps:txbx>
-                      <wps:bodyPr rot="0" spcFirstLastPara="0" vertOverflow="overflow" horzOverflow="overflow" vert="horz" wrap="square" lIns="91440" tIns="45720" rIns="91440" bIns="45720" numCol="1" spcCol="0" rtlCol="0" fromWordArt="0" anchor="t" anchorCtr="0" forceAA="0" compatLnSpc="1">
-                        <a:prstTxWarp prst="textNoShape">
-                          <a:avLst/>
-                        </a:prstTxWarp>
-                        <a:noAutofit/>
-                      </wps:bodyPr>
-                    </wps:wsp>
-                  </a:graphicData>
-                </a:graphic>
-              </wp:anchor>
-            </w:drawing>
-          </mc:Choice>
-          <mc:Fallback>
-            <w:pict>
-              <v:shape w14:anchorId="0FBC35DB" id="Cuadro de texto 14" o:spid="_x0000_s1030" type="#_x0000_t202" style="position:absolute;left:0;text-align:left;margin-left:-6.75pt;margin-top:9.15pt;width:480.1pt;height:19.65pt;z-index:251642880;visibility:visible;mso-wrap-style:square;mso-wrap-distance-left:9pt;mso-wrap-distance-top:0;mso-wrap-distance-right:9pt;mso-wrap-distance-bottom:0;mso-position-horizontal:absolute;mso-position-horizontal-relative:text;mso-position-vertical:absolute;mso-position-vertical-relative:text;v-text-anchor:top" o:gfxdata="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" fillcolor="white [3201]" stroked="f" strokeweight=".5pt">
-                <v:textbox>
-                  <w:txbxContent>
-                    <w:p>
-                      <w:pPr>
-                        <w:jc w:val="center"/>
-                        <w:rPr>
-                          <w:sz w:val="18"/>
-                          <w:szCs w:val="18"/>
-                          <w:lang w:val="es-PE"/>
-                        </w:rPr>
-                      </w:pPr>
-                      <w:r>
-                        <w:rPr>
-                          <w:sz w:val="18"/>
-                          <w:szCs w:val="18"/>
-                          <w:lang w:val="es-PE"/>
-                        </w:rPr>
-                        <w:t>Documento Policial emitido acorde a la Resolución Directoral N°247-2013-DIRGEN-EMG.</w:t>
-                      </w:r>
-                    </w:p>
-                  </w:txbxContent>
-                </v:textbox>
-              </v:shape>
-            </w:pict>
-          </mc:Fallback>
-        </mc:AlternateContent>
-      </w:r>
-    </w:p>
     <w:sectPr>
-      <w:headerReference w:type="default" r:id="rId10"/>
-      <w:footerReference w:type="default" r:id="rId11"/>
+      <w:headerReference w:type="default" r:id="rId11"/>
+      <w:footerReference w:type="default" r:id="rId12"/>
       <w:pgSz w:w="11900" w:h="16840"/>
-      <w:pgMar w:top="1360" w:right="1275" w:bottom="460" w:left="1275" w:header="284" w:footer="268" w:gutter="0"/>
+      <w:pgMar w:top="1360" w:right="1275" w:bottom="568" w:left="1275" w:header="284" w:footer="268" w:gutter="0"/>
       <w:cols w:space="720"/>
     </w:sectPr>
   </w:body>
@@ -3185,6 +3201,115 @@
         <w:sz w:val="20"/>
       </w:rPr>
     </w:pPr>
+    <w:r>
+      <w:rPr>
+        <w:noProof/>
+        <w:spacing w:val="-2"/>
+        <w:sz w:val="16"/>
+      </w:rPr>
+      <mc:AlternateContent>
+        <mc:Choice Requires="wps">
+          <w:drawing>
+            <wp:anchor distT="0" distB="0" distL="114300" distR="114300" simplePos="0" relativeHeight="251659264" behindDoc="0" locked="0" layoutInCell="1" allowOverlap="1" wp14:anchorId="47236054" wp14:editId="674698DA">
+              <wp:simplePos x="0" y="0"/>
+              <wp:positionH relativeFrom="column">
+                <wp:posOffset>0</wp:posOffset>
+              </wp:positionH>
+              <wp:positionV relativeFrom="paragraph">
+                <wp:posOffset>-99695</wp:posOffset>
+              </wp:positionV>
+              <wp:extent cx="6097097" cy="249382"/>
+              <wp:effectExtent l="0" t="0" r="0" b="0"/>
+              <wp:wrapNone/>
+              <wp:docPr id="14" name="Cuadro de texto 14"/>
+              <wp:cNvGraphicFramePr/>
+              <a:graphic xmlns:a="http://schemas.openxmlformats.org/drawingml/2006/main">
+                <a:graphicData uri="http://schemas.microsoft.com/office/word/2010/wordprocessingShape">
+                  <wps:wsp>
+                    <wps:cNvSpPr txBox="1"/>
+                    <wps:spPr>
+                      <a:xfrm>
+                        <a:off x="0" y="0"/>
+                        <a:ext cx="6097097" cy="249382"/>
+                      </a:xfrm>
+                      <a:prstGeom prst="rect">
+                        <a:avLst/>
+                      </a:prstGeom>
+                      <a:solidFill>
+                        <a:schemeClr val="lt1"/>
+                      </a:solidFill>
+                      <a:ln w="6350">
+                        <a:noFill/>
+                      </a:ln>
+                    </wps:spPr>
+                    <wps:txbx>
+                      <w:txbxContent>
+                        <w:p>
+                          <w:pPr>
+                            <w:jc w:val="center"/>
+                            <w:rPr>
+                              <w:sz w:val="18"/>
+                              <w:szCs w:val="18"/>
+                              <w:lang w:val="es-PE"/>
+                            </w:rPr>
+                          </w:pPr>
+                          <w:r>
+                            <w:rPr>
+                              <w:sz w:val="18"/>
+                              <w:szCs w:val="18"/>
+                              <w:lang w:val="es-PE"/>
+                            </w:rPr>
+                            <w:t>Documento Policial emitido acorde a la Resolución Directoral N°247-2013-DIRGEN-EMG.</w:t>
+                          </w:r>
+                        </w:p>
+                      </w:txbxContent>
+                    </wps:txbx>
+                    <wps:bodyPr rot="0" spcFirstLastPara="0" vertOverflow="overflow" horzOverflow="overflow" vert="horz" wrap="square" lIns="91440" tIns="45720" rIns="91440" bIns="45720" numCol="1" spcCol="0" rtlCol="0" fromWordArt="0" anchor="t" anchorCtr="0" forceAA="0" compatLnSpc="1">
+                      <a:prstTxWarp prst="textNoShape">
+                        <a:avLst/>
+                      </a:prstTxWarp>
+                      <a:noAutofit/>
+                    </wps:bodyPr>
+                  </wps:wsp>
+                </a:graphicData>
+              </a:graphic>
+            </wp:anchor>
+          </w:drawing>
+        </mc:Choice>
+        <mc:Fallback>
+          <w:pict>
+            <v:shapetype w14:anchorId="47236054" id="_x0000_t202" coordsize="21600,21600" o:spt="202" path="m,l,21600r21600,l21600,xe">
+              <v:stroke joinstyle="miter"/>
+              <v:path gradientshapeok="t" o:connecttype="rect"/>
+            </v:shapetype>
+            <v:shape id="Cuadro de texto 14" o:spid="_x0000_s1030" type="#_x0000_t202" style="position:absolute;margin-left:0;margin-top:-7.85pt;width:480.1pt;height:19.65pt;z-index:251659264;visibility:visible;mso-wrap-style:square;mso-wrap-distance-left:9pt;mso-wrap-distance-top:0;mso-wrap-distance-right:9pt;mso-wrap-distance-bottom:0;mso-position-horizontal:absolute;mso-position-horizontal-relative:text;mso-position-vertical:absolute;mso-position-vertical-relative:text;v-text-anchor:top" o:gfxdata="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" fillcolor="white [3201]" stroked="f" strokeweight=".5pt">
+              <v:textbox>
+                <w:txbxContent>
+                  <w:p>
+                    <w:pPr>
+                      <w:jc w:val="center"/>
+                      <w:rPr>
+                        <w:sz w:val="18"/>
+                        <w:szCs w:val="18"/>
+                        <w:lang w:val="es-PE"/>
+                      </w:rPr>
+                    </w:pPr>
+                    <w:r>
+                      <w:rPr>
+                        <w:sz w:val="18"/>
+                        <w:szCs w:val="18"/>
+                        <w:lang w:val="es-PE"/>
+                      </w:rPr>
+                      <w:t>Documento Policial emitido acorde a la Resolución Directoral N°247-2013-DIRGEN-EMG.</w:t>
+                    </w:r>
+                  </w:p>
+                </w:txbxContent>
+              </v:textbox>
+            </v:shape>
+          </w:pict>
+        </mc:Fallback>
+      </mc:AlternateContent>
+    </w:r>
   </w:p>
 </w:ftr>
 </file>
@@ -4457,7 +4582,7 @@
       <w:docPartBody>
         <w:p>
           <w:pPr>
-            <w:pStyle w:val="5B20193456C142AC8B459CC47B57C2795"/>
+            <w:pStyle w:val="5B20193456C142AC8B459CC47B57C2791"/>
           </w:pPr>
           <w:r>
             <w:rPr>
@@ -4495,7 +4620,7 @@
       <w:docPartBody>
         <w:p>
           <w:pPr>
-            <w:pStyle w:val="3066138F71A449B5889C3B41E8DFA06C5"/>
+            <w:pStyle w:val="3066138F71A449B5889C3B41E8DFA06C1"/>
           </w:pPr>
           <w:r>
             <w:rPr>
@@ -4526,7 +4651,7 @@
       <w:docPartBody>
         <w:p>
           <w:pPr>
-            <w:pStyle w:val="FF1D8D9A8F9A434F9490F30E5A60FD075"/>
+            <w:pStyle w:val="FF1D8D9A8F9A434F9490F30E5A60FD071"/>
           </w:pPr>
           <w:r>
             <w:rPr>
@@ -4557,7 +4682,7 @@
       <w:docPartBody>
         <w:p>
           <w:pPr>
-            <w:pStyle w:val="76DBBFD438F54BCF9C895E82999D03175"/>
+            <w:pStyle w:val="76DBBFD438F54BCF9C895E82999D03171"/>
           </w:pPr>
           <w:r>
             <w:rPr>
@@ -4590,7 +4715,7 @@
       <w:docPartBody>
         <w:p>
           <w:pPr>
-            <w:pStyle w:val="A6ED8FBC04B24CB4A5BD7363445F8B505"/>
+            <w:pStyle w:val="A6ED8FBC04B24CB4A5BD7363445F8B501"/>
           </w:pPr>
           <w:r>
             <w:rPr>
@@ -4623,7 +4748,7 @@
       <w:docPartBody>
         <w:p>
           <w:pPr>
-            <w:pStyle w:val="DDB1FC699D3D42CBAD186C8387E54AC45"/>
+            <w:pStyle w:val="DDB1FC699D3D42CBAD186C8387E54AC41"/>
           </w:pPr>
           <w:r>
             <w:rPr>
@@ -4656,7 +4781,7 @@
       <w:docPartBody>
         <w:p>
           <w:pPr>
-            <w:pStyle w:val="BD198714F5954E978C2531EDFA39AE385"/>
+            <w:pStyle w:val="BD198714F5954E978C2531EDFA39AE381"/>
           </w:pPr>
           <w:r>
             <w:rPr>
@@ -4687,7 +4812,7 @@
       <w:docPartBody>
         <w:p>
           <w:pPr>
-            <w:pStyle w:val="8D7BB10A85A143A4ADF1C6817FAA9F475"/>
+            <w:pStyle w:val="8D7BB10A85A143A4ADF1C6817FAA9F471"/>
           </w:pPr>
           <w:r>
             <w:rPr>
@@ -4718,7 +4843,7 @@
       <w:docPartBody>
         <w:p>
           <w:pPr>
-            <w:pStyle w:val="9AAC77AD32764AC98C8DBC17DFBF2BFF5"/>
+            <w:pStyle w:val="9AAC77AD32764AC98C8DBC17DFBF2BFF1"/>
           </w:pPr>
           <w:r>
             <w:rPr>
@@ -4749,7 +4874,7 @@
       <w:docPartBody>
         <w:p>
           <w:pPr>
-            <w:pStyle w:val="CBBE1D6A470942929C44D93C726E9FA83"/>
+            <w:pStyle w:val="CBBE1D6A470942929C44D93C726E9FA82"/>
           </w:pPr>
           <w:r>
             <w:rPr>
@@ -4764,7 +4889,7 @@
     </w:docPart>
     <w:docPart>
       <w:docPartPr>
-        <w:name w:val="FC7383FBBDCE4B12B06C00CA0E92CBF2"/>
+        <w:name w:val="36EA5275DD4346CD9353BFDEA472EE7D"/>
         <w:category>
           <w:name w:val="General"/>
           <w:gallery w:val="placeholder"/>
@@ -4775,12 +4900,12 @@
         <w:behaviors>
           <w:behavior w:val="content"/>
         </w:behaviors>
-        <w:guid w:val="{F8063BA3-3B79-4639-BF6B-D14F46CF0A03}"/>
+        <w:guid w:val="{4F0E502F-4BE8-4DC9-AFA8-7C1BD7059671}"/>
       </w:docPartPr>
       <w:docPartBody>
         <w:p>
           <w:pPr>
-            <w:pStyle w:val="FC7383FBBDCE4B12B06C00CA0E92CBF21"/>
+            <w:pStyle w:val="36EA5275DD4346CD9353BFDEA472EE7D3"/>
           </w:pPr>
           <w:r>
             <w:rPr>
@@ -4788,7 +4913,85 @@
               <w:rFonts w:eastAsiaTheme="minorHAnsi"/>
               <w:highlight w:val="lightGray"/>
             </w:rPr>
-            <w:t>Elija un elemento.</w:t>
+            <w:t xml:space="preserve">Elija </w:t>
+          </w:r>
+          <w:r>
+            <w:rPr>
+              <w:rStyle w:val="Textodelmarcadordeposicin"/>
+              <w:rFonts w:eastAsiaTheme="minorHAnsi"/>
+              <w:highlight w:val="lightGray"/>
+            </w:rPr>
+            <w:t>la firma</w:t>
+          </w:r>
+          <w:r>
+            <w:rPr>
+              <w:rStyle w:val="Textodelmarcadordeposicin"/>
+              <w:rFonts w:eastAsiaTheme="minorHAnsi"/>
+              <w:highlight w:val="lightGray"/>
+            </w:rPr>
+            <w:t>.</w:t>
+          </w:r>
+        </w:p>
+      </w:docPartBody>
+    </w:docPart>
+    <w:docPart>
+      <w:docPartPr>
+        <w:name w:val="1FD3C6816BB74827A1AAB6D7D248BBA9"/>
+        <w:category>
+          <w:name w:val="General"/>
+          <w:gallery w:val="placeholder"/>
+        </w:category>
+        <w:types>
+          <w:type w:val="bbPlcHdr"/>
+        </w:types>
+        <w:behaviors>
+          <w:behavior w:val="content"/>
+        </w:behaviors>
+        <w:guid w:val="{A439CBD1-F0D4-4DCA-80AD-540726D72BF8}"/>
+      </w:docPartPr>
+      <w:docPartBody>
+        <w:p>
+          <w:pPr>
+            <w:pStyle w:val="1FD3C6816BB74827A1AAB6D7D248BBA92"/>
+          </w:pPr>
+          <w:r>
+            <w:rPr>
+              <w:rStyle w:val="Textodelmarcadordeposicin"/>
+              <w:rFonts w:eastAsiaTheme="minorHAnsi"/>
+              <w:highlight w:val="lightGray"/>
+            </w:rPr>
+            <w:t>Elija un químico.</w:t>
+          </w:r>
+        </w:p>
+      </w:docPartBody>
+    </w:docPart>
+    <w:docPart>
+      <w:docPartPr>
+        <w:name w:val="8C515E07FB3A4AFFAB1F257712F95AA8"/>
+        <w:category>
+          <w:name w:val="General"/>
+          <w:gallery w:val="placeholder"/>
+        </w:category>
+        <w:types>
+          <w:type w:val="bbPlcHdr"/>
+        </w:types>
+        <w:behaviors>
+          <w:behavior w:val="content"/>
+        </w:behaviors>
+        <w:guid w:val="{41982B55-B8A0-485F-9B7E-13C8E91B87A8}"/>
+      </w:docPartPr>
+      <w:docPartBody>
+        <w:p>
+          <w:pPr>
+            <w:pStyle w:val="8C515E07FB3A4AFFAB1F257712F95AA81"/>
+          </w:pPr>
+          <w:r>
+            <w:rPr>
+              <w:rStyle w:val="Textodelmarcadordeposicin"/>
+              <w:rFonts w:eastAsiaTheme="minorHAnsi"/>
+              <w:highlight w:val="lightGray"/>
+            </w:rPr>
+            <w:t>Elija un químico.</w:t>
           </w:r>
         </w:p>
       </w:docPartBody>
@@ -4876,6 +5079,7 @@
     <w:rsid w:val="000B24B6"/>
     <w:rsid w:val="000C55A6"/>
     <w:rsid w:val="000C58C4"/>
+    <w:rsid w:val="000E76BD"/>
     <w:rsid w:val="000F1EE5"/>
     <w:rsid w:val="0012336E"/>
     <w:rsid w:val="001C7D99"/>
@@ -4885,6 +5089,7 @@
     <w:rsid w:val="0025478C"/>
     <w:rsid w:val="00291DD6"/>
     <w:rsid w:val="002964A8"/>
+    <w:rsid w:val="002A15A4"/>
     <w:rsid w:val="00347FAE"/>
     <w:rsid w:val="00370B2A"/>
     <w:rsid w:val="00440505"/>
@@ -4895,6 +5100,7 @@
     <w:rsid w:val="004B7317"/>
     <w:rsid w:val="004F45D9"/>
     <w:rsid w:val="0051528A"/>
+    <w:rsid w:val="00584FDA"/>
     <w:rsid w:val="005E436C"/>
     <w:rsid w:val="00692BFD"/>
     <w:rsid w:val="006A2159"/>
@@ -4905,19 +5111,25 @@
     <w:rsid w:val="00705476"/>
     <w:rsid w:val="00726D1B"/>
     <w:rsid w:val="00741F35"/>
+    <w:rsid w:val="0075407F"/>
+    <w:rsid w:val="00773E43"/>
     <w:rsid w:val="007A3A1B"/>
+    <w:rsid w:val="007C4813"/>
     <w:rsid w:val="0083265E"/>
     <w:rsid w:val="00832715"/>
     <w:rsid w:val="0086458F"/>
+    <w:rsid w:val="00865BE7"/>
     <w:rsid w:val="008C10A4"/>
     <w:rsid w:val="008F2FEC"/>
     <w:rsid w:val="008F52CE"/>
     <w:rsid w:val="00932688"/>
     <w:rsid w:val="00941040"/>
+    <w:rsid w:val="009C1C47"/>
     <w:rsid w:val="009E4A2B"/>
     <w:rsid w:val="009E543B"/>
     <w:rsid w:val="00A575AB"/>
     <w:rsid w:val="00A76299"/>
+    <w:rsid w:val="00A82BC0"/>
     <w:rsid w:val="00B129FA"/>
     <w:rsid w:val="00B255E7"/>
     <w:rsid w:val="00B45823"/>
@@ -4926,11 +5138,15 @@
     <w:rsid w:val="00C1760B"/>
     <w:rsid w:val="00C62C88"/>
     <w:rsid w:val="00C83F51"/>
+    <w:rsid w:val="00CE1FC0"/>
     <w:rsid w:val="00D16E8D"/>
     <w:rsid w:val="00D23591"/>
     <w:rsid w:val="00D510A2"/>
+    <w:rsid w:val="00DC6868"/>
     <w:rsid w:val="00DC79C2"/>
+    <w:rsid w:val="00DD65C8"/>
     <w:rsid w:val="00F416A5"/>
+    <w:rsid w:val="00F52518"/>
     <w:rsid w:val="00F86647"/>
     <w:rsid w:val="00FE12B4"/>
     <w:rsid w:val="00FE4FD1"/>
@@ -5390,14 +5606,14 @@
     <w:basedOn w:val="Fuentedeprrafopredeter"/>
     <w:uiPriority w:val="99"/>
     <w:semiHidden/>
-    <w:rsid w:val="005E436C"/>
+    <w:rsid w:val="000E76BD"/>
     <w:rPr>
       <w:color w:val="666666"/>
     </w:rPr>
   </w:style>
-  <w:style w:type="paragraph" w:customStyle="1" w:styleId="BD198714F5954E978C2531EDFA39AE385">
-    <w:name w:val="BD198714F5954E978C2531EDFA39AE385"/>
-    <w:rsid w:val="005E436C"/>
+  <w:style w:type="paragraph" w:customStyle="1" w:styleId="BD198714F5954E978C2531EDFA39AE382">
+    <w:name w:val="BD198714F5954E978C2531EDFA39AE382"/>
+    <w:rsid w:val="00CE1FC0"/>
     <w:pPr>
       <w:widowControl w:val="0"/>
       <w:autoSpaceDE w:val="0"/>
@@ -5413,9 +5629,9 @@
       <w14:ligatures w14:val="none"/>
     </w:rPr>
   </w:style>
-  <w:style w:type="paragraph" w:customStyle="1" w:styleId="9AAC77AD32764AC98C8DBC17DFBF2BFF5">
-    <w:name w:val="9AAC77AD32764AC98C8DBC17DFBF2BFF5"/>
-    <w:rsid w:val="005E436C"/>
+  <w:style w:type="paragraph" w:customStyle="1" w:styleId="9AAC77AD32764AC98C8DBC17DFBF2BFF2">
+    <w:name w:val="9AAC77AD32764AC98C8DBC17DFBF2BFF2"/>
+    <w:rsid w:val="00CE1FC0"/>
     <w:pPr>
       <w:widowControl w:val="0"/>
       <w:autoSpaceDE w:val="0"/>
@@ -5432,9 +5648,9 @@
       <w14:ligatures w14:val="none"/>
     </w:rPr>
   </w:style>
-  <w:style w:type="paragraph" w:customStyle="1" w:styleId="5B20193456C142AC8B459CC47B57C2795">
-    <w:name w:val="5B20193456C142AC8B459CC47B57C2795"/>
-    <w:rsid w:val="005E436C"/>
+  <w:style w:type="paragraph" w:customStyle="1" w:styleId="5B20193456C142AC8B459CC47B57C2792">
+    <w:name w:val="5B20193456C142AC8B459CC47B57C2792"/>
+    <w:rsid w:val="00CE1FC0"/>
     <w:pPr>
       <w:widowControl w:val="0"/>
       <w:autoSpaceDE w:val="0"/>
@@ -5451,9 +5667,9 @@
       <w14:ligatures w14:val="none"/>
     </w:rPr>
   </w:style>
-  <w:style w:type="paragraph" w:customStyle="1" w:styleId="3066138F71A449B5889C3B41E8DFA06C5">
-    <w:name w:val="3066138F71A449B5889C3B41E8DFA06C5"/>
-    <w:rsid w:val="005E436C"/>
+  <w:style w:type="paragraph" w:customStyle="1" w:styleId="1FD3C6816BB74827A1AAB6D7D248BBA91">
+    <w:name w:val="1FD3C6816BB74827A1AAB6D7D248BBA91"/>
+    <w:rsid w:val="00CE1FC0"/>
     <w:pPr>
       <w:widowControl w:val="0"/>
       <w:autoSpaceDE w:val="0"/>
@@ -5470,9 +5686,9 @@
       <w14:ligatures w14:val="none"/>
     </w:rPr>
   </w:style>
-  <w:style w:type="paragraph" w:customStyle="1" w:styleId="CBBE1D6A470942929C44D93C726E9FA83">
-    <w:name w:val="CBBE1D6A470942929C44D93C726E9FA83"/>
-    <w:rsid w:val="005E436C"/>
+  <w:style w:type="paragraph" w:customStyle="1" w:styleId="3066138F71A449B5889C3B41E8DFA06C2">
+    <w:name w:val="3066138F71A449B5889C3B41E8DFA06C2"/>
+    <w:rsid w:val="00CE1FC0"/>
     <w:pPr>
       <w:widowControl w:val="0"/>
       <w:autoSpaceDE w:val="0"/>
@@ -5489,9 +5705,9 @@
       <w14:ligatures w14:val="none"/>
     </w:rPr>
   </w:style>
-  <w:style w:type="paragraph" w:customStyle="1" w:styleId="FF1D8D9A8F9A434F9490F30E5A60FD075">
-    <w:name w:val="FF1D8D9A8F9A434F9490F30E5A60FD075"/>
-    <w:rsid w:val="005E436C"/>
+  <w:style w:type="paragraph" w:customStyle="1" w:styleId="CBBE1D6A470942929C44D93C726E9FA82">
+    <w:name w:val="CBBE1D6A470942929C44D93C726E9FA82"/>
+    <w:rsid w:val="00CE1FC0"/>
     <w:pPr>
       <w:widowControl w:val="0"/>
       <w:autoSpaceDE w:val="0"/>
@@ -5508,9 +5724,9 @@
       <w14:ligatures w14:val="none"/>
     </w:rPr>
   </w:style>
-  <w:style w:type="paragraph" w:customStyle="1" w:styleId="76DBBFD438F54BCF9C895E82999D03175">
-    <w:name w:val="76DBBFD438F54BCF9C895E82999D03175"/>
-    <w:rsid w:val="005E436C"/>
+  <w:style w:type="paragraph" w:customStyle="1" w:styleId="FF1D8D9A8F9A434F9490F30E5A60FD072">
+    <w:name w:val="FF1D8D9A8F9A434F9490F30E5A60FD072"/>
+    <w:rsid w:val="00CE1FC0"/>
     <w:pPr>
       <w:widowControl w:val="0"/>
       <w:autoSpaceDE w:val="0"/>
@@ -5527,9 +5743,9 @@
       <w14:ligatures w14:val="none"/>
     </w:rPr>
   </w:style>
-  <w:style w:type="paragraph" w:customStyle="1" w:styleId="A6ED8FBC04B24CB4A5BD7363445F8B505">
-    <w:name w:val="A6ED8FBC04B24CB4A5BD7363445F8B505"/>
-    <w:rsid w:val="005E436C"/>
+  <w:style w:type="paragraph" w:customStyle="1" w:styleId="76DBBFD438F54BCF9C895E82999D03172">
+    <w:name w:val="76DBBFD438F54BCF9C895E82999D03172"/>
+    <w:rsid w:val="00CE1FC0"/>
     <w:pPr>
       <w:widowControl w:val="0"/>
       <w:autoSpaceDE w:val="0"/>
@@ -5546,9 +5762,9 @@
       <w14:ligatures w14:val="none"/>
     </w:rPr>
   </w:style>
-  <w:style w:type="paragraph" w:customStyle="1" w:styleId="DDB1FC699D3D42CBAD186C8387E54AC45">
-    <w:name w:val="DDB1FC699D3D42CBAD186C8387E54AC45"/>
-    <w:rsid w:val="005E436C"/>
+  <w:style w:type="paragraph" w:customStyle="1" w:styleId="A6ED8FBC04B24CB4A5BD7363445F8B502">
+    <w:name w:val="A6ED8FBC04B24CB4A5BD7363445F8B502"/>
+    <w:rsid w:val="00CE1FC0"/>
     <w:pPr>
       <w:widowControl w:val="0"/>
       <w:autoSpaceDE w:val="0"/>
@@ -5565,9 +5781,502 @@
       <w14:ligatures w14:val="none"/>
     </w:rPr>
   </w:style>
-  <w:style w:type="paragraph" w:customStyle="1" w:styleId="FC7383FBBDCE4B12B06C00CA0E92CBF21">
-    <w:name w:val="FC7383FBBDCE4B12B06C00CA0E92CBF21"/>
-    <w:rsid w:val="005E436C"/>
+  <w:style w:type="paragraph" w:customStyle="1" w:styleId="DDB1FC699D3D42CBAD186C8387E54AC42">
+    <w:name w:val="DDB1FC699D3D42CBAD186C8387E54AC42"/>
+    <w:rsid w:val="00CE1FC0"/>
+    <w:pPr>
+      <w:widowControl w:val="0"/>
+      <w:autoSpaceDE w:val="0"/>
+      <w:autoSpaceDN w:val="0"/>
+      <w:spacing w:after="0" w:line="240" w:lineRule="auto"/>
+      <w:ind w:left="414" w:hanging="293"/>
+    </w:pPr>
+    <w:rPr>
+      <w:rFonts w:ascii="Times New Roman" w:eastAsia="Times New Roman" w:hAnsi="Times New Roman" w:cs="Times New Roman"/>
+      <w:kern w:val="0"/>
+      <w:sz w:val="22"/>
+      <w:szCs w:val="22"/>
+      <w:lang w:val="es-ES" w:eastAsia="en-US"/>
+      <w14:ligatures w14:val="none"/>
+    </w:rPr>
+  </w:style>
+  <w:style w:type="paragraph" w:customStyle="1" w:styleId="BD198714F5954E978C2531EDFA39AE38">
+    <w:name w:val="BD198714F5954E978C2531EDFA39AE38"/>
+    <w:rsid w:val="000E76BD"/>
+    <w:pPr>
+      <w:widowControl w:val="0"/>
+      <w:autoSpaceDE w:val="0"/>
+      <w:autoSpaceDN w:val="0"/>
+      <w:spacing w:after="0" w:line="240" w:lineRule="auto"/>
+    </w:pPr>
+    <w:rPr>
+      <w:rFonts w:ascii="Times New Roman" w:eastAsia="Times New Roman" w:hAnsi="Times New Roman" w:cs="Times New Roman"/>
+      <w:kern w:val="0"/>
+      <w:sz w:val="22"/>
+      <w:szCs w:val="22"/>
+      <w:lang w:val="es-ES" w:eastAsia="en-US"/>
+      <w14:ligatures w14:val="none"/>
+    </w:rPr>
+  </w:style>
+  <w:style w:type="paragraph" w:customStyle="1" w:styleId="36EA5275DD4346CD9353BFDEA472EE7D3">
+    <w:name w:val="36EA5275DD4346CD9353BFDEA472EE7D3"/>
+    <w:rsid w:val="00CE1FC0"/>
+    <w:pPr>
+      <w:widowControl w:val="0"/>
+      <w:autoSpaceDE w:val="0"/>
+      <w:autoSpaceDN w:val="0"/>
+      <w:spacing w:after="0" w:line="240" w:lineRule="auto"/>
+    </w:pPr>
+    <w:rPr>
+      <w:rFonts w:ascii="Times New Roman" w:eastAsia="Times New Roman" w:hAnsi="Times New Roman" w:cs="Times New Roman"/>
+      <w:kern w:val="0"/>
+      <w:sz w:val="22"/>
+      <w:szCs w:val="22"/>
+      <w:lang w:val="es-ES" w:eastAsia="en-US"/>
+      <w14:ligatures w14:val="none"/>
+    </w:rPr>
+  </w:style>
+  <w:style w:type="paragraph" w:customStyle="1" w:styleId="8D7BB10A85A143A4ADF1C6817FAA9F472">
+    <w:name w:val="8D7BB10A85A143A4ADF1C6817FAA9F472"/>
+    <w:rsid w:val="00CE1FC0"/>
+    <w:pPr>
+      <w:widowControl w:val="0"/>
+      <w:autoSpaceDE w:val="0"/>
+      <w:autoSpaceDN w:val="0"/>
+      <w:spacing w:after="0" w:line="240" w:lineRule="auto"/>
+    </w:pPr>
+    <w:rPr>
+      <w:rFonts w:ascii="Times New Roman" w:eastAsia="Times New Roman" w:hAnsi="Times New Roman" w:cs="Times New Roman"/>
+      <w:kern w:val="0"/>
+      <w:sz w:val="22"/>
+      <w:szCs w:val="22"/>
+      <w:lang w:val="es-ES" w:eastAsia="en-US"/>
+      <w14:ligatures w14:val="none"/>
+    </w:rPr>
+  </w:style>
+  <w:style w:type="paragraph" w:customStyle="1" w:styleId="CE90F583B0914CB382465E56595B0673">
+    <w:name w:val="CE90F583B0914CB382465E56595B0673"/>
+    <w:rsid w:val="009C1C47"/>
+  </w:style>
+  <w:style w:type="paragraph" w:customStyle="1" w:styleId="9AAC77AD32764AC98C8DBC17DFBF2BFF">
+    <w:name w:val="9AAC77AD32764AC98C8DBC17DFBF2BFF"/>
+    <w:rsid w:val="000E76BD"/>
+    <w:pPr>
+      <w:widowControl w:val="0"/>
+      <w:autoSpaceDE w:val="0"/>
+      <w:autoSpaceDN w:val="0"/>
+      <w:spacing w:after="0" w:line="240" w:lineRule="auto"/>
+      <w:ind w:left="414" w:hanging="293"/>
+    </w:pPr>
+    <w:rPr>
+      <w:rFonts w:ascii="Times New Roman" w:eastAsia="Times New Roman" w:hAnsi="Times New Roman" w:cs="Times New Roman"/>
+      <w:kern w:val="0"/>
+      <w:sz w:val="22"/>
+      <w:szCs w:val="22"/>
+      <w:lang w:val="es-ES" w:eastAsia="en-US"/>
+      <w14:ligatures w14:val="none"/>
+    </w:rPr>
+  </w:style>
+  <w:style w:type="paragraph" w:customStyle="1" w:styleId="5B20193456C142AC8B459CC47B57C279">
+    <w:name w:val="5B20193456C142AC8B459CC47B57C279"/>
+    <w:rsid w:val="000E76BD"/>
+    <w:pPr>
+      <w:widowControl w:val="0"/>
+      <w:autoSpaceDE w:val="0"/>
+      <w:autoSpaceDN w:val="0"/>
+      <w:spacing w:after="0" w:line="240" w:lineRule="auto"/>
+      <w:ind w:left="414" w:hanging="293"/>
+    </w:pPr>
+    <w:rPr>
+      <w:rFonts w:ascii="Times New Roman" w:eastAsia="Times New Roman" w:hAnsi="Times New Roman" w:cs="Times New Roman"/>
+      <w:kern w:val="0"/>
+      <w:sz w:val="22"/>
+      <w:szCs w:val="22"/>
+      <w:lang w:val="es-ES" w:eastAsia="en-US"/>
+      <w14:ligatures w14:val="none"/>
+    </w:rPr>
+  </w:style>
+  <w:style w:type="paragraph" w:customStyle="1" w:styleId="1FD3C6816BB74827A1AAB6D7D248BBA9">
+    <w:name w:val="1FD3C6816BB74827A1AAB6D7D248BBA9"/>
+    <w:rsid w:val="000E76BD"/>
+    <w:pPr>
+      <w:widowControl w:val="0"/>
+      <w:autoSpaceDE w:val="0"/>
+      <w:autoSpaceDN w:val="0"/>
+      <w:spacing w:after="0" w:line="240" w:lineRule="auto"/>
+      <w:ind w:left="414" w:hanging="293"/>
+    </w:pPr>
+    <w:rPr>
+      <w:rFonts w:ascii="Times New Roman" w:eastAsia="Times New Roman" w:hAnsi="Times New Roman" w:cs="Times New Roman"/>
+      <w:kern w:val="0"/>
+      <w:sz w:val="22"/>
+      <w:szCs w:val="22"/>
+      <w:lang w:val="es-ES" w:eastAsia="en-US"/>
+      <w14:ligatures w14:val="none"/>
+    </w:rPr>
+  </w:style>
+  <w:style w:type="paragraph" w:customStyle="1" w:styleId="3066138F71A449B5889C3B41E8DFA06C">
+    <w:name w:val="3066138F71A449B5889C3B41E8DFA06C"/>
+    <w:rsid w:val="000E76BD"/>
+    <w:pPr>
+      <w:widowControl w:val="0"/>
+      <w:autoSpaceDE w:val="0"/>
+      <w:autoSpaceDN w:val="0"/>
+      <w:spacing w:after="0" w:line="240" w:lineRule="auto"/>
+      <w:ind w:left="414" w:hanging="293"/>
+    </w:pPr>
+    <w:rPr>
+      <w:rFonts w:ascii="Times New Roman" w:eastAsia="Times New Roman" w:hAnsi="Times New Roman" w:cs="Times New Roman"/>
+      <w:kern w:val="0"/>
+      <w:sz w:val="22"/>
+      <w:szCs w:val="22"/>
+      <w:lang w:val="es-ES" w:eastAsia="en-US"/>
+      <w14:ligatures w14:val="none"/>
+    </w:rPr>
+  </w:style>
+  <w:style w:type="paragraph" w:customStyle="1" w:styleId="FF1D8D9A8F9A434F9490F30E5A60FD07">
+    <w:name w:val="FF1D8D9A8F9A434F9490F30E5A60FD07"/>
+    <w:rsid w:val="000E76BD"/>
+    <w:pPr>
+      <w:widowControl w:val="0"/>
+      <w:autoSpaceDE w:val="0"/>
+      <w:autoSpaceDN w:val="0"/>
+      <w:spacing w:after="0" w:line="240" w:lineRule="auto"/>
+      <w:ind w:left="414" w:hanging="293"/>
+    </w:pPr>
+    <w:rPr>
+      <w:rFonts w:ascii="Times New Roman" w:eastAsia="Times New Roman" w:hAnsi="Times New Roman" w:cs="Times New Roman"/>
+      <w:kern w:val="0"/>
+      <w:sz w:val="22"/>
+      <w:szCs w:val="22"/>
+      <w:lang w:val="es-ES" w:eastAsia="en-US"/>
+      <w14:ligatures w14:val="none"/>
+    </w:rPr>
+  </w:style>
+  <w:style w:type="paragraph" w:customStyle="1" w:styleId="76DBBFD438F54BCF9C895E82999D0317">
+    <w:name w:val="76DBBFD438F54BCF9C895E82999D0317"/>
+    <w:rsid w:val="000E76BD"/>
+    <w:pPr>
+      <w:widowControl w:val="0"/>
+      <w:autoSpaceDE w:val="0"/>
+      <w:autoSpaceDN w:val="0"/>
+      <w:spacing w:after="0" w:line="240" w:lineRule="auto"/>
+      <w:ind w:left="414" w:hanging="293"/>
+    </w:pPr>
+    <w:rPr>
+      <w:rFonts w:ascii="Times New Roman" w:eastAsia="Times New Roman" w:hAnsi="Times New Roman" w:cs="Times New Roman"/>
+      <w:kern w:val="0"/>
+      <w:sz w:val="22"/>
+      <w:szCs w:val="22"/>
+      <w:lang w:val="es-ES" w:eastAsia="en-US"/>
+      <w14:ligatures w14:val="none"/>
+    </w:rPr>
+  </w:style>
+  <w:style w:type="paragraph" w:customStyle="1" w:styleId="A6ED8FBC04B24CB4A5BD7363445F8B50">
+    <w:name w:val="A6ED8FBC04B24CB4A5BD7363445F8B50"/>
+    <w:rsid w:val="000E76BD"/>
+    <w:pPr>
+      <w:widowControl w:val="0"/>
+      <w:autoSpaceDE w:val="0"/>
+      <w:autoSpaceDN w:val="0"/>
+      <w:spacing w:after="0" w:line="240" w:lineRule="auto"/>
+      <w:ind w:left="414" w:hanging="293"/>
+    </w:pPr>
+    <w:rPr>
+      <w:rFonts w:ascii="Times New Roman" w:eastAsia="Times New Roman" w:hAnsi="Times New Roman" w:cs="Times New Roman"/>
+      <w:kern w:val="0"/>
+      <w:sz w:val="22"/>
+      <w:szCs w:val="22"/>
+      <w:lang w:val="es-ES" w:eastAsia="en-US"/>
+      <w14:ligatures w14:val="none"/>
+    </w:rPr>
+  </w:style>
+  <w:style w:type="paragraph" w:customStyle="1" w:styleId="DDB1FC699D3D42CBAD186C8387E54AC4">
+    <w:name w:val="DDB1FC699D3D42CBAD186C8387E54AC4"/>
+    <w:rsid w:val="000E76BD"/>
+    <w:pPr>
+      <w:widowControl w:val="0"/>
+      <w:autoSpaceDE w:val="0"/>
+      <w:autoSpaceDN w:val="0"/>
+      <w:spacing w:after="0" w:line="240" w:lineRule="auto"/>
+      <w:ind w:left="414" w:hanging="293"/>
+    </w:pPr>
+    <w:rPr>
+      <w:rFonts w:ascii="Times New Roman" w:eastAsia="Times New Roman" w:hAnsi="Times New Roman" w:cs="Times New Roman"/>
+      <w:kern w:val="0"/>
+      <w:sz w:val="22"/>
+      <w:szCs w:val="22"/>
+      <w:lang w:val="es-ES" w:eastAsia="en-US"/>
+      <w14:ligatures w14:val="none"/>
+    </w:rPr>
+  </w:style>
+  <w:style w:type="paragraph" w:customStyle="1" w:styleId="8D7BB10A85A143A4ADF1C6817FAA9F47">
+    <w:name w:val="8D7BB10A85A143A4ADF1C6817FAA9F47"/>
+    <w:rsid w:val="000E76BD"/>
+    <w:pPr>
+      <w:widowControl w:val="0"/>
+      <w:autoSpaceDE w:val="0"/>
+      <w:autoSpaceDN w:val="0"/>
+      <w:spacing w:after="0" w:line="240" w:lineRule="auto"/>
+    </w:pPr>
+    <w:rPr>
+      <w:rFonts w:ascii="Times New Roman" w:eastAsia="Times New Roman" w:hAnsi="Times New Roman" w:cs="Times New Roman"/>
+      <w:kern w:val="0"/>
+      <w:sz w:val="22"/>
+      <w:szCs w:val="22"/>
+      <w:lang w:val="es-ES" w:eastAsia="en-US"/>
+      <w14:ligatures w14:val="none"/>
+    </w:rPr>
+  </w:style>
+  <w:style w:type="paragraph" w:customStyle="1" w:styleId="9AE7BC49A1E4426EBF8651F6CE339872">
+    <w:name w:val="9AE7BC49A1E4426EBF8651F6CE339872"/>
+    <w:rsid w:val="000E76BD"/>
+    <w:pPr>
+      <w:widowControl w:val="0"/>
+      <w:autoSpaceDE w:val="0"/>
+      <w:autoSpaceDN w:val="0"/>
+      <w:spacing w:after="0" w:line="240" w:lineRule="auto"/>
+    </w:pPr>
+    <w:rPr>
+      <w:rFonts w:ascii="Times New Roman" w:eastAsia="Times New Roman" w:hAnsi="Times New Roman" w:cs="Times New Roman"/>
+      <w:kern w:val="0"/>
+      <w:sz w:val="22"/>
+      <w:szCs w:val="22"/>
+      <w:lang w:val="es-ES" w:eastAsia="en-US"/>
+      <w14:ligatures w14:val="none"/>
+    </w:rPr>
+  </w:style>
+  <w:style w:type="paragraph" w:customStyle="1" w:styleId="9AC0475941564BEA9F1AD01A2EA6FEF1">
+    <w:name w:val="9AC0475941564BEA9F1AD01A2EA6FEF1"/>
+    <w:rsid w:val="000E76BD"/>
+    <w:pPr>
+      <w:widowControl w:val="0"/>
+      <w:autoSpaceDE w:val="0"/>
+      <w:autoSpaceDN w:val="0"/>
+      <w:spacing w:after="0" w:line="240" w:lineRule="auto"/>
+    </w:pPr>
+    <w:rPr>
+      <w:rFonts w:ascii="Times New Roman" w:eastAsia="Times New Roman" w:hAnsi="Times New Roman" w:cs="Times New Roman"/>
+      <w:kern w:val="0"/>
+      <w:sz w:val="22"/>
+      <w:szCs w:val="22"/>
+      <w:lang w:val="es-ES" w:eastAsia="en-US"/>
+      <w14:ligatures w14:val="none"/>
+    </w:rPr>
+  </w:style>
+  <w:style w:type="paragraph" w:customStyle="1" w:styleId="2CF60BE5248C4F0EBEC2ADA52C415711">
+    <w:name w:val="2CF60BE5248C4F0EBEC2ADA52C415711"/>
+    <w:rsid w:val="000E76BD"/>
+    <w:pPr>
+      <w:widowControl w:val="0"/>
+      <w:autoSpaceDE w:val="0"/>
+      <w:autoSpaceDN w:val="0"/>
+      <w:spacing w:after="0" w:line="240" w:lineRule="auto"/>
+    </w:pPr>
+    <w:rPr>
+      <w:rFonts w:ascii="Times New Roman" w:eastAsia="Times New Roman" w:hAnsi="Times New Roman" w:cs="Times New Roman"/>
+      <w:kern w:val="0"/>
+      <w:sz w:val="22"/>
+      <w:szCs w:val="22"/>
+      <w:lang w:val="es-ES" w:eastAsia="en-US"/>
+      <w14:ligatures w14:val="none"/>
+    </w:rPr>
+  </w:style>
+  <w:style w:type="paragraph" w:customStyle="1" w:styleId="300FC2D477344D158D5FB3740990AE57">
+    <w:name w:val="300FC2D477344D158D5FB3740990AE57"/>
+    <w:rsid w:val="000E76BD"/>
+    <w:pPr>
+      <w:widowControl w:val="0"/>
+      <w:autoSpaceDE w:val="0"/>
+      <w:autoSpaceDN w:val="0"/>
+      <w:spacing w:after="0" w:line="240" w:lineRule="auto"/>
+    </w:pPr>
+    <w:rPr>
+      <w:rFonts w:ascii="Times New Roman" w:eastAsia="Times New Roman" w:hAnsi="Times New Roman" w:cs="Times New Roman"/>
+      <w:kern w:val="0"/>
+      <w:sz w:val="22"/>
+      <w:szCs w:val="22"/>
+      <w:lang w:val="es-ES" w:eastAsia="en-US"/>
+      <w14:ligatures w14:val="none"/>
+    </w:rPr>
+  </w:style>
+  <w:style w:type="paragraph" w:customStyle="1" w:styleId="8C515E07FB3A4AFFAB1F257712F95AA8">
+    <w:name w:val="8C515E07FB3A4AFFAB1F257712F95AA8"/>
+    <w:rsid w:val="000E76BD"/>
+  </w:style>
+  <w:style w:type="paragraph" w:customStyle="1" w:styleId="BD198714F5954E978C2531EDFA39AE381">
+    <w:name w:val="BD198714F5954E978C2531EDFA39AE381"/>
+    <w:rsid w:val="000E76BD"/>
+    <w:pPr>
+      <w:widowControl w:val="0"/>
+      <w:autoSpaceDE w:val="0"/>
+      <w:autoSpaceDN w:val="0"/>
+      <w:spacing w:after="0" w:line="240" w:lineRule="auto"/>
+    </w:pPr>
+    <w:rPr>
+      <w:rFonts w:ascii="Times New Roman" w:eastAsia="Times New Roman" w:hAnsi="Times New Roman" w:cs="Times New Roman"/>
+      <w:kern w:val="0"/>
+      <w:sz w:val="22"/>
+      <w:szCs w:val="22"/>
+      <w:lang w:val="es-ES" w:eastAsia="en-US"/>
+      <w14:ligatures w14:val="none"/>
+    </w:rPr>
+  </w:style>
+  <w:style w:type="paragraph" w:customStyle="1" w:styleId="9AAC77AD32764AC98C8DBC17DFBF2BFF1">
+    <w:name w:val="9AAC77AD32764AC98C8DBC17DFBF2BFF1"/>
+    <w:rsid w:val="000E76BD"/>
+    <w:pPr>
+      <w:widowControl w:val="0"/>
+      <w:autoSpaceDE w:val="0"/>
+      <w:autoSpaceDN w:val="0"/>
+      <w:spacing w:after="0" w:line="240" w:lineRule="auto"/>
+      <w:ind w:left="414" w:hanging="293"/>
+    </w:pPr>
+    <w:rPr>
+      <w:rFonts w:ascii="Times New Roman" w:eastAsia="Times New Roman" w:hAnsi="Times New Roman" w:cs="Times New Roman"/>
+      <w:kern w:val="0"/>
+      <w:sz w:val="22"/>
+      <w:szCs w:val="22"/>
+      <w:lang w:val="es-ES" w:eastAsia="en-US"/>
+      <w14:ligatures w14:val="none"/>
+    </w:rPr>
+  </w:style>
+  <w:style w:type="paragraph" w:customStyle="1" w:styleId="5B20193456C142AC8B459CC47B57C2791">
+    <w:name w:val="5B20193456C142AC8B459CC47B57C2791"/>
+    <w:rsid w:val="000E76BD"/>
+    <w:pPr>
+      <w:widowControl w:val="0"/>
+      <w:autoSpaceDE w:val="0"/>
+      <w:autoSpaceDN w:val="0"/>
+      <w:spacing w:after="0" w:line="240" w:lineRule="auto"/>
+      <w:ind w:left="414" w:hanging="293"/>
+    </w:pPr>
+    <w:rPr>
+      <w:rFonts w:ascii="Times New Roman" w:eastAsia="Times New Roman" w:hAnsi="Times New Roman" w:cs="Times New Roman"/>
+      <w:kern w:val="0"/>
+      <w:sz w:val="22"/>
+      <w:szCs w:val="22"/>
+      <w:lang w:val="es-ES" w:eastAsia="en-US"/>
+      <w14:ligatures w14:val="none"/>
+    </w:rPr>
+  </w:style>
+  <w:style w:type="paragraph" w:customStyle="1" w:styleId="1FD3C6816BB74827A1AAB6D7D248BBA92">
+    <w:name w:val="1FD3C6816BB74827A1AAB6D7D248BBA92"/>
+    <w:rsid w:val="000E76BD"/>
+    <w:pPr>
+      <w:widowControl w:val="0"/>
+      <w:autoSpaceDE w:val="0"/>
+      <w:autoSpaceDN w:val="0"/>
+      <w:spacing w:after="0" w:line="240" w:lineRule="auto"/>
+      <w:ind w:left="414" w:hanging="293"/>
+    </w:pPr>
+    <w:rPr>
+      <w:rFonts w:ascii="Times New Roman" w:eastAsia="Times New Roman" w:hAnsi="Times New Roman" w:cs="Times New Roman"/>
+      <w:kern w:val="0"/>
+      <w:sz w:val="22"/>
+      <w:szCs w:val="22"/>
+      <w:lang w:val="es-ES" w:eastAsia="en-US"/>
+      <w14:ligatures w14:val="none"/>
+    </w:rPr>
+  </w:style>
+  <w:style w:type="paragraph" w:customStyle="1" w:styleId="3066138F71A449B5889C3B41E8DFA06C1">
+    <w:name w:val="3066138F71A449B5889C3B41E8DFA06C1"/>
+    <w:rsid w:val="000E76BD"/>
+    <w:pPr>
+      <w:widowControl w:val="0"/>
+      <w:autoSpaceDE w:val="0"/>
+      <w:autoSpaceDN w:val="0"/>
+      <w:spacing w:after="0" w:line="240" w:lineRule="auto"/>
+      <w:ind w:left="414" w:hanging="293"/>
+    </w:pPr>
+    <w:rPr>
+      <w:rFonts w:ascii="Times New Roman" w:eastAsia="Times New Roman" w:hAnsi="Times New Roman" w:cs="Times New Roman"/>
+      <w:kern w:val="0"/>
+      <w:sz w:val="22"/>
+      <w:szCs w:val="22"/>
+      <w:lang w:val="es-ES" w:eastAsia="en-US"/>
+      <w14:ligatures w14:val="none"/>
+    </w:rPr>
+  </w:style>
+  <w:style w:type="paragraph" w:customStyle="1" w:styleId="FF1D8D9A8F9A434F9490F30E5A60FD071">
+    <w:name w:val="FF1D8D9A8F9A434F9490F30E5A60FD071"/>
+    <w:rsid w:val="000E76BD"/>
+    <w:pPr>
+      <w:widowControl w:val="0"/>
+      <w:autoSpaceDE w:val="0"/>
+      <w:autoSpaceDN w:val="0"/>
+      <w:spacing w:after="0" w:line="240" w:lineRule="auto"/>
+      <w:ind w:left="414" w:hanging="293"/>
+    </w:pPr>
+    <w:rPr>
+      <w:rFonts w:ascii="Times New Roman" w:eastAsia="Times New Roman" w:hAnsi="Times New Roman" w:cs="Times New Roman"/>
+      <w:kern w:val="0"/>
+      <w:sz w:val="22"/>
+      <w:szCs w:val="22"/>
+      <w:lang w:val="es-ES" w:eastAsia="en-US"/>
+      <w14:ligatures w14:val="none"/>
+    </w:rPr>
+  </w:style>
+  <w:style w:type="paragraph" w:customStyle="1" w:styleId="76DBBFD438F54BCF9C895E82999D03171">
+    <w:name w:val="76DBBFD438F54BCF9C895E82999D03171"/>
+    <w:rsid w:val="000E76BD"/>
+    <w:pPr>
+      <w:widowControl w:val="0"/>
+      <w:autoSpaceDE w:val="0"/>
+      <w:autoSpaceDN w:val="0"/>
+      <w:spacing w:after="0" w:line="240" w:lineRule="auto"/>
+      <w:ind w:left="414" w:hanging="293"/>
+    </w:pPr>
+    <w:rPr>
+      <w:rFonts w:ascii="Times New Roman" w:eastAsia="Times New Roman" w:hAnsi="Times New Roman" w:cs="Times New Roman"/>
+      <w:kern w:val="0"/>
+      <w:sz w:val="22"/>
+      <w:szCs w:val="22"/>
+      <w:lang w:val="es-ES" w:eastAsia="en-US"/>
+      <w14:ligatures w14:val="none"/>
+    </w:rPr>
+  </w:style>
+  <w:style w:type="paragraph" w:customStyle="1" w:styleId="A6ED8FBC04B24CB4A5BD7363445F8B501">
+    <w:name w:val="A6ED8FBC04B24CB4A5BD7363445F8B501"/>
+    <w:rsid w:val="000E76BD"/>
+    <w:pPr>
+      <w:widowControl w:val="0"/>
+      <w:autoSpaceDE w:val="0"/>
+      <w:autoSpaceDN w:val="0"/>
+      <w:spacing w:after="0" w:line="240" w:lineRule="auto"/>
+      <w:ind w:left="414" w:hanging="293"/>
+    </w:pPr>
+    <w:rPr>
+      <w:rFonts w:ascii="Times New Roman" w:eastAsia="Times New Roman" w:hAnsi="Times New Roman" w:cs="Times New Roman"/>
+      <w:kern w:val="0"/>
+      <w:sz w:val="22"/>
+      <w:szCs w:val="22"/>
+      <w:lang w:val="es-ES" w:eastAsia="en-US"/>
+      <w14:ligatures w14:val="none"/>
+    </w:rPr>
+  </w:style>
+  <w:style w:type="paragraph" w:customStyle="1" w:styleId="DDB1FC699D3D42CBAD186C8387E54AC41">
+    <w:name w:val="DDB1FC699D3D42CBAD186C8387E54AC41"/>
+    <w:rsid w:val="000E76BD"/>
+    <w:pPr>
+      <w:widowControl w:val="0"/>
+      <w:autoSpaceDE w:val="0"/>
+      <w:autoSpaceDN w:val="0"/>
+      <w:spacing w:after="0" w:line="240" w:lineRule="auto"/>
+      <w:ind w:left="414" w:hanging="293"/>
+    </w:pPr>
+    <w:rPr>
+      <w:rFonts w:ascii="Times New Roman" w:eastAsia="Times New Roman" w:hAnsi="Times New Roman" w:cs="Times New Roman"/>
+      <w:kern w:val="0"/>
+      <w:sz w:val="22"/>
+      <w:szCs w:val="22"/>
+      <w:lang w:val="es-ES" w:eastAsia="en-US"/>
+      <w14:ligatures w14:val="none"/>
+    </w:rPr>
+  </w:style>
+  <w:style w:type="paragraph" w:customStyle="1" w:styleId="8C515E07FB3A4AFFAB1F257712F95AA81">
+    <w:name w:val="8C515E07FB3A4AFFAB1F257712F95AA81"/>
+    <w:rsid w:val="000E76BD"/>
     <w:pPr>
       <w:widowControl w:val="0"/>
       <w:autoSpaceDE w:val="0"/>
@@ -5581,9 +6290,81 @@
       <w14:ligatures w14:val="none"/>
     </w:rPr>
   </w:style>
-  <w:style w:type="paragraph" w:customStyle="1" w:styleId="8D7BB10A85A143A4ADF1C6817FAA9F475">
-    <w:name w:val="8D7BB10A85A143A4ADF1C6817FAA9F475"/>
-    <w:rsid w:val="005E436C"/>
+  <w:style w:type="paragraph" w:customStyle="1" w:styleId="8D7BB10A85A143A4ADF1C6817FAA9F471">
+    <w:name w:val="8D7BB10A85A143A4ADF1C6817FAA9F471"/>
+    <w:rsid w:val="000E76BD"/>
+    <w:pPr>
+      <w:widowControl w:val="0"/>
+      <w:autoSpaceDE w:val="0"/>
+      <w:autoSpaceDN w:val="0"/>
+      <w:spacing w:after="0" w:line="240" w:lineRule="auto"/>
+    </w:pPr>
+    <w:rPr>
+      <w:rFonts w:ascii="Times New Roman" w:eastAsia="Times New Roman" w:hAnsi="Times New Roman" w:cs="Times New Roman"/>
+      <w:kern w:val="0"/>
+      <w:sz w:val="22"/>
+      <w:szCs w:val="22"/>
+      <w:lang w:val="es-ES" w:eastAsia="en-US"/>
+      <w14:ligatures w14:val="none"/>
+    </w:rPr>
+  </w:style>
+  <w:style w:type="paragraph" w:customStyle="1" w:styleId="9AE7BC49A1E4426EBF8651F6CE3398721">
+    <w:name w:val="9AE7BC49A1E4426EBF8651F6CE3398721"/>
+    <w:rsid w:val="000E76BD"/>
+    <w:pPr>
+      <w:widowControl w:val="0"/>
+      <w:autoSpaceDE w:val="0"/>
+      <w:autoSpaceDN w:val="0"/>
+      <w:spacing w:after="0" w:line="240" w:lineRule="auto"/>
+    </w:pPr>
+    <w:rPr>
+      <w:rFonts w:ascii="Times New Roman" w:eastAsia="Times New Roman" w:hAnsi="Times New Roman" w:cs="Times New Roman"/>
+      <w:kern w:val="0"/>
+      <w:sz w:val="22"/>
+      <w:szCs w:val="22"/>
+      <w:lang w:val="es-ES" w:eastAsia="en-US"/>
+      <w14:ligatures w14:val="none"/>
+    </w:rPr>
+  </w:style>
+  <w:style w:type="paragraph" w:customStyle="1" w:styleId="9AC0475941564BEA9F1AD01A2EA6FEF11">
+    <w:name w:val="9AC0475941564BEA9F1AD01A2EA6FEF11"/>
+    <w:rsid w:val="000E76BD"/>
+    <w:pPr>
+      <w:widowControl w:val="0"/>
+      <w:autoSpaceDE w:val="0"/>
+      <w:autoSpaceDN w:val="0"/>
+      <w:spacing w:after="0" w:line="240" w:lineRule="auto"/>
+    </w:pPr>
+    <w:rPr>
+      <w:rFonts w:ascii="Times New Roman" w:eastAsia="Times New Roman" w:hAnsi="Times New Roman" w:cs="Times New Roman"/>
+      <w:kern w:val="0"/>
+      <w:sz w:val="22"/>
+      <w:szCs w:val="22"/>
+      <w:lang w:val="es-ES" w:eastAsia="en-US"/>
+      <w14:ligatures w14:val="none"/>
+    </w:rPr>
+  </w:style>
+  <w:style w:type="paragraph" w:customStyle="1" w:styleId="2CF60BE5248C4F0EBEC2ADA52C4157111">
+    <w:name w:val="2CF60BE5248C4F0EBEC2ADA52C4157111"/>
+    <w:rsid w:val="000E76BD"/>
+    <w:pPr>
+      <w:widowControl w:val="0"/>
+      <w:autoSpaceDE w:val="0"/>
+      <w:autoSpaceDN w:val="0"/>
+      <w:spacing w:after="0" w:line="240" w:lineRule="auto"/>
+    </w:pPr>
+    <w:rPr>
+      <w:rFonts w:ascii="Times New Roman" w:eastAsia="Times New Roman" w:hAnsi="Times New Roman" w:cs="Times New Roman"/>
+      <w:kern w:val="0"/>
+      <w:sz w:val="22"/>
+      <w:szCs w:val="22"/>
+      <w:lang w:val="es-ES" w:eastAsia="en-US"/>
+      <w14:ligatures w14:val="none"/>
+    </w:rPr>
+  </w:style>
+  <w:style w:type="paragraph" w:customStyle="1" w:styleId="300FC2D477344D158D5FB3740990AE571">
+    <w:name w:val="300FC2D477344D158D5FB3740990AE571"/>
+    <w:rsid w:val="000E76BD"/>
     <w:pPr>
       <w:widowControl w:val="0"/>
       <w:autoSpaceDE w:val="0"/>

</xml_diff>